<commit_message>
añadidos diagramas y proyecto final
</commit_message>
<xml_diff>
--- a/DIAGRAMA.docx
+++ b/DIAGRAMA.docx
@@ -3,8 +3,9 @@
 <w:document xmlns:wpc="http://schemas.microsoft.com/office/word/2010/wordprocessingCanvas" xmlns:cx="http://schemas.microsoft.com/office/drawing/2014/chartex" xmlns:mc="http://schemas.openxmlformats.org/markup-compatibility/2006" xmlns:o="urn:schemas-microsoft-com:office:office" xmlns:r="http://schemas.openxmlformats.org/officeDocument/2006/relationships" xmlns:m="http://schemas.openxmlformats.org/officeDocument/2006/math" xmlns:v="urn:schemas-microsoft-com:vml" xmlns:wp14="http://schemas.microsoft.com/office/word/2010/wordprocessingDrawing" xmlns:wp="http://schemas.openxmlformats.org/drawingml/2006/wordprocessingDrawing" xmlns:w10="urn:schemas-microsoft-com:office:word" xmlns:w="http://schemas.openxmlformats.org/wordprocessingml/2006/main" xmlns:w14="http://schemas.microsoft.com/office/word/2010/wordml" xmlns:w15="http://schemas.microsoft.com/office/word/2012/wordml" xmlns:w16se="http://schemas.microsoft.com/office/word/2015/wordml/symex" xmlns:wpg="http://schemas.microsoft.com/office/word/2010/wordprocessingGroup" xmlns:wpi="http://schemas.microsoft.com/office/word/2010/wordprocessingInk" xmlns:wne="http://schemas.microsoft.com/office/word/2006/wordml" xmlns:wps="http://schemas.microsoft.com/office/word/2010/wordprocessingShape" mc:Ignorable="w14 w15 w16se wp14">
   <w:body>
     <w:p>
-      <w:bookmarkStart w:id="0" w:name="_GoBack"/>
-      <w:bookmarkEnd w:id="0"/>
+      <w:pPr>
+        <w:jc w:val="center"/>
+      </w:pPr>
       <w:r>
         <w:rPr>
           <w:noProof/>
@@ -13,27 +14,27 @@
         <mc:AlternateContent>
           <mc:Choice Requires="wps">
             <w:drawing>
-              <wp:anchor distT="0" distB="0" distL="114300" distR="114300" simplePos="0" relativeHeight="251679744" behindDoc="0" locked="0" layoutInCell="1" allowOverlap="1">
+              <wp:anchor distT="0" distB="0" distL="114300" distR="114300" simplePos="0" relativeHeight="251729920" behindDoc="0" locked="0" layoutInCell="1" allowOverlap="1" wp14:anchorId="58109BED" wp14:editId="103AA872">
                 <wp:simplePos x="0" y="0"/>
                 <wp:positionH relativeFrom="column">
-                  <wp:posOffset>4558436</wp:posOffset>
+                  <wp:posOffset>5741035</wp:posOffset>
                 </wp:positionH>
                 <wp:positionV relativeFrom="paragraph">
-                  <wp:posOffset>382472</wp:posOffset>
+                  <wp:posOffset>-259585</wp:posOffset>
                 </wp:positionV>
-                <wp:extent cx="190681" cy="117008"/>
-                <wp:effectExtent l="0" t="0" r="76200" b="54610"/>
+                <wp:extent cx="134797" cy="87489"/>
+                <wp:effectExtent l="0" t="38100" r="55880" b="27305"/>
                 <wp:wrapNone/>
-                <wp:docPr id="31" name="Conector recto de flecha 31"/>
+                <wp:docPr id="42" name="Conector recto de flecha 42"/>
                 <wp:cNvGraphicFramePr/>
                 <a:graphic xmlns:a="http://schemas.openxmlformats.org/drawingml/2006/main">
                   <a:graphicData uri="http://schemas.microsoft.com/office/word/2010/wordprocessingShape">
                     <wps:wsp>
                       <wps:cNvCnPr/>
                       <wps:spPr>
-                        <a:xfrm>
+                        <a:xfrm flipV="1">
                           <a:off x="0" y="0"/>
-                          <a:ext cx="190681" cy="117008"/>
+                          <a:ext cx="134797" cy="87489"/>
                         </a:xfrm>
                         <a:prstGeom prst="straightConnector1">
                           <a:avLst/>
@@ -74,11 +75,11 @@
           </mc:Choice>
           <mc:Fallback>
             <w:pict>
-              <v:shapetype w14:anchorId="265CEFF2" id="_x0000_t32" coordsize="21600,21600" o:spt="32" o:oned="t" path="m,l21600,21600e" filled="f">
+              <v:shapetype w14:anchorId="56E9DC60" id="_x0000_t32" coordsize="21600,21600" o:spt="32" o:oned="t" path="m,l21600,21600e" filled="f">
                 <v:path arrowok="t" fillok="f" o:connecttype="none"/>
                 <o:lock v:ext="edit" shapetype="t"/>
               </v:shapetype>
-              <v:shape id="Conector recto de flecha 31" o:spid="_x0000_s1026" type="#_x0000_t32" style="position:absolute;margin-left:358.95pt;margin-top:30.1pt;width:15pt;height:9.2pt;z-index:251679744;visibility:visible;mso-wrap-style:square;mso-width-percent:0;mso-height-percent:0;mso-wrap-distance-left:9pt;mso-wrap-distance-top:0;mso-wrap-distance-right:9pt;mso-wrap-distance-bottom:0;mso-position-horizontal:absolute;mso-position-horizontal-relative:text;mso-position-vertical:absolute;mso-position-vertical-relative:text;mso-width-percent:0;mso-height-percent:0;mso-width-relative:margin;mso-height-relative:margin" o:gfxdata="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" strokecolor="#44546a [3215]" strokeweight=".5pt">
+              <v:shape id="Conector recto de flecha 42" o:spid="_x0000_s1026" type="#_x0000_t32" style="position:absolute;margin-left:452.05pt;margin-top:-20.45pt;width:10.6pt;height:6.9pt;flip:y;z-index:251729920;visibility:visible;mso-wrap-style:square;mso-width-percent:0;mso-height-percent:0;mso-wrap-distance-left:9pt;mso-wrap-distance-top:0;mso-wrap-distance-right:9pt;mso-wrap-distance-bottom:0;mso-position-horizontal:absolute;mso-position-horizontal-relative:text;mso-position-vertical:absolute;mso-position-vertical-relative:text;mso-width-percent:0;mso-height-percent:0;mso-width-relative:margin;mso-height-relative:margin" o:gfxdata="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" strokecolor="#44546a [3215]" strokeweight=".5pt">
                 <v:stroke endarrow="block" joinstyle="miter"/>
               </v:shape>
             </w:pict>
@@ -93,18 +94,154 @@
         <mc:AlternateContent>
           <mc:Choice Requires="wps">
             <w:drawing>
-              <wp:anchor distT="0" distB="0" distL="114300" distR="114300" simplePos="0" relativeHeight="251678720" behindDoc="0" locked="0" layoutInCell="1" allowOverlap="1">
+              <wp:anchor distT="0" distB="0" distL="114300" distR="114300" simplePos="0" relativeHeight="251686912" behindDoc="0" locked="0" layoutInCell="1" allowOverlap="1" wp14:anchorId="62EF3CDA" wp14:editId="0EFE58D5">
                 <wp:simplePos x="0" y="0"/>
                 <wp:positionH relativeFrom="column">
-                  <wp:posOffset>3098945</wp:posOffset>
+                  <wp:posOffset>6386226</wp:posOffset>
                 </wp:positionH>
                 <wp:positionV relativeFrom="paragraph">
-                  <wp:posOffset>74094</wp:posOffset>
+                  <wp:posOffset>192433</wp:posOffset>
                 </wp:positionV>
-                <wp:extent cx="1643606" cy="419775"/>
-                <wp:effectExtent l="0" t="0" r="13970" b="18415"/>
+                <wp:extent cx="277372" cy="1428737"/>
+                <wp:effectExtent l="0" t="4128" r="23813" b="0"/>
                 <wp:wrapNone/>
-                <wp:docPr id="30" name="Forma libre 30"/>
+                <wp:docPr id="15" name="Forma libre 15"/>
+                <wp:cNvGraphicFramePr/>
+                <a:graphic xmlns:a="http://schemas.openxmlformats.org/drawingml/2006/main">
+                  <a:graphicData uri="http://schemas.microsoft.com/office/word/2010/wordprocessingShape">
+                    <wps:wsp>
+                      <wps:cNvSpPr/>
+                      <wps:spPr>
+                        <a:xfrm rot="4986881">
+                          <a:off x="0" y="0"/>
+                          <a:ext cx="277372" cy="1428737"/>
+                        </a:xfrm>
+                        <a:custGeom>
+                          <a:avLst/>
+                          <a:gdLst>
+                            <a:gd name="connsiteX0" fmla="*/ 18764 w 529752"/>
+                            <a:gd name="connsiteY0" fmla="*/ 871369 h 871369"/>
+                            <a:gd name="connsiteX1" fmla="*/ 61794 w 529752"/>
+                            <a:gd name="connsiteY1" fmla="*/ 322729 h 871369"/>
+                            <a:gd name="connsiteX2" fmla="*/ 529752 w 529752"/>
+                            <a:gd name="connsiteY2" fmla="*/ 0 h 871369"/>
+                          </a:gdLst>
+                          <a:ahLst/>
+                          <a:cxnLst>
+                            <a:cxn ang="0">
+                              <a:pos x="connsiteX0" y="connsiteY0"/>
+                            </a:cxn>
+                            <a:cxn ang="0">
+                              <a:pos x="connsiteX1" y="connsiteY1"/>
+                            </a:cxn>
+                            <a:cxn ang="0">
+                              <a:pos x="connsiteX2" y="connsiteY2"/>
+                            </a:cxn>
+                          </a:cxnLst>
+                          <a:rect l="l" t="t" r="r" b="b"/>
+                          <a:pathLst>
+                            <a:path w="529752" h="871369">
+                              <a:moveTo>
+                                <a:pt x="18764" y="871369"/>
+                              </a:moveTo>
+                              <a:cubicBezTo>
+                                <a:pt x="-2304" y="669663"/>
+                                <a:pt x="-23371" y="467957"/>
+                                <a:pt x="61794" y="322729"/>
+                              </a:cubicBezTo>
+                              <a:cubicBezTo>
+                                <a:pt x="146959" y="177501"/>
+                                <a:pt x="444587" y="32273"/>
+                                <a:pt x="529752" y="0"/>
+                              </a:cubicBezTo>
+                            </a:path>
+                          </a:pathLst>
+                        </a:custGeom>
+                        <a:noFill/>
+                      </wps:spPr>
+                      <wps:style>
+                        <a:lnRef idx="2">
+                          <a:schemeClr val="accent1">
+                            <a:shade val="50000"/>
+                          </a:schemeClr>
+                        </a:lnRef>
+                        <a:fillRef idx="1">
+                          <a:schemeClr val="accent1"/>
+                        </a:fillRef>
+                        <a:effectRef idx="0">
+                          <a:schemeClr val="accent1"/>
+                        </a:effectRef>
+                        <a:fontRef idx="minor">
+                          <a:schemeClr val="lt1"/>
+                        </a:fontRef>
+                      </wps:style>
+                      <wps:txbx>
+                        <w:txbxContent>
+                          <w:p>
+                            <w:pPr>
+                              <w:jc w:val="center"/>
+                            </w:pPr>
+                          </w:p>
+                        </w:txbxContent>
+                      </wps:txbx>
+                      <wps:bodyPr rot="0" spcFirstLastPara="0" vertOverflow="overflow" horzOverflow="overflow" vert="horz" wrap="square" lIns="91440" tIns="45720" rIns="91440" bIns="45720" numCol="1" spcCol="0" rtlCol="0" fromWordArt="0" anchor="ctr" anchorCtr="0" forceAA="0" compatLnSpc="1">
+                        <a:prstTxWarp prst="textNoShape">
+                          <a:avLst/>
+                        </a:prstTxWarp>
+                        <a:noAutofit/>
+                      </wps:bodyPr>
+                    </wps:wsp>
+                  </a:graphicData>
+                </a:graphic>
+                <wp14:sizeRelH relativeFrom="margin">
+                  <wp14:pctWidth>0</wp14:pctWidth>
+                </wp14:sizeRelH>
+                <wp14:sizeRelV relativeFrom="margin">
+                  <wp14:pctHeight>0</wp14:pctHeight>
+                </wp14:sizeRelV>
+              </wp:anchor>
+            </w:drawing>
+          </mc:Choice>
+          <mc:Fallback>
+            <w:pict>
+              <v:shape w14:anchorId="62EF3CDA" id="Forma libre 15" o:spid="_x0000_s1026" style="position:absolute;left:0;text-align:left;margin-left:502.85pt;margin-top:15.15pt;width:21.85pt;height:112.5pt;rotation:5447004fd;z-index:251686912;visibility:visible;mso-wrap-style:square;mso-width-percent:0;mso-height-percent:0;mso-wrap-distance-left:9pt;mso-wrap-distance-top:0;mso-wrap-distance-right:9pt;mso-wrap-distance-bottom:0;mso-position-horizontal:absolute;mso-position-horizontal-relative:text;mso-position-vertical:absolute;mso-position-vertical-relative:text;mso-width-percent:0;mso-height-percent:0;mso-width-relative:margin;mso-height-relative:margin;v-text-anchor:middle" coordsize="529752,871369" o:spt="100" o:gfxdata="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" adj="-11796480,,5400" path="m18764,871369c-2304,669663,-23371,467957,61794,322729,146959,177501,444587,32273,529752,e" filled="f" strokecolor="#1f4d78 [1604]" strokeweight="1pt">
+                <v:stroke joinstyle="miter"/>
+                <v:formulas/>
+                <v:path arrowok="t" o:connecttype="custom" o:connectlocs="9825,1428737;32355,529161;277372,0" o:connectangles="0,0,0" textboxrect="0,0,529752,871369"/>
+                <v:textbox>
+                  <w:txbxContent>
+                    <w:p>
+                      <w:pPr>
+                        <w:jc w:val="center"/>
+                      </w:pPr>
+                    </w:p>
+                  </w:txbxContent>
+                </v:textbox>
+              </v:shape>
+            </w:pict>
+          </mc:Fallback>
+        </mc:AlternateContent>
+      </w:r>
+      <w:r>
+        <w:rPr>
+          <w:noProof/>
+          <w:lang w:eastAsia="es-ES"/>
+        </w:rPr>
+        <mc:AlternateContent>
+          <mc:Choice Requires="wps">
+            <w:drawing>
+              <wp:anchor distT="0" distB="0" distL="114300" distR="114300" simplePos="0" relativeHeight="251712512" behindDoc="0" locked="0" layoutInCell="1" allowOverlap="1" wp14:anchorId="2DF3C3C9" wp14:editId="7BAACFB5">
+                <wp:simplePos x="0" y="0"/>
+                <wp:positionH relativeFrom="column">
+                  <wp:posOffset>3019062</wp:posOffset>
+                </wp:positionH>
+                <wp:positionV relativeFrom="paragraph">
+                  <wp:posOffset>-277702</wp:posOffset>
+                </wp:positionV>
+                <wp:extent cx="6140088" cy="5947871"/>
+                <wp:effectExtent l="0" t="0" r="13335" b="15240"/>
+                <wp:wrapNone/>
+                <wp:docPr id="32" name="Forma libre 32"/>
                 <wp:cNvGraphicFramePr/>
                 <a:graphic xmlns:a="http://schemas.openxmlformats.org/drawingml/2006/main">
                   <a:graphicData uri="http://schemas.microsoft.com/office/word/2010/wordprocessingShape">
@@ -113,7 +250,284 @@
                       <wps:spPr>
                         <a:xfrm>
                           <a:off x="0" y="0"/>
-                          <a:ext cx="1643606" cy="419775"/>
+                          <a:ext cx="6140088" cy="5947871"/>
+                        </a:xfrm>
+                        <a:custGeom>
+                          <a:avLst/>
+                          <a:gdLst>
+                            <a:gd name="connsiteX0" fmla="*/ 4058816 w 6140088"/>
+                            <a:gd name="connsiteY0" fmla="*/ 0 h 5947871"/>
+                            <a:gd name="connsiteX1" fmla="*/ 6139543 w 6140088"/>
+                            <a:gd name="connsiteY1" fmla="*/ 1408922 h 5947871"/>
+                            <a:gd name="connsiteX2" fmla="*/ 3890865 w 6140088"/>
+                            <a:gd name="connsiteY2" fmla="*/ 5756987 h 5947871"/>
+                            <a:gd name="connsiteX3" fmla="*/ 0 w 6140088"/>
+                            <a:gd name="connsiteY3" fmla="*/ 5197151 h 5947871"/>
+                          </a:gdLst>
+                          <a:ahLst/>
+                          <a:cxnLst>
+                            <a:cxn ang="0">
+                              <a:pos x="connsiteX0" y="connsiteY0"/>
+                            </a:cxn>
+                            <a:cxn ang="0">
+                              <a:pos x="connsiteX1" y="connsiteY1"/>
+                            </a:cxn>
+                            <a:cxn ang="0">
+                              <a:pos x="connsiteX2" y="connsiteY2"/>
+                            </a:cxn>
+                            <a:cxn ang="0">
+                              <a:pos x="connsiteX3" y="connsiteY3"/>
+                            </a:cxn>
+                          </a:cxnLst>
+                          <a:rect l="l" t="t" r="r" b="b"/>
+                          <a:pathLst>
+                            <a:path w="6140088" h="5947871">
+                              <a:moveTo>
+                                <a:pt x="4058816" y="0"/>
+                              </a:moveTo>
+                              <a:cubicBezTo>
+                                <a:pt x="5113175" y="224712"/>
+                                <a:pt x="6167535" y="449424"/>
+                                <a:pt x="6139543" y="1408922"/>
+                              </a:cubicBezTo>
+                              <a:cubicBezTo>
+                                <a:pt x="6111551" y="2368420"/>
+                                <a:pt x="4914122" y="5125616"/>
+                                <a:pt x="3890865" y="5756987"/>
+                              </a:cubicBezTo>
+                              <a:cubicBezTo>
+                                <a:pt x="2867608" y="6388358"/>
+                                <a:pt x="639147" y="5256245"/>
+                                <a:pt x="0" y="5197151"/>
+                              </a:cubicBezTo>
+                            </a:path>
+                          </a:pathLst>
+                        </a:custGeom>
+                        <a:noFill/>
+                      </wps:spPr>
+                      <wps:style>
+                        <a:lnRef idx="2">
+                          <a:schemeClr val="accent1">
+                            <a:shade val="50000"/>
+                          </a:schemeClr>
+                        </a:lnRef>
+                        <a:fillRef idx="1">
+                          <a:schemeClr val="accent1"/>
+                        </a:fillRef>
+                        <a:effectRef idx="0">
+                          <a:schemeClr val="accent1"/>
+                        </a:effectRef>
+                        <a:fontRef idx="minor">
+                          <a:schemeClr val="lt1"/>
+                        </a:fontRef>
+                      </wps:style>
+                      <wps:bodyPr rot="0" spcFirstLastPara="0" vertOverflow="overflow" horzOverflow="overflow" vert="horz" wrap="square" lIns="91440" tIns="45720" rIns="91440" bIns="45720" numCol="1" spcCol="0" rtlCol="0" fromWordArt="0" anchor="ctr" anchorCtr="0" forceAA="0" compatLnSpc="1">
+                        <a:prstTxWarp prst="textNoShape">
+                          <a:avLst/>
+                        </a:prstTxWarp>
+                        <a:noAutofit/>
+                      </wps:bodyPr>
+                    </wps:wsp>
+                  </a:graphicData>
+                </a:graphic>
+              </wp:anchor>
+            </w:drawing>
+          </mc:Choice>
+          <mc:Fallback>
+            <w:pict>
+              <v:shape w14:anchorId="2CB60F37" id="Forma libre 32" o:spid="_x0000_s1026" style="position:absolute;margin-left:237.7pt;margin-top:-21.85pt;width:483.45pt;height:468.35pt;z-index:251712512;visibility:visible;mso-wrap-style:square;mso-wrap-distance-left:9pt;mso-wrap-distance-top:0;mso-wrap-distance-right:9pt;mso-wrap-distance-bottom:0;mso-position-horizontal:absolute;mso-position-horizontal-relative:text;mso-position-vertical:absolute;mso-position-vertical-relative:text;v-text-anchor:middle" coordsize="6140088,5947871" o:gfxdata="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" path="m4058816,c5113175,224712,6167535,449424,6139543,1408922,6111551,2368420,4914122,5125616,3890865,5756987,2867608,6388358,639147,5256245,,5197151e" filled="f" strokecolor="#1f4d78 [1604]" strokeweight="1pt">
+                <v:stroke joinstyle="miter"/>
+                <v:path arrowok="t" o:connecttype="custom" o:connectlocs="4058816,0;6139543,1408922;3890865,5756987;0,5197151" o:connectangles="0,0,0,0"/>
+              </v:shape>
+            </w:pict>
+          </mc:Fallback>
+        </mc:AlternateContent>
+      </w:r>
+    </w:p>
+    <w:p>
+      <w:bookmarkStart w:id="0" w:name="_GoBack"/>
+      <w:bookmarkEnd w:id="0"/>
+      <w:r>
+        <w:rPr>
+          <w:noProof/>
+          <w:lang w:eastAsia="es-ES"/>
+        </w:rPr>
+        <mc:AlternateContent>
+          <mc:Choice Requires="wps">
+            <w:drawing>
+              <wp:anchor distT="0" distB="0" distL="114300" distR="114300" simplePos="0" relativeHeight="251748352" behindDoc="0" locked="0" layoutInCell="1" allowOverlap="1" wp14:anchorId="2F68F969" wp14:editId="6934EBF6">
+                <wp:simplePos x="0" y="0"/>
+                <wp:positionH relativeFrom="column">
+                  <wp:posOffset>-8256</wp:posOffset>
+                </wp:positionH>
+                <wp:positionV relativeFrom="paragraph">
+                  <wp:posOffset>1329055</wp:posOffset>
+                </wp:positionV>
+                <wp:extent cx="45719" cy="320040"/>
+                <wp:effectExtent l="57150" t="38100" r="50165" b="22860"/>
+                <wp:wrapNone/>
+                <wp:docPr id="51" name="Conector recto de flecha 51"/>
+                <wp:cNvGraphicFramePr/>
+                <a:graphic xmlns:a="http://schemas.openxmlformats.org/drawingml/2006/main">
+                  <a:graphicData uri="http://schemas.microsoft.com/office/word/2010/wordprocessingShape">
+                    <wps:wsp>
+                      <wps:cNvCnPr/>
+                      <wps:spPr>
+                        <a:xfrm flipH="1" flipV="1">
+                          <a:off x="0" y="0"/>
+                          <a:ext cx="45719" cy="320040"/>
+                        </a:xfrm>
+                        <a:prstGeom prst="straightConnector1">
+                          <a:avLst/>
+                        </a:prstGeom>
+                        <a:ln>
+                          <a:solidFill>
+                            <a:schemeClr val="tx2"/>
+                          </a:solidFill>
+                          <a:tailEnd type="triangle"/>
+                        </a:ln>
+                      </wps:spPr>
+                      <wps:style>
+                        <a:lnRef idx="1">
+                          <a:schemeClr val="accent1"/>
+                        </a:lnRef>
+                        <a:fillRef idx="0">
+                          <a:schemeClr val="accent1"/>
+                        </a:fillRef>
+                        <a:effectRef idx="0">
+                          <a:schemeClr val="accent1"/>
+                        </a:effectRef>
+                        <a:fontRef idx="minor">
+                          <a:schemeClr val="tx1"/>
+                        </a:fontRef>
+                      </wps:style>
+                      <wps:bodyPr/>
+                    </wps:wsp>
+                  </a:graphicData>
+                </a:graphic>
+                <wp14:sizeRelH relativeFrom="margin">
+                  <wp14:pctWidth>0</wp14:pctWidth>
+                </wp14:sizeRelH>
+                <wp14:sizeRelV relativeFrom="margin">
+                  <wp14:pctHeight>0</wp14:pctHeight>
+                </wp14:sizeRelV>
+              </wp:anchor>
+            </w:drawing>
+          </mc:Choice>
+          <mc:Fallback>
+            <w:pict>
+              <v:shape w14:anchorId="5622AEC2" id="Conector recto de flecha 51" o:spid="_x0000_s1026" type="#_x0000_t32" style="position:absolute;margin-left:-.65pt;margin-top:104.65pt;width:3.6pt;height:25.2pt;flip:x y;z-index:251748352;visibility:visible;mso-wrap-style:square;mso-width-percent:0;mso-height-percent:0;mso-wrap-distance-left:9pt;mso-wrap-distance-top:0;mso-wrap-distance-right:9pt;mso-wrap-distance-bottom:0;mso-position-horizontal:absolute;mso-position-horizontal-relative:text;mso-position-vertical:absolute;mso-position-vertical-relative:text;mso-width-percent:0;mso-height-percent:0;mso-width-relative:margin;mso-height-relative:margin" o:gfxdata="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" strokecolor="#44546a [3215]" strokeweight=".5pt">
+                <v:stroke endarrow="block" joinstyle="miter"/>
+              </v:shape>
+            </w:pict>
+          </mc:Fallback>
+        </mc:AlternateContent>
+      </w:r>
+      <w:r>
+        <w:rPr>
+          <w:noProof/>
+          <w:lang w:eastAsia="es-ES"/>
+        </w:rPr>
+        <mc:AlternateContent>
+          <mc:Choice Requires="wps">
+            <w:drawing>
+              <wp:anchor distT="0" distB="0" distL="114300" distR="114300" simplePos="0" relativeHeight="251746304" behindDoc="0" locked="0" layoutInCell="1" allowOverlap="1" wp14:anchorId="21715FAC" wp14:editId="156FFD0A">
+                <wp:simplePos x="0" y="0"/>
+                <wp:positionH relativeFrom="column">
+                  <wp:posOffset>2995640</wp:posOffset>
+                </wp:positionH>
+                <wp:positionV relativeFrom="paragraph">
+                  <wp:posOffset>4614660</wp:posOffset>
+                </wp:positionV>
+                <wp:extent cx="412231" cy="106219"/>
+                <wp:effectExtent l="38100" t="57150" r="26035" b="27305"/>
+                <wp:wrapNone/>
+                <wp:docPr id="50" name="Conector recto de flecha 50"/>
+                <wp:cNvGraphicFramePr/>
+                <a:graphic xmlns:a="http://schemas.openxmlformats.org/drawingml/2006/main">
+                  <a:graphicData uri="http://schemas.microsoft.com/office/word/2010/wordprocessingShape">
+                    <wps:wsp>
+                      <wps:cNvCnPr/>
+                      <wps:spPr>
+                        <a:xfrm flipH="1" flipV="1">
+                          <a:off x="0" y="0"/>
+                          <a:ext cx="412231" cy="106219"/>
+                        </a:xfrm>
+                        <a:prstGeom prst="straightConnector1">
+                          <a:avLst/>
+                        </a:prstGeom>
+                        <a:ln>
+                          <a:solidFill>
+                            <a:schemeClr val="tx2"/>
+                          </a:solidFill>
+                          <a:tailEnd type="triangle"/>
+                        </a:ln>
+                      </wps:spPr>
+                      <wps:style>
+                        <a:lnRef idx="1">
+                          <a:schemeClr val="accent1"/>
+                        </a:lnRef>
+                        <a:fillRef idx="0">
+                          <a:schemeClr val="accent1"/>
+                        </a:fillRef>
+                        <a:effectRef idx="0">
+                          <a:schemeClr val="accent1"/>
+                        </a:effectRef>
+                        <a:fontRef idx="minor">
+                          <a:schemeClr val="tx1"/>
+                        </a:fontRef>
+                      </wps:style>
+                      <wps:bodyPr/>
+                    </wps:wsp>
+                  </a:graphicData>
+                </a:graphic>
+                <wp14:sizeRelH relativeFrom="margin">
+                  <wp14:pctWidth>0</wp14:pctWidth>
+                </wp14:sizeRelH>
+                <wp14:sizeRelV relativeFrom="margin">
+                  <wp14:pctHeight>0</wp14:pctHeight>
+                </wp14:sizeRelV>
+              </wp:anchor>
+            </w:drawing>
+          </mc:Choice>
+          <mc:Fallback>
+            <w:pict>
+              <v:shape w14:anchorId="088CE825" id="Conector recto de flecha 50" o:spid="_x0000_s1026" type="#_x0000_t32" style="position:absolute;margin-left:235.9pt;margin-top:363.35pt;width:32.45pt;height:8.35pt;flip:x y;z-index:251746304;visibility:visible;mso-wrap-style:square;mso-width-percent:0;mso-height-percent:0;mso-wrap-distance-left:9pt;mso-wrap-distance-top:0;mso-wrap-distance-right:9pt;mso-wrap-distance-bottom:0;mso-position-horizontal:absolute;mso-position-horizontal-relative:text;mso-position-vertical:absolute;mso-position-vertical-relative:text;mso-width-percent:0;mso-height-percent:0;mso-width-relative:margin;mso-height-relative:margin" o:gfxdata="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" strokecolor="#44546a [3215]" strokeweight=".5pt">
+                <v:stroke endarrow="block" joinstyle="miter"/>
+              </v:shape>
+            </w:pict>
+          </mc:Fallback>
+        </mc:AlternateContent>
+      </w:r>
+      <w:r>
+        <w:rPr>
+          <w:noProof/>
+          <w:lang w:eastAsia="es-ES"/>
+        </w:rPr>
+        <mc:AlternateContent>
+          <mc:Choice Requires="wps">
+            <w:drawing>
+              <wp:anchor distT="0" distB="0" distL="114300" distR="114300" simplePos="0" relativeHeight="251711488" behindDoc="0" locked="0" layoutInCell="1" allowOverlap="1" wp14:anchorId="044B1AEA" wp14:editId="505431EA">
+                <wp:simplePos x="0" y="0"/>
+                <wp:positionH relativeFrom="column">
+                  <wp:posOffset>3150453</wp:posOffset>
+                </wp:positionH>
+                <wp:positionV relativeFrom="paragraph">
+                  <wp:posOffset>2181474</wp:posOffset>
+                </wp:positionV>
+                <wp:extent cx="5645342" cy="2279522"/>
+                <wp:effectExtent l="1664017" t="0" r="648018" b="0"/>
+                <wp:wrapNone/>
+                <wp:docPr id="27" name="Forma libre 27"/>
+                <wp:cNvGraphicFramePr/>
+                <a:graphic xmlns:a="http://schemas.openxmlformats.org/drawingml/2006/main">
+                  <a:graphicData uri="http://schemas.microsoft.com/office/word/2010/wordprocessingShape">
+                    <wps:wsp>
+                      <wps:cNvSpPr/>
+                      <wps:spPr>
+                        <a:xfrm rot="8074486">
+                          <a:off x="0" y="0"/>
+                          <a:ext cx="5645342" cy="2279522"/>
                         </a:xfrm>
                         <a:custGeom>
                           <a:avLst/>
@@ -183,14 +597,20 @@
                     </wps:wsp>
                   </a:graphicData>
                 </a:graphic>
+                <wp14:sizeRelH relativeFrom="margin">
+                  <wp14:pctWidth>0</wp14:pctWidth>
+                </wp14:sizeRelH>
+                <wp14:sizeRelV relativeFrom="margin">
+                  <wp14:pctHeight>0</wp14:pctHeight>
+                </wp14:sizeRelV>
               </wp:anchor>
             </w:drawing>
           </mc:Choice>
           <mc:Fallback>
             <w:pict>
-              <v:shape w14:anchorId="47613036" id="Forma libre 30" o:spid="_x0000_s1026" style="position:absolute;margin-left:244pt;margin-top:5.85pt;width:129.4pt;height:33.05pt;z-index:251678720;visibility:visible;mso-wrap-style:square;mso-wrap-distance-left:9pt;mso-wrap-distance-top:0;mso-wrap-distance-right:9pt;mso-wrap-distance-bottom:0;mso-position-horizontal:absolute;mso-position-horizontal-relative:text;mso-position-vertical:absolute;mso-position-vertical-relative:text;v-text-anchor:middle" coordsize="1643606,419775" o:gfxdata="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" path="m,263517c247891,120280,495783,-22957,769717,3086v273934,26043,725347,328914,873889,416689e" filled="f" strokecolor="#1f4d78 [1604]" strokeweight="1pt">
+              <v:shape w14:anchorId="7C293E3F" id="Forma libre 27" o:spid="_x0000_s1026" style="position:absolute;margin-left:248.05pt;margin-top:171.75pt;width:444.5pt;height:179.5pt;rotation:8819492fd;z-index:251711488;visibility:visible;mso-wrap-style:square;mso-width-percent:0;mso-height-percent:0;mso-wrap-distance-left:9pt;mso-wrap-distance-top:0;mso-wrap-distance-right:9pt;mso-wrap-distance-bottom:0;mso-position-horizontal:absolute;mso-position-horizontal-relative:text;mso-position-vertical:absolute;mso-position-vertical-relative:text;mso-width-percent:0;mso-height-percent:0;mso-width-relative:margin;mso-height-relative:margin;v-text-anchor:middle" coordsize="1643606,419775" o:gfxdata="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" path="m,263517c247891,120280,495783,-22957,769717,3086v273934,26043,725347,328914,873889,416689e" filled="f" strokecolor="#1f4d78 [1604]" strokeweight="1pt">
                 <v:stroke joinstyle="miter"/>
-                <v:path arrowok="t" o:connecttype="custom" o:connectlocs="0,263517;769717,3086;1643606,419775" o:connectangles="0,0,0"/>
+                <v:path arrowok="t" o:connecttype="custom" o:connectlocs="0,1430988;2643770,16758;5645342,2279522" o:connectangles="0,0,0"/>
               </v:shape>
             </w:pict>
           </mc:Fallback>
@@ -204,27 +624,36 @@
         <mc:AlternateContent>
           <mc:Choice Requires="wps">
             <w:drawing>
-              <wp:anchor distT="0" distB="0" distL="114300" distR="114300" simplePos="0" relativeHeight="251677696" behindDoc="0" locked="0" layoutInCell="1" allowOverlap="1">
+              <wp:anchor distT="0" distB="0" distL="114300" distR="114300" simplePos="0" relativeHeight="251744256" behindDoc="0" locked="0" layoutInCell="1" allowOverlap="1" wp14:anchorId="490BAC9B" wp14:editId="5FE9A4E7">
                 <wp:simplePos x="0" y="0"/>
                 <wp:positionH relativeFrom="column">
-                  <wp:posOffset>1794067</wp:posOffset>
+                  <wp:posOffset>3145155</wp:posOffset>
                 </wp:positionH>
-                <wp:positionV relativeFrom="paragraph">
-                  <wp:posOffset>350671</wp:posOffset>
+                <wp:positionV relativeFrom="page">
+                  <wp:posOffset>5860415</wp:posOffset>
                 </wp:positionV>
-                <wp:extent cx="224570" cy="78941"/>
-                <wp:effectExtent l="0" t="0" r="42545" b="73660"/>
-                <wp:wrapNone/>
-                <wp:docPr id="29" name="Conector recto de flecha 29"/>
+                <wp:extent cx="49530" cy="45085"/>
+                <wp:effectExtent l="38100" t="38100" r="45720" b="50165"/>
+                <wp:wrapThrough wrapText="bothSides">
+                  <wp:wrapPolygon edited="0">
+                    <wp:start x="-16615" y="-18254"/>
+                    <wp:lineTo x="-8308" y="36507"/>
+                    <wp:lineTo x="33231" y="36507"/>
+                    <wp:lineTo x="24923" y="9127"/>
+                    <wp:lineTo x="24923" y="-18254"/>
+                    <wp:lineTo x="-16615" y="-18254"/>
+                  </wp:wrapPolygon>
+                </wp:wrapThrough>
+                <wp:docPr id="49" name="Conector recto de flecha 49"/>
                 <wp:cNvGraphicFramePr/>
                 <a:graphic xmlns:a="http://schemas.openxmlformats.org/drawingml/2006/main">
                   <a:graphicData uri="http://schemas.microsoft.com/office/word/2010/wordprocessingShape">
                     <wps:wsp>
                       <wps:cNvCnPr/>
                       <wps:spPr>
-                        <a:xfrm>
+                        <a:xfrm flipH="1" flipV="1">
                           <a:off x="0" y="0"/>
-                          <a:ext cx="224570" cy="78941"/>
+                          <a:ext cx="49530" cy="45085"/>
                         </a:xfrm>
                         <a:prstGeom prst="straightConnector1">
                           <a:avLst/>
@@ -265,7 +694,84 @@
           </mc:Choice>
           <mc:Fallback>
             <w:pict>
-              <v:shape w14:anchorId="4AAE4445" id="Conector recto de flecha 29" o:spid="_x0000_s1026" type="#_x0000_t32" style="position:absolute;margin-left:141.25pt;margin-top:27.6pt;width:17.7pt;height:6.2pt;z-index:251677696;visibility:visible;mso-wrap-style:square;mso-width-percent:0;mso-height-percent:0;mso-wrap-distance-left:9pt;mso-wrap-distance-top:0;mso-wrap-distance-right:9pt;mso-wrap-distance-bottom:0;mso-position-horizontal:absolute;mso-position-horizontal-relative:text;mso-position-vertical:absolute;mso-position-vertical-relative:text;mso-width-percent:0;mso-height-percent:0;mso-width-relative:margin;mso-height-relative:margin" o:gfxdata="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" strokecolor="#44546a [3215]" strokeweight=".5pt">
+              <v:shape w14:anchorId="44FBC4E9" id="Conector recto de flecha 49" o:spid="_x0000_s1026" type="#_x0000_t32" style="position:absolute;margin-left:247.65pt;margin-top:461.45pt;width:3.9pt;height:3.55pt;flip:x y;z-index:251744256;visibility:visible;mso-wrap-style:square;mso-width-percent:0;mso-height-percent:0;mso-wrap-distance-left:9pt;mso-wrap-distance-top:0;mso-wrap-distance-right:9pt;mso-wrap-distance-bottom:0;mso-position-horizontal:absolute;mso-position-horizontal-relative:text;mso-position-vertical:absolute;mso-position-vertical-relative:page;mso-width-percent:0;mso-height-percent:0;mso-width-relative:margin;mso-height-relative:margin" o:gfxdata="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" strokecolor="#44546a [3215]" strokeweight=".5pt">
+                <v:stroke endarrow="block" joinstyle="miter"/>
+                <w10:wrap type="through" anchory="page"/>
+              </v:shape>
+            </w:pict>
+          </mc:Fallback>
+        </mc:AlternateContent>
+      </w:r>
+      <w:r>
+        <w:rPr>
+          <w:noProof/>
+          <w:lang w:eastAsia="es-ES"/>
+        </w:rPr>
+        <mc:AlternateContent>
+          <mc:Choice Requires="wps">
+            <w:drawing>
+              <wp:anchor distT="0" distB="0" distL="114300" distR="114300" simplePos="0" relativeHeight="251742208" behindDoc="0" locked="0" layoutInCell="1" allowOverlap="1" wp14:anchorId="21680FA8" wp14:editId="302D5C6D">
+                <wp:simplePos x="0" y="0"/>
+                <wp:positionH relativeFrom="column">
+                  <wp:posOffset>3195193</wp:posOffset>
+                </wp:positionH>
+                <wp:positionV relativeFrom="paragraph">
+                  <wp:posOffset>4323207</wp:posOffset>
+                </wp:positionV>
+                <wp:extent cx="475488" cy="45719"/>
+                <wp:effectExtent l="38100" t="38100" r="20320" b="88265"/>
+                <wp:wrapNone/>
+                <wp:docPr id="48" name="Conector recto de flecha 48"/>
+                <wp:cNvGraphicFramePr/>
+                <a:graphic xmlns:a="http://schemas.openxmlformats.org/drawingml/2006/main">
+                  <a:graphicData uri="http://schemas.microsoft.com/office/word/2010/wordprocessingShape">
+                    <wps:wsp>
+                      <wps:cNvCnPr/>
+                      <wps:spPr>
+                        <a:xfrm flipH="1">
+                          <a:off x="0" y="0"/>
+                          <a:ext cx="475488" cy="45719"/>
+                        </a:xfrm>
+                        <a:prstGeom prst="straightConnector1">
+                          <a:avLst/>
+                        </a:prstGeom>
+                        <a:ln>
+                          <a:solidFill>
+                            <a:schemeClr val="tx2"/>
+                          </a:solidFill>
+                          <a:tailEnd type="triangle"/>
+                        </a:ln>
+                      </wps:spPr>
+                      <wps:style>
+                        <a:lnRef idx="1">
+                          <a:schemeClr val="accent1"/>
+                        </a:lnRef>
+                        <a:fillRef idx="0">
+                          <a:schemeClr val="accent1"/>
+                        </a:fillRef>
+                        <a:effectRef idx="0">
+                          <a:schemeClr val="accent1"/>
+                        </a:effectRef>
+                        <a:fontRef idx="minor">
+                          <a:schemeClr val="tx1"/>
+                        </a:fontRef>
+                      </wps:style>
+                      <wps:bodyPr/>
+                    </wps:wsp>
+                  </a:graphicData>
+                </a:graphic>
+                <wp14:sizeRelH relativeFrom="margin">
+                  <wp14:pctWidth>0</wp14:pctWidth>
+                </wp14:sizeRelH>
+                <wp14:sizeRelV relativeFrom="margin">
+                  <wp14:pctHeight>0</wp14:pctHeight>
+                </wp14:sizeRelV>
+              </wp:anchor>
+            </w:drawing>
+          </mc:Choice>
+          <mc:Fallback>
+            <w:pict>
+              <v:shape w14:anchorId="4C33A3E1" id="Conector recto de flecha 48" o:spid="_x0000_s1026" type="#_x0000_t32" style="position:absolute;margin-left:251.6pt;margin-top:340.4pt;width:37.45pt;height:3.6pt;flip:x;z-index:251742208;visibility:visible;mso-wrap-style:square;mso-width-percent:0;mso-height-percent:0;mso-wrap-distance-left:9pt;mso-wrap-distance-top:0;mso-wrap-distance-right:9pt;mso-wrap-distance-bottom:0;mso-position-horizontal:absolute;mso-position-horizontal-relative:text;mso-position-vertical:absolute;mso-position-vertical-relative:text;mso-width-percent:0;mso-height-percent:0;mso-width-relative:margin;mso-height-relative:margin" o:gfxdata="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" strokecolor="#44546a [3215]" strokeweight=".5pt">
                 <v:stroke endarrow="block" joinstyle="miter"/>
               </v:shape>
             </w:pict>
@@ -280,27 +786,711 @@
         <mc:AlternateContent>
           <mc:Choice Requires="wps">
             <w:drawing>
-              <wp:anchor distT="0" distB="0" distL="114300" distR="114300" simplePos="0" relativeHeight="251676672" behindDoc="0" locked="0" layoutInCell="1" allowOverlap="1">
+              <wp:anchor distT="0" distB="0" distL="114300" distR="114300" simplePos="0" relativeHeight="251740160" behindDoc="0" locked="0" layoutInCell="1" allowOverlap="1" wp14:anchorId="573F8482" wp14:editId="3ACB50EF">
                 <wp:simplePos x="0" y="0"/>
                 <wp:positionH relativeFrom="column">
-                  <wp:posOffset>338341</wp:posOffset>
+                  <wp:posOffset>3157093</wp:posOffset>
                 </wp:positionH>
                 <wp:positionV relativeFrom="paragraph">
-                  <wp:posOffset>224848</wp:posOffset>
+                  <wp:posOffset>4261613</wp:posOffset>
                 </wp:positionV>
-                <wp:extent cx="1645920" cy="607984"/>
-                <wp:effectExtent l="57150" t="19050" r="11430" b="0"/>
+                <wp:extent cx="394716" cy="45719"/>
+                <wp:effectExtent l="38100" t="38100" r="24765" b="88265"/>
                 <wp:wrapNone/>
-                <wp:docPr id="28" name="Forma libre 28"/>
+                <wp:docPr id="47" name="Conector recto de flecha 47"/>
+                <wp:cNvGraphicFramePr/>
+                <a:graphic xmlns:a="http://schemas.openxmlformats.org/drawingml/2006/main">
+                  <a:graphicData uri="http://schemas.microsoft.com/office/word/2010/wordprocessingShape">
+                    <wps:wsp>
+                      <wps:cNvCnPr/>
+                      <wps:spPr>
+                        <a:xfrm flipH="1">
+                          <a:off x="0" y="0"/>
+                          <a:ext cx="394716" cy="45719"/>
+                        </a:xfrm>
+                        <a:prstGeom prst="straightConnector1">
+                          <a:avLst/>
+                        </a:prstGeom>
+                        <a:ln>
+                          <a:solidFill>
+                            <a:schemeClr val="tx2"/>
+                          </a:solidFill>
+                          <a:tailEnd type="triangle"/>
+                        </a:ln>
+                      </wps:spPr>
+                      <wps:style>
+                        <a:lnRef idx="1">
+                          <a:schemeClr val="accent1"/>
+                        </a:lnRef>
+                        <a:fillRef idx="0">
+                          <a:schemeClr val="accent1"/>
+                        </a:fillRef>
+                        <a:effectRef idx="0">
+                          <a:schemeClr val="accent1"/>
+                        </a:effectRef>
+                        <a:fontRef idx="minor">
+                          <a:schemeClr val="tx1"/>
+                        </a:fontRef>
+                      </wps:style>
+                      <wps:bodyPr/>
+                    </wps:wsp>
+                  </a:graphicData>
+                </a:graphic>
+                <wp14:sizeRelH relativeFrom="margin">
+                  <wp14:pctWidth>0</wp14:pctWidth>
+                </wp14:sizeRelH>
+                <wp14:sizeRelV relativeFrom="margin">
+                  <wp14:pctHeight>0</wp14:pctHeight>
+                </wp14:sizeRelV>
+              </wp:anchor>
+            </w:drawing>
+          </mc:Choice>
+          <mc:Fallback>
+            <w:pict>
+              <v:shape w14:anchorId="18A0C77F" id="Conector recto de flecha 47" o:spid="_x0000_s1026" type="#_x0000_t32" style="position:absolute;margin-left:248.6pt;margin-top:335.55pt;width:31.1pt;height:3.6pt;flip:x;z-index:251740160;visibility:visible;mso-wrap-style:square;mso-width-percent:0;mso-height-percent:0;mso-wrap-distance-left:9pt;mso-wrap-distance-top:0;mso-wrap-distance-right:9pt;mso-wrap-distance-bottom:0;mso-position-horizontal:absolute;mso-position-horizontal-relative:text;mso-position-vertical:absolute;mso-position-vertical-relative:text;mso-width-percent:0;mso-height-percent:0;mso-width-relative:margin;mso-height-relative:margin" o:gfxdata="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" strokecolor="#44546a [3215]" strokeweight=".5pt">
+                <v:stroke endarrow="block" joinstyle="miter"/>
+              </v:shape>
+            </w:pict>
+          </mc:Fallback>
+        </mc:AlternateContent>
+      </w:r>
+      <w:r>
+        <w:rPr>
+          <w:noProof/>
+          <w:lang w:eastAsia="es-ES"/>
+        </w:rPr>
+        <mc:AlternateContent>
+          <mc:Choice Requires="wps">
+            <w:drawing>
+              <wp:anchor distT="0" distB="0" distL="114300" distR="114300" simplePos="0" relativeHeight="251738112" behindDoc="0" locked="0" layoutInCell="1" allowOverlap="1" wp14:anchorId="24ECB545" wp14:editId="27F2E6BE">
+                <wp:simplePos x="0" y="0"/>
+                <wp:positionH relativeFrom="column">
+                  <wp:posOffset>4699635</wp:posOffset>
+                </wp:positionH>
+                <wp:positionV relativeFrom="paragraph">
+                  <wp:posOffset>883285</wp:posOffset>
+                </wp:positionV>
+                <wp:extent cx="99848" cy="157655"/>
+                <wp:effectExtent l="0" t="38100" r="52705" b="33020"/>
+                <wp:wrapNone/>
+                <wp:docPr id="46" name="Conector recto de flecha 46"/>
+                <wp:cNvGraphicFramePr/>
+                <a:graphic xmlns:a="http://schemas.openxmlformats.org/drawingml/2006/main">
+                  <a:graphicData uri="http://schemas.microsoft.com/office/word/2010/wordprocessingShape">
+                    <wps:wsp>
+                      <wps:cNvCnPr/>
+                      <wps:spPr>
+                        <a:xfrm flipV="1">
+                          <a:off x="0" y="0"/>
+                          <a:ext cx="99848" cy="157655"/>
+                        </a:xfrm>
+                        <a:prstGeom prst="straightConnector1">
+                          <a:avLst/>
+                        </a:prstGeom>
+                        <a:ln>
+                          <a:solidFill>
+                            <a:schemeClr val="tx2"/>
+                          </a:solidFill>
+                          <a:tailEnd type="triangle"/>
+                        </a:ln>
+                      </wps:spPr>
+                      <wps:style>
+                        <a:lnRef idx="1">
+                          <a:schemeClr val="accent1"/>
+                        </a:lnRef>
+                        <a:fillRef idx="0">
+                          <a:schemeClr val="accent1"/>
+                        </a:fillRef>
+                        <a:effectRef idx="0">
+                          <a:schemeClr val="accent1"/>
+                        </a:effectRef>
+                        <a:fontRef idx="minor">
+                          <a:schemeClr val="tx1"/>
+                        </a:fontRef>
+                      </wps:style>
+                      <wps:bodyPr/>
+                    </wps:wsp>
+                  </a:graphicData>
+                </a:graphic>
+                <wp14:sizeRelH relativeFrom="margin">
+                  <wp14:pctWidth>0</wp14:pctWidth>
+                </wp14:sizeRelH>
+                <wp14:sizeRelV relativeFrom="margin">
+                  <wp14:pctHeight>0</wp14:pctHeight>
+                </wp14:sizeRelV>
+              </wp:anchor>
+            </w:drawing>
+          </mc:Choice>
+          <mc:Fallback>
+            <w:pict>
+              <v:shape w14:anchorId="004E0110" id="Conector recto de flecha 46" o:spid="_x0000_s1026" type="#_x0000_t32" style="position:absolute;margin-left:370.05pt;margin-top:69.55pt;width:7.85pt;height:12.4pt;flip:y;z-index:251738112;visibility:visible;mso-wrap-style:square;mso-width-percent:0;mso-height-percent:0;mso-wrap-distance-left:9pt;mso-wrap-distance-top:0;mso-wrap-distance-right:9pt;mso-wrap-distance-bottom:0;mso-position-horizontal:absolute;mso-position-horizontal-relative:text;mso-position-vertical:absolute;mso-position-vertical-relative:text;mso-width-percent:0;mso-height-percent:0;mso-width-relative:margin;mso-height-relative:margin" o:gfxdata="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" strokecolor="#44546a [3215]" strokeweight=".5pt">
+                <v:stroke endarrow="block" joinstyle="miter"/>
+              </v:shape>
+            </w:pict>
+          </mc:Fallback>
+        </mc:AlternateContent>
+      </w:r>
+      <w:r>
+        <w:rPr>
+          <w:noProof/>
+          <w:lang w:eastAsia="es-ES"/>
+        </w:rPr>
+        <mc:AlternateContent>
+          <mc:Choice Requires="wps">
+            <w:drawing>
+              <wp:anchor distT="0" distB="0" distL="114300" distR="114300" simplePos="0" relativeHeight="251736064" behindDoc="0" locked="0" layoutInCell="1" allowOverlap="1" wp14:anchorId="2C8AD639" wp14:editId="65492252">
+                <wp:simplePos x="0" y="0"/>
+                <wp:positionH relativeFrom="column">
+                  <wp:posOffset>4919541</wp:posOffset>
+                </wp:positionH>
+                <wp:positionV relativeFrom="paragraph">
+                  <wp:posOffset>2168219</wp:posOffset>
+                </wp:positionV>
+                <wp:extent cx="107546" cy="162502"/>
+                <wp:effectExtent l="38100" t="0" r="26035" b="47625"/>
+                <wp:wrapNone/>
+                <wp:docPr id="45" name="Conector recto de flecha 45"/>
+                <wp:cNvGraphicFramePr/>
+                <a:graphic xmlns:a="http://schemas.openxmlformats.org/drawingml/2006/main">
+                  <a:graphicData uri="http://schemas.microsoft.com/office/word/2010/wordprocessingShape">
+                    <wps:wsp>
+                      <wps:cNvCnPr/>
+                      <wps:spPr>
+                        <a:xfrm flipH="1">
+                          <a:off x="0" y="0"/>
+                          <a:ext cx="107546" cy="162502"/>
+                        </a:xfrm>
+                        <a:prstGeom prst="straightConnector1">
+                          <a:avLst/>
+                        </a:prstGeom>
+                        <a:ln>
+                          <a:solidFill>
+                            <a:schemeClr val="tx2"/>
+                          </a:solidFill>
+                          <a:tailEnd type="triangle"/>
+                        </a:ln>
+                      </wps:spPr>
+                      <wps:style>
+                        <a:lnRef idx="1">
+                          <a:schemeClr val="accent1"/>
+                        </a:lnRef>
+                        <a:fillRef idx="0">
+                          <a:schemeClr val="accent1"/>
+                        </a:fillRef>
+                        <a:effectRef idx="0">
+                          <a:schemeClr val="accent1"/>
+                        </a:effectRef>
+                        <a:fontRef idx="minor">
+                          <a:schemeClr val="tx1"/>
+                        </a:fontRef>
+                      </wps:style>
+                      <wps:bodyPr/>
+                    </wps:wsp>
+                  </a:graphicData>
+                </a:graphic>
+                <wp14:sizeRelH relativeFrom="margin">
+                  <wp14:pctWidth>0</wp14:pctWidth>
+                </wp14:sizeRelH>
+                <wp14:sizeRelV relativeFrom="margin">
+                  <wp14:pctHeight>0</wp14:pctHeight>
+                </wp14:sizeRelV>
+              </wp:anchor>
+            </w:drawing>
+          </mc:Choice>
+          <mc:Fallback>
+            <w:pict>
+              <v:shape w14:anchorId="3EE006D0" id="Conector recto de flecha 45" o:spid="_x0000_s1026" type="#_x0000_t32" style="position:absolute;margin-left:387.35pt;margin-top:170.75pt;width:8.45pt;height:12.8pt;flip:x;z-index:251736064;visibility:visible;mso-wrap-style:square;mso-width-percent:0;mso-height-percent:0;mso-wrap-distance-left:9pt;mso-wrap-distance-top:0;mso-wrap-distance-right:9pt;mso-wrap-distance-bottom:0;mso-position-horizontal:absolute;mso-position-horizontal-relative:text;mso-position-vertical:absolute;mso-position-vertical-relative:text;mso-width-percent:0;mso-height-percent:0;mso-width-relative:margin;mso-height-relative:margin" o:gfxdata="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" strokecolor="#44546a [3215]" strokeweight=".5pt">
+                <v:stroke endarrow="block" joinstyle="miter"/>
+              </v:shape>
+            </w:pict>
+          </mc:Fallback>
+        </mc:AlternateContent>
+      </w:r>
+      <w:r>
+        <w:rPr>
+          <w:noProof/>
+          <w:lang w:eastAsia="es-ES"/>
+        </w:rPr>
+        <mc:AlternateContent>
+          <mc:Choice Requires="wps">
+            <w:drawing>
+              <wp:anchor distT="0" distB="0" distL="114300" distR="114300" simplePos="0" relativeHeight="251734016" behindDoc="0" locked="0" layoutInCell="1" allowOverlap="1" wp14:anchorId="41B686EB" wp14:editId="1262CB20">
+                <wp:simplePos x="0" y="0"/>
+                <wp:positionH relativeFrom="column">
+                  <wp:posOffset>5430982</wp:posOffset>
+                </wp:positionH>
+                <wp:positionV relativeFrom="paragraph">
+                  <wp:posOffset>975720</wp:posOffset>
+                </wp:positionV>
+                <wp:extent cx="45719" cy="193590"/>
+                <wp:effectExtent l="57150" t="38100" r="50165" b="16510"/>
+                <wp:wrapNone/>
+                <wp:docPr id="44" name="Conector recto de flecha 44"/>
+                <wp:cNvGraphicFramePr/>
+                <a:graphic xmlns:a="http://schemas.openxmlformats.org/drawingml/2006/main">
+                  <a:graphicData uri="http://schemas.microsoft.com/office/word/2010/wordprocessingShape">
+                    <wps:wsp>
+                      <wps:cNvCnPr/>
+                      <wps:spPr>
+                        <a:xfrm flipH="1" flipV="1">
+                          <a:off x="0" y="0"/>
+                          <a:ext cx="45719" cy="193590"/>
+                        </a:xfrm>
+                        <a:prstGeom prst="straightConnector1">
+                          <a:avLst/>
+                        </a:prstGeom>
+                        <a:ln>
+                          <a:solidFill>
+                            <a:schemeClr val="tx2"/>
+                          </a:solidFill>
+                          <a:tailEnd type="triangle"/>
+                        </a:ln>
+                      </wps:spPr>
+                      <wps:style>
+                        <a:lnRef idx="1">
+                          <a:schemeClr val="accent1"/>
+                        </a:lnRef>
+                        <a:fillRef idx="0">
+                          <a:schemeClr val="accent1"/>
+                        </a:fillRef>
+                        <a:effectRef idx="0">
+                          <a:schemeClr val="accent1"/>
+                        </a:effectRef>
+                        <a:fontRef idx="minor">
+                          <a:schemeClr val="tx1"/>
+                        </a:fontRef>
+                      </wps:style>
+                      <wps:bodyPr/>
+                    </wps:wsp>
+                  </a:graphicData>
+                </a:graphic>
+                <wp14:sizeRelH relativeFrom="margin">
+                  <wp14:pctWidth>0</wp14:pctWidth>
+                </wp14:sizeRelH>
+                <wp14:sizeRelV relativeFrom="margin">
+                  <wp14:pctHeight>0</wp14:pctHeight>
+                </wp14:sizeRelV>
+              </wp:anchor>
+            </w:drawing>
+          </mc:Choice>
+          <mc:Fallback>
+            <w:pict>
+              <v:shape w14:anchorId="712776F0" id="Conector recto de flecha 44" o:spid="_x0000_s1026" type="#_x0000_t32" style="position:absolute;margin-left:427.65pt;margin-top:76.85pt;width:3.6pt;height:15.25pt;flip:x y;z-index:251734016;visibility:visible;mso-wrap-style:square;mso-width-percent:0;mso-height-percent:0;mso-wrap-distance-left:9pt;mso-wrap-distance-top:0;mso-wrap-distance-right:9pt;mso-wrap-distance-bottom:0;mso-position-horizontal:absolute;mso-position-horizontal-relative:text;mso-position-vertical:absolute;mso-position-vertical-relative:text;mso-width-percent:0;mso-height-percent:0;mso-width-relative:margin;mso-height-relative:margin" o:gfxdata="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" strokecolor="#44546a [3215]" strokeweight=".5pt">
+                <v:stroke endarrow="block" joinstyle="miter"/>
+              </v:shape>
+            </w:pict>
+          </mc:Fallback>
+        </mc:AlternateContent>
+      </w:r>
+      <w:r>
+        <w:rPr>
+          <w:noProof/>
+          <w:lang w:eastAsia="es-ES"/>
+        </w:rPr>
+        <mc:AlternateContent>
+          <mc:Choice Requires="wps">
+            <w:drawing>
+              <wp:anchor distT="0" distB="0" distL="114300" distR="114300" simplePos="0" relativeHeight="251731968" behindDoc="0" locked="0" layoutInCell="1" allowOverlap="1" wp14:anchorId="731757B9" wp14:editId="618D50E3">
+                <wp:simplePos x="0" y="0"/>
+                <wp:positionH relativeFrom="column">
+                  <wp:posOffset>6625470</wp:posOffset>
+                </wp:positionH>
+                <wp:positionV relativeFrom="paragraph">
+                  <wp:posOffset>1729483</wp:posOffset>
+                </wp:positionV>
+                <wp:extent cx="55348" cy="155883"/>
+                <wp:effectExtent l="19050" t="0" r="59055" b="53975"/>
+                <wp:wrapNone/>
+                <wp:docPr id="43" name="Conector recto de flecha 43"/>
+                <wp:cNvGraphicFramePr/>
+                <a:graphic xmlns:a="http://schemas.openxmlformats.org/drawingml/2006/main">
+                  <a:graphicData uri="http://schemas.microsoft.com/office/word/2010/wordprocessingShape">
+                    <wps:wsp>
+                      <wps:cNvCnPr/>
+                      <wps:spPr>
+                        <a:xfrm>
+                          <a:off x="0" y="0"/>
+                          <a:ext cx="55348" cy="155883"/>
+                        </a:xfrm>
+                        <a:prstGeom prst="straightConnector1">
+                          <a:avLst/>
+                        </a:prstGeom>
+                        <a:ln>
+                          <a:solidFill>
+                            <a:schemeClr val="tx2"/>
+                          </a:solidFill>
+                          <a:tailEnd type="triangle"/>
+                        </a:ln>
+                      </wps:spPr>
+                      <wps:style>
+                        <a:lnRef idx="1">
+                          <a:schemeClr val="accent1"/>
+                        </a:lnRef>
+                        <a:fillRef idx="0">
+                          <a:schemeClr val="accent1"/>
+                        </a:fillRef>
+                        <a:effectRef idx="0">
+                          <a:schemeClr val="accent1"/>
+                        </a:effectRef>
+                        <a:fontRef idx="minor">
+                          <a:schemeClr val="tx1"/>
+                        </a:fontRef>
+                      </wps:style>
+                      <wps:bodyPr/>
+                    </wps:wsp>
+                  </a:graphicData>
+                </a:graphic>
+                <wp14:sizeRelH relativeFrom="margin">
+                  <wp14:pctWidth>0</wp14:pctWidth>
+                </wp14:sizeRelH>
+                <wp14:sizeRelV relativeFrom="margin">
+                  <wp14:pctHeight>0</wp14:pctHeight>
+                </wp14:sizeRelV>
+              </wp:anchor>
+            </w:drawing>
+          </mc:Choice>
+          <mc:Fallback>
+            <w:pict>
+              <v:shape w14:anchorId="62276710" id="Conector recto de flecha 43" o:spid="_x0000_s1026" type="#_x0000_t32" style="position:absolute;margin-left:521.7pt;margin-top:136.2pt;width:4.35pt;height:12.25pt;z-index:251731968;visibility:visible;mso-wrap-style:square;mso-width-percent:0;mso-height-percent:0;mso-wrap-distance-left:9pt;mso-wrap-distance-top:0;mso-wrap-distance-right:9pt;mso-wrap-distance-bottom:0;mso-position-horizontal:absolute;mso-position-horizontal-relative:text;mso-position-vertical:absolute;mso-position-vertical-relative:text;mso-width-percent:0;mso-height-percent:0;mso-width-relative:margin;mso-height-relative:margin" o:gfxdata="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" strokecolor="#44546a [3215]" strokeweight=".5pt">
+                <v:stroke endarrow="block" joinstyle="miter"/>
+              </v:shape>
+            </w:pict>
+          </mc:Fallback>
+        </mc:AlternateContent>
+      </w:r>
+      <w:r>
+        <w:rPr>
+          <w:noProof/>
+          <w:lang w:eastAsia="es-ES"/>
+        </w:rPr>
+        <mc:AlternateContent>
+          <mc:Choice Requires="wps">
+            <w:drawing>
+              <wp:anchor distT="0" distB="0" distL="114300" distR="114300" simplePos="0" relativeHeight="251727872" behindDoc="0" locked="0" layoutInCell="1" allowOverlap="1" wp14:anchorId="0564F7E6" wp14:editId="0D86E775">
+                <wp:simplePos x="0" y="0"/>
+                <wp:positionH relativeFrom="column">
+                  <wp:posOffset>5742668</wp:posOffset>
+                </wp:positionH>
+                <wp:positionV relativeFrom="paragraph">
+                  <wp:posOffset>835205</wp:posOffset>
+                </wp:positionV>
+                <wp:extent cx="130628" cy="80555"/>
+                <wp:effectExtent l="38100" t="38100" r="22225" b="34290"/>
+                <wp:wrapNone/>
+                <wp:docPr id="41" name="Conector recto de flecha 41"/>
+                <wp:cNvGraphicFramePr/>
+                <a:graphic xmlns:a="http://schemas.openxmlformats.org/drawingml/2006/main">
+                  <a:graphicData uri="http://schemas.microsoft.com/office/word/2010/wordprocessingShape">
+                    <wps:wsp>
+                      <wps:cNvCnPr/>
+                      <wps:spPr>
+                        <a:xfrm flipH="1" flipV="1">
+                          <a:off x="0" y="0"/>
+                          <a:ext cx="130628" cy="80555"/>
+                        </a:xfrm>
+                        <a:prstGeom prst="straightConnector1">
+                          <a:avLst/>
+                        </a:prstGeom>
+                        <a:ln>
+                          <a:solidFill>
+                            <a:schemeClr val="tx2"/>
+                          </a:solidFill>
+                          <a:tailEnd type="triangle"/>
+                        </a:ln>
+                      </wps:spPr>
+                      <wps:style>
+                        <a:lnRef idx="1">
+                          <a:schemeClr val="accent1"/>
+                        </a:lnRef>
+                        <a:fillRef idx="0">
+                          <a:schemeClr val="accent1"/>
+                        </a:fillRef>
+                        <a:effectRef idx="0">
+                          <a:schemeClr val="accent1"/>
+                        </a:effectRef>
+                        <a:fontRef idx="minor">
+                          <a:schemeClr val="tx1"/>
+                        </a:fontRef>
+                      </wps:style>
+                      <wps:bodyPr/>
+                    </wps:wsp>
+                  </a:graphicData>
+                </a:graphic>
+                <wp14:sizeRelH relativeFrom="margin">
+                  <wp14:pctWidth>0</wp14:pctWidth>
+                </wp14:sizeRelH>
+                <wp14:sizeRelV relativeFrom="margin">
+                  <wp14:pctHeight>0</wp14:pctHeight>
+                </wp14:sizeRelV>
+              </wp:anchor>
+            </w:drawing>
+          </mc:Choice>
+          <mc:Fallback>
+            <w:pict>
+              <v:shape w14:anchorId="4BFA3640" id="Conector recto de flecha 41" o:spid="_x0000_s1026" type="#_x0000_t32" style="position:absolute;margin-left:452.2pt;margin-top:65.75pt;width:10.3pt;height:6.35pt;flip:x y;z-index:251727872;visibility:visible;mso-wrap-style:square;mso-width-percent:0;mso-height-percent:0;mso-wrap-distance-left:9pt;mso-wrap-distance-top:0;mso-wrap-distance-right:9pt;mso-wrap-distance-bottom:0;mso-position-horizontal:absolute;mso-position-horizontal-relative:text;mso-position-vertical:absolute;mso-position-vertical-relative:text;mso-width-percent:0;mso-height-percent:0;mso-width-relative:margin;mso-height-relative:margin" o:gfxdata="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" strokecolor="#44546a [3215]" strokeweight=".5pt">
+                <v:stroke endarrow="block" joinstyle="miter"/>
+              </v:shape>
+            </w:pict>
+          </mc:Fallback>
+        </mc:AlternateContent>
+      </w:r>
+      <w:r>
+        <w:rPr>
+          <w:noProof/>
+          <w:lang w:eastAsia="es-ES"/>
+        </w:rPr>
+        <mc:AlternateContent>
+          <mc:Choice Requires="wps">
+            <w:drawing>
+              <wp:anchor distT="0" distB="0" distL="114300" distR="114300" simplePos="0" relativeHeight="251724800" behindDoc="0" locked="0" layoutInCell="1" allowOverlap="1" wp14:anchorId="0B6A3020" wp14:editId="03C4ED15">
+                <wp:simplePos x="0" y="0"/>
+                <wp:positionH relativeFrom="column">
+                  <wp:posOffset>7114268</wp:posOffset>
+                </wp:positionH>
+                <wp:positionV relativeFrom="paragraph">
+                  <wp:posOffset>600075</wp:posOffset>
+                </wp:positionV>
+                <wp:extent cx="156210" cy="76019"/>
+                <wp:effectExtent l="0" t="0" r="53340" b="57785"/>
+                <wp:wrapNone/>
+                <wp:docPr id="39" name="Conector recto de flecha 39"/>
+                <wp:cNvGraphicFramePr/>
+                <a:graphic xmlns:a="http://schemas.openxmlformats.org/drawingml/2006/main">
+                  <a:graphicData uri="http://schemas.microsoft.com/office/word/2010/wordprocessingShape">
+                    <wps:wsp>
+                      <wps:cNvCnPr/>
+                      <wps:spPr>
+                        <a:xfrm>
+                          <a:off x="0" y="0"/>
+                          <a:ext cx="156210" cy="76019"/>
+                        </a:xfrm>
+                        <a:prstGeom prst="straightConnector1">
+                          <a:avLst/>
+                        </a:prstGeom>
+                        <a:ln>
+                          <a:solidFill>
+                            <a:schemeClr val="tx2"/>
+                          </a:solidFill>
+                          <a:tailEnd type="triangle"/>
+                        </a:ln>
+                      </wps:spPr>
+                      <wps:style>
+                        <a:lnRef idx="1">
+                          <a:schemeClr val="accent1"/>
+                        </a:lnRef>
+                        <a:fillRef idx="0">
+                          <a:schemeClr val="accent1"/>
+                        </a:fillRef>
+                        <a:effectRef idx="0">
+                          <a:schemeClr val="accent1"/>
+                        </a:effectRef>
+                        <a:fontRef idx="minor">
+                          <a:schemeClr val="tx1"/>
+                        </a:fontRef>
+                      </wps:style>
+                      <wps:bodyPr/>
+                    </wps:wsp>
+                  </a:graphicData>
+                </a:graphic>
+                <wp14:sizeRelH relativeFrom="margin">
+                  <wp14:pctWidth>0</wp14:pctWidth>
+                </wp14:sizeRelH>
+                <wp14:sizeRelV relativeFrom="margin">
+                  <wp14:pctHeight>0</wp14:pctHeight>
+                </wp14:sizeRelV>
+              </wp:anchor>
+            </w:drawing>
+          </mc:Choice>
+          <mc:Fallback>
+            <w:pict>
+              <v:shape w14:anchorId="0D46AE1D" id="Conector recto de flecha 39" o:spid="_x0000_s1026" type="#_x0000_t32" style="position:absolute;margin-left:560.2pt;margin-top:47.25pt;width:12.3pt;height:6pt;z-index:251724800;visibility:visible;mso-wrap-style:square;mso-width-percent:0;mso-height-percent:0;mso-wrap-distance-left:9pt;mso-wrap-distance-top:0;mso-wrap-distance-right:9pt;mso-wrap-distance-bottom:0;mso-position-horizontal:absolute;mso-position-horizontal-relative:text;mso-position-vertical:absolute;mso-position-vertical-relative:text;mso-width-percent:0;mso-height-percent:0;mso-width-relative:margin;mso-height-relative:margin" o:gfxdata="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" strokecolor="#44546a [3215]" strokeweight=".5pt">
+                <v:stroke endarrow="block" joinstyle="miter"/>
+              </v:shape>
+            </w:pict>
+          </mc:Fallback>
+        </mc:AlternateContent>
+      </w:r>
+      <w:r>
+        <w:rPr>
+          <w:noProof/>
+          <w:lang w:eastAsia="es-ES"/>
+        </w:rPr>
+        <mc:AlternateContent>
+          <mc:Choice Requires="wps">
+            <w:drawing>
+              <wp:anchor distT="0" distB="0" distL="114300" distR="114300" simplePos="0" relativeHeight="251722752" behindDoc="0" locked="0" layoutInCell="1" allowOverlap="1" wp14:anchorId="34C7ED9C" wp14:editId="74F34F3D">
+                <wp:simplePos x="0" y="0"/>
+                <wp:positionH relativeFrom="column">
+                  <wp:posOffset>5685640</wp:posOffset>
+                </wp:positionH>
+                <wp:positionV relativeFrom="paragraph">
+                  <wp:posOffset>424165</wp:posOffset>
+                </wp:positionV>
+                <wp:extent cx="130908" cy="84064"/>
+                <wp:effectExtent l="38100" t="0" r="21590" b="49530"/>
+                <wp:wrapNone/>
+                <wp:docPr id="37" name="Conector recto de flecha 37"/>
+                <wp:cNvGraphicFramePr/>
+                <a:graphic xmlns:a="http://schemas.openxmlformats.org/drawingml/2006/main">
+                  <a:graphicData uri="http://schemas.microsoft.com/office/word/2010/wordprocessingShape">
+                    <wps:wsp>
+                      <wps:cNvCnPr/>
+                      <wps:spPr>
+                        <a:xfrm flipH="1">
+                          <a:off x="0" y="0"/>
+                          <a:ext cx="130908" cy="84064"/>
+                        </a:xfrm>
+                        <a:prstGeom prst="straightConnector1">
+                          <a:avLst/>
+                        </a:prstGeom>
+                        <a:ln>
+                          <a:solidFill>
+                            <a:schemeClr val="tx2"/>
+                          </a:solidFill>
+                          <a:tailEnd type="triangle"/>
+                        </a:ln>
+                      </wps:spPr>
+                      <wps:style>
+                        <a:lnRef idx="1">
+                          <a:schemeClr val="accent1"/>
+                        </a:lnRef>
+                        <a:fillRef idx="0">
+                          <a:schemeClr val="accent1"/>
+                        </a:fillRef>
+                        <a:effectRef idx="0">
+                          <a:schemeClr val="accent1"/>
+                        </a:effectRef>
+                        <a:fontRef idx="minor">
+                          <a:schemeClr val="tx1"/>
+                        </a:fontRef>
+                      </wps:style>
+                      <wps:bodyPr/>
+                    </wps:wsp>
+                  </a:graphicData>
+                </a:graphic>
+                <wp14:sizeRelH relativeFrom="margin">
+                  <wp14:pctWidth>0</wp14:pctWidth>
+                </wp14:sizeRelH>
+                <wp14:sizeRelV relativeFrom="margin">
+                  <wp14:pctHeight>0</wp14:pctHeight>
+                </wp14:sizeRelV>
+              </wp:anchor>
+            </w:drawing>
+          </mc:Choice>
+          <mc:Fallback>
+            <w:pict>
+              <v:shape w14:anchorId="062CFDA8" id="Conector recto de flecha 37" o:spid="_x0000_s1026" type="#_x0000_t32" style="position:absolute;margin-left:447.7pt;margin-top:33.4pt;width:10.3pt;height:6.6pt;flip:x;z-index:251722752;visibility:visible;mso-wrap-style:square;mso-width-percent:0;mso-height-percent:0;mso-wrap-distance-left:9pt;mso-wrap-distance-top:0;mso-wrap-distance-right:9pt;mso-wrap-distance-bottom:0;mso-position-horizontal:absolute;mso-position-horizontal-relative:text;mso-position-vertical:absolute;mso-position-vertical-relative:text;mso-width-percent:0;mso-height-percent:0;mso-width-relative:margin;mso-height-relative:margin" o:gfxdata="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" strokecolor="#44546a [3215]" strokeweight=".5pt">
+                <v:stroke endarrow="block" joinstyle="miter"/>
+              </v:shape>
+            </w:pict>
+          </mc:Fallback>
+        </mc:AlternateContent>
+      </w:r>
+      <w:r>
+        <w:rPr>
+          <w:noProof/>
+          <w:lang w:eastAsia="es-ES"/>
+        </w:rPr>
+        <mc:AlternateContent>
+          <mc:Choice Requires="wps">
+            <w:drawing>
+              <wp:anchor distT="0" distB="0" distL="114300" distR="114300" simplePos="0" relativeHeight="251718656" behindDoc="0" locked="0" layoutInCell="1" allowOverlap="1" wp14:anchorId="3533C1A2" wp14:editId="1D98420A">
+                <wp:simplePos x="0" y="0"/>
+                <wp:positionH relativeFrom="column">
+                  <wp:posOffset>2995548</wp:posOffset>
+                </wp:positionH>
+                <wp:positionV relativeFrom="paragraph">
+                  <wp:posOffset>3971163</wp:posOffset>
+                </wp:positionV>
+                <wp:extent cx="55753" cy="167640"/>
+                <wp:effectExtent l="38100" t="0" r="40005" b="60960"/>
+                <wp:wrapNone/>
+                <wp:docPr id="35" name="Conector recto de flecha 35"/>
+                <wp:cNvGraphicFramePr/>
+                <a:graphic xmlns:a="http://schemas.openxmlformats.org/drawingml/2006/main">
+                  <a:graphicData uri="http://schemas.microsoft.com/office/word/2010/wordprocessingShape">
+                    <wps:wsp>
+                      <wps:cNvCnPr/>
+                      <wps:spPr>
+                        <a:xfrm flipH="1">
+                          <a:off x="0" y="0"/>
+                          <a:ext cx="55753" cy="167640"/>
+                        </a:xfrm>
+                        <a:prstGeom prst="straightConnector1">
+                          <a:avLst/>
+                        </a:prstGeom>
+                        <a:ln>
+                          <a:solidFill>
+                            <a:schemeClr val="tx2"/>
+                          </a:solidFill>
+                          <a:tailEnd type="triangle"/>
+                        </a:ln>
+                      </wps:spPr>
+                      <wps:style>
+                        <a:lnRef idx="1">
+                          <a:schemeClr val="accent1"/>
+                        </a:lnRef>
+                        <a:fillRef idx="0">
+                          <a:schemeClr val="accent1"/>
+                        </a:fillRef>
+                        <a:effectRef idx="0">
+                          <a:schemeClr val="accent1"/>
+                        </a:effectRef>
+                        <a:fontRef idx="minor">
+                          <a:schemeClr val="tx1"/>
+                        </a:fontRef>
+                      </wps:style>
+                      <wps:bodyPr/>
+                    </wps:wsp>
+                  </a:graphicData>
+                </a:graphic>
+                <wp14:sizeRelH relativeFrom="margin">
+                  <wp14:pctWidth>0</wp14:pctWidth>
+                </wp14:sizeRelH>
+                <wp14:sizeRelV relativeFrom="margin">
+                  <wp14:pctHeight>0</wp14:pctHeight>
+                </wp14:sizeRelV>
+              </wp:anchor>
+            </w:drawing>
+          </mc:Choice>
+          <mc:Fallback>
+            <w:pict>
+              <v:shape w14:anchorId="75A9F4A9" id="Conector recto de flecha 35" o:spid="_x0000_s1026" type="#_x0000_t32" style="position:absolute;margin-left:235.85pt;margin-top:312.7pt;width:4.4pt;height:13.2pt;flip:x;z-index:251718656;visibility:visible;mso-wrap-style:square;mso-width-percent:0;mso-height-percent:0;mso-wrap-distance-left:9pt;mso-wrap-distance-top:0;mso-wrap-distance-right:9pt;mso-wrap-distance-bottom:0;mso-position-horizontal:absolute;mso-position-horizontal-relative:text;mso-position-vertical:absolute;mso-position-vertical-relative:text;mso-width-percent:0;mso-height-percent:0;mso-width-relative:margin;mso-height-relative:margin" o:gfxdata="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" strokecolor="#44546a [3215]" strokeweight=".5pt">
+                <v:stroke endarrow="block" joinstyle="miter"/>
+              </v:shape>
+            </w:pict>
+          </mc:Fallback>
+        </mc:AlternateContent>
+      </w:r>
+      <w:r>
+        <w:rPr>
+          <w:noProof/>
+          <w:lang w:eastAsia="es-ES"/>
+        </w:rPr>
+        <mc:AlternateContent>
+          <mc:Choice Requires="wps">
+            <w:drawing>
+              <wp:anchor distT="0" distB="0" distL="114300" distR="114300" simplePos="0" relativeHeight="251703296" behindDoc="0" locked="0" layoutInCell="1" allowOverlap="1" wp14:anchorId="752A3978" wp14:editId="6FEBA781">
+                <wp:simplePos x="0" y="0"/>
+                <wp:positionH relativeFrom="column">
+                  <wp:posOffset>1634980</wp:posOffset>
+                </wp:positionH>
+                <wp:positionV relativeFrom="paragraph">
+                  <wp:posOffset>3075171</wp:posOffset>
+                </wp:positionV>
+                <wp:extent cx="1471150" cy="477379"/>
+                <wp:effectExtent l="20637" t="36513" r="0" b="54927"/>
+                <wp:wrapNone/>
+                <wp:docPr id="23" name="Forma libre 23"/>
                 <wp:cNvGraphicFramePr/>
                 <a:graphic xmlns:a="http://schemas.openxmlformats.org/drawingml/2006/main">
                   <a:graphicData uri="http://schemas.microsoft.com/office/word/2010/wordprocessingShape">
                     <wps:wsp>
                       <wps:cNvSpPr/>
                       <wps:spPr>
-                        <a:xfrm rot="508036">
+                        <a:xfrm rot="17199505">
                           <a:off x="0" y="0"/>
-                          <a:ext cx="1645920" cy="607984"/>
+                          <a:ext cx="1471150" cy="477379"/>
                         </a:xfrm>
                         <a:custGeom>
                           <a:avLst/>
@@ -381,6 +1571,2558 @@
           </mc:Choice>
           <mc:Fallback>
             <w:pict>
+              <v:shape w14:anchorId="08D15072" id="Forma libre 23" o:spid="_x0000_s1026" style="position:absolute;margin-left:128.75pt;margin-top:242.15pt;width:115.85pt;height:37.6pt;rotation:-4806514fd;z-index:251703296;visibility:visible;mso-wrap-style:square;mso-width-percent:0;mso-height-percent:0;mso-wrap-distance-left:9pt;mso-wrap-distance-top:0;mso-wrap-distance-right:9pt;mso-wrap-distance-bottom:0;mso-position-horizontal:absolute;mso-position-horizontal-relative:text;mso-position-vertical:absolute;mso-position-vertical-relative:text;mso-width-percent:0;mso-height-percent:0;mso-width-relative:margin;mso-height-relative:margin;v-text-anchor:middle" coordsize="1512916,566590" o:gfxdata="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" path="m,566590c164869,346302,329738,126015,581891,42888v252153,-83127,591589,-29095,931025,24938e" filled="f" strokecolor="#1f4d78 [1604]" strokeweight="1pt">
+                <v:stroke joinstyle="miter"/>
+                <v:path arrowok="t" o:connecttype="custom" o:connectlocs="0,477379;565827,36135;1471150,57147" o:connectangles="0,0,0"/>
+              </v:shape>
+            </w:pict>
+          </mc:Fallback>
+        </mc:AlternateContent>
+      </w:r>
+      <w:r>
+        <w:rPr>
+          <w:noProof/>
+          <w:lang w:eastAsia="es-ES"/>
+        </w:rPr>
+        <mc:AlternateContent>
+          <mc:Choice Requires="wps">
+            <w:drawing>
+              <wp:anchor distT="0" distB="0" distL="114300" distR="114300" simplePos="0" relativeHeight="251716608" behindDoc="0" locked="0" layoutInCell="1" allowOverlap="1" wp14:anchorId="3E85E3E5" wp14:editId="31848E8D">
+                <wp:simplePos x="0" y="0"/>
+                <wp:positionH relativeFrom="column">
+                  <wp:posOffset>2282317</wp:posOffset>
+                </wp:positionH>
+                <wp:positionV relativeFrom="paragraph">
+                  <wp:posOffset>3924572</wp:posOffset>
+                </wp:positionV>
+                <wp:extent cx="106589" cy="157117"/>
+                <wp:effectExtent l="0" t="0" r="65405" b="52705"/>
+                <wp:wrapNone/>
+                <wp:docPr id="34" name="Conector recto de flecha 34"/>
+                <wp:cNvGraphicFramePr/>
+                <a:graphic xmlns:a="http://schemas.openxmlformats.org/drawingml/2006/main">
+                  <a:graphicData uri="http://schemas.microsoft.com/office/word/2010/wordprocessingShape">
+                    <wps:wsp>
+                      <wps:cNvCnPr/>
+                      <wps:spPr>
+                        <a:xfrm>
+                          <a:off x="0" y="0"/>
+                          <a:ext cx="106589" cy="157117"/>
+                        </a:xfrm>
+                        <a:prstGeom prst="straightConnector1">
+                          <a:avLst/>
+                        </a:prstGeom>
+                        <a:ln>
+                          <a:solidFill>
+                            <a:schemeClr val="tx2"/>
+                          </a:solidFill>
+                          <a:tailEnd type="triangle"/>
+                        </a:ln>
+                      </wps:spPr>
+                      <wps:style>
+                        <a:lnRef idx="1">
+                          <a:schemeClr val="accent1"/>
+                        </a:lnRef>
+                        <a:fillRef idx="0">
+                          <a:schemeClr val="accent1"/>
+                        </a:fillRef>
+                        <a:effectRef idx="0">
+                          <a:schemeClr val="accent1"/>
+                        </a:effectRef>
+                        <a:fontRef idx="minor">
+                          <a:schemeClr val="tx1"/>
+                        </a:fontRef>
+                      </wps:style>
+                      <wps:bodyPr/>
+                    </wps:wsp>
+                  </a:graphicData>
+                </a:graphic>
+                <wp14:sizeRelH relativeFrom="margin">
+                  <wp14:pctWidth>0</wp14:pctWidth>
+                </wp14:sizeRelH>
+                <wp14:sizeRelV relativeFrom="margin">
+                  <wp14:pctHeight>0</wp14:pctHeight>
+                </wp14:sizeRelV>
+              </wp:anchor>
+            </w:drawing>
+          </mc:Choice>
+          <mc:Fallback>
+            <w:pict>
+              <v:shape w14:anchorId="5BCF21C2" id="Conector recto de flecha 34" o:spid="_x0000_s1026" type="#_x0000_t32" style="position:absolute;margin-left:179.7pt;margin-top:309pt;width:8.4pt;height:12.35pt;z-index:251716608;visibility:visible;mso-wrap-style:square;mso-width-percent:0;mso-height-percent:0;mso-wrap-distance-left:9pt;mso-wrap-distance-top:0;mso-wrap-distance-right:9pt;mso-wrap-distance-bottom:0;mso-position-horizontal:absolute;mso-position-horizontal-relative:text;mso-position-vertical:absolute;mso-position-vertical-relative:text;mso-width-percent:0;mso-height-percent:0;mso-width-relative:margin;mso-height-relative:margin" o:gfxdata="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" strokecolor="#44546a [3215]" strokeweight=".5pt">
+                <v:stroke endarrow="block" joinstyle="miter"/>
+              </v:shape>
+            </w:pict>
+          </mc:Fallback>
+        </mc:AlternateContent>
+      </w:r>
+      <w:r>
+        <w:rPr>
+          <w:noProof/>
+          <w:lang w:eastAsia="es-ES"/>
+        </w:rPr>
+        <mc:AlternateContent>
+          <mc:Choice Requires="wps">
+            <w:drawing>
+              <wp:anchor distT="0" distB="0" distL="114300" distR="114300" simplePos="0" relativeHeight="251714560" behindDoc="0" locked="0" layoutInCell="1" allowOverlap="1" wp14:anchorId="3DB7E2D0" wp14:editId="528512BD">
+                <wp:simplePos x="0" y="0"/>
+                <wp:positionH relativeFrom="column">
+                  <wp:posOffset>2318893</wp:posOffset>
+                </wp:positionH>
+                <wp:positionV relativeFrom="paragraph">
+                  <wp:posOffset>1865865</wp:posOffset>
+                </wp:positionV>
+                <wp:extent cx="101890" cy="144915"/>
+                <wp:effectExtent l="0" t="0" r="50800" b="64770"/>
+                <wp:wrapNone/>
+                <wp:docPr id="33" name="Conector recto de flecha 33"/>
+                <wp:cNvGraphicFramePr/>
+                <a:graphic xmlns:a="http://schemas.openxmlformats.org/drawingml/2006/main">
+                  <a:graphicData uri="http://schemas.microsoft.com/office/word/2010/wordprocessingShape">
+                    <wps:wsp>
+                      <wps:cNvCnPr/>
+                      <wps:spPr>
+                        <a:xfrm>
+                          <a:off x="0" y="0"/>
+                          <a:ext cx="101890" cy="144915"/>
+                        </a:xfrm>
+                        <a:prstGeom prst="straightConnector1">
+                          <a:avLst/>
+                        </a:prstGeom>
+                        <a:ln>
+                          <a:solidFill>
+                            <a:schemeClr val="tx2"/>
+                          </a:solidFill>
+                          <a:tailEnd type="triangle"/>
+                        </a:ln>
+                      </wps:spPr>
+                      <wps:style>
+                        <a:lnRef idx="1">
+                          <a:schemeClr val="accent1"/>
+                        </a:lnRef>
+                        <a:fillRef idx="0">
+                          <a:schemeClr val="accent1"/>
+                        </a:fillRef>
+                        <a:effectRef idx="0">
+                          <a:schemeClr val="accent1"/>
+                        </a:effectRef>
+                        <a:fontRef idx="minor">
+                          <a:schemeClr val="tx1"/>
+                        </a:fontRef>
+                      </wps:style>
+                      <wps:bodyPr/>
+                    </wps:wsp>
+                  </a:graphicData>
+                </a:graphic>
+                <wp14:sizeRelH relativeFrom="margin">
+                  <wp14:pctWidth>0</wp14:pctWidth>
+                </wp14:sizeRelH>
+                <wp14:sizeRelV relativeFrom="margin">
+                  <wp14:pctHeight>0</wp14:pctHeight>
+                </wp14:sizeRelV>
+              </wp:anchor>
+            </w:drawing>
+          </mc:Choice>
+          <mc:Fallback>
+            <w:pict>
+              <v:shape w14:anchorId="2667525B" id="Conector recto de flecha 33" o:spid="_x0000_s1026" type="#_x0000_t32" style="position:absolute;margin-left:182.6pt;margin-top:146.9pt;width:8pt;height:11.4pt;z-index:251714560;visibility:visible;mso-wrap-style:square;mso-width-percent:0;mso-height-percent:0;mso-wrap-distance-left:9pt;mso-wrap-distance-top:0;mso-wrap-distance-right:9pt;mso-wrap-distance-bottom:0;mso-position-horizontal:absolute;mso-position-horizontal-relative:text;mso-position-vertical:absolute;mso-position-vertical-relative:text;mso-width-percent:0;mso-height-percent:0;mso-width-relative:margin;mso-height-relative:margin" o:gfxdata="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" strokecolor="#44546a [3215]" strokeweight=".5pt">
+                <v:stroke endarrow="block" joinstyle="miter"/>
+              </v:shape>
+            </w:pict>
+          </mc:Fallback>
+        </mc:AlternateContent>
+      </w:r>
+      <w:r>
+        <w:rPr>
+          <w:noProof/>
+          <w:lang w:eastAsia="es-ES"/>
+        </w:rPr>
+        <mc:AlternateContent>
+          <mc:Choice Requires="wps">
+            <w:drawing>
+              <wp:anchor distT="0" distB="0" distL="114300" distR="114300" simplePos="0" relativeHeight="251709440" behindDoc="0" locked="0" layoutInCell="1" allowOverlap="1" wp14:anchorId="33398A11" wp14:editId="4172706A">
+                <wp:simplePos x="0" y="0"/>
+                <wp:positionH relativeFrom="column">
+                  <wp:posOffset>3117361</wp:posOffset>
+                </wp:positionH>
+                <wp:positionV relativeFrom="paragraph">
+                  <wp:posOffset>3192273</wp:posOffset>
+                </wp:positionV>
+                <wp:extent cx="3829967" cy="908350"/>
+                <wp:effectExtent l="0" t="742950" r="0" b="292100"/>
+                <wp:wrapNone/>
+                <wp:docPr id="26" name="Forma libre 26"/>
+                <wp:cNvGraphicFramePr/>
+                <a:graphic xmlns:a="http://schemas.openxmlformats.org/drawingml/2006/main">
+                  <a:graphicData uri="http://schemas.microsoft.com/office/word/2010/wordprocessingShape">
+                    <wps:wsp>
+                      <wps:cNvSpPr/>
+                      <wps:spPr>
+                        <a:xfrm rot="8703313">
+                          <a:off x="0" y="0"/>
+                          <a:ext cx="3829967" cy="908350"/>
+                        </a:xfrm>
+                        <a:custGeom>
+                          <a:avLst/>
+                          <a:gdLst>
+                            <a:gd name="connsiteX0" fmla="*/ 0 w 1643606"/>
+                            <a:gd name="connsiteY0" fmla="*/ 263517 h 419775"/>
+                            <a:gd name="connsiteX1" fmla="*/ 769717 w 1643606"/>
+                            <a:gd name="connsiteY1" fmla="*/ 3086 h 419775"/>
+                            <a:gd name="connsiteX2" fmla="*/ 1643606 w 1643606"/>
+                            <a:gd name="connsiteY2" fmla="*/ 419775 h 419775"/>
+                          </a:gdLst>
+                          <a:ahLst/>
+                          <a:cxnLst>
+                            <a:cxn ang="0">
+                              <a:pos x="connsiteX0" y="connsiteY0"/>
+                            </a:cxn>
+                            <a:cxn ang="0">
+                              <a:pos x="connsiteX1" y="connsiteY1"/>
+                            </a:cxn>
+                            <a:cxn ang="0">
+                              <a:pos x="connsiteX2" y="connsiteY2"/>
+                            </a:cxn>
+                          </a:cxnLst>
+                          <a:rect l="l" t="t" r="r" b="b"/>
+                          <a:pathLst>
+                            <a:path w="1643606" h="419775">
+                              <a:moveTo>
+                                <a:pt x="0" y="263517"/>
+                              </a:moveTo>
+                              <a:cubicBezTo>
+                                <a:pt x="247891" y="120280"/>
+                                <a:pt x="495783" y="-22957"/>
+                                <a:pt x="769717" y="3086"/>
+                              </a:cubicBezTo>
+                              <a:cubicBezTo>
+                                <a:pt x="1043651" y="29129"/>
+                                <a:pt x="1495064" y="332000"/>
+                                <a:pt x="1643606" y="419775"/>
+                              </a:cubicBezTo>
+                            </a:path>
+                          </a:pathLst>
+                        </a:custGeom>
+                        <a:noFill/>
+                      </wps:spPr>
+                      <wps:style>
+                        <a:lnRef idx="2">
+                          <a:schemeClr val="accent1">
+                            <a:shade val="50000"/>
+                          </a:schemeClr>
+                        </a:lnRef>
+                        <a:fillRef idx="1">
+                          <a:schemeClr val="accent1"/>
+                        </a:fillRef>
+                        <a:effectRef idx="0">
+                          <a:schemeClr val="accent1"/>
+                        </a:effectRef>
+                        <a:fontRef idx="minor">
+                          <a:schemeClr val="lt1"/>
+                        </a:fontRef>
+                      </wps:style>
+                      <wps:bodyPr rot="0" spcFirstLastPara="0" vertOverflow="overflow" horzOverflow="overflow" vert="horz" wrap="square" lIns="91440" tIns="45720" rIns="91440" bIns="45720" numCol="1" spcCol="0" rtlCol="0" fromWordArt="0" anchor="ctr" anchorCtr="0" forceAA="0" compatLnSpc="1">
+                        <a:prstTxWarp prst="textNoShape">
+                          <a:avLst/>
+                        </a:prstTxWarp>
+                        <a:noAutofit/>
+                      </wps:bodyPr>
+                    </wps:wsp>
+                  </a:graphicData>
+                </a:graphic>
+                <wp14:sizeRelH relativeFrom="margin">
+                  <wp14:pctWidth>0</wp14:pctWidth>
+                </wp14:sizeRelH>
+                <wp14:sizeRelV relativeFrom="margin">
+                  <wp14:pctHeight>0</wp14:pctHeight>
+                </wp14:sizeRelV>
+              </wp:anchor>
+            </w:drawing>
+          </mc:Choice>
+          <mc:Fallback>
+            <w:pict>
+              <v:shape w14:anchorId="338386E4" id="Forma libre 26" o:spid="_x0000_s1026" style="position:absolute;margin-left:245.45pt;margin-top:251.35pt;width:301.55pt;height:71.5pt;rotation:9506339fd;z-index:251709440;visibility:visible;mso-wrap-style:square;mso-width-percent:0;mso-height-percent:0;mso-wrap-distance-left:9pt;mso-wrap-distance-top:0;mso-wrap-distance-right:9pt;mso-wrap-distance-bottom:0;mso-position-horizontal:absolute;mso-position-horizontal-relative:text;mso-position-vertical:absolute;mso-position-vertical-relative:text;mso-width-percent:0;mso-height-percent:0;mso-width-relative:margin;mso-height-relative:margin;v-text-anchor:middle" coordsize="1643606,419775" o:gfxdata="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" path="m,263517c247891,120280,495783,-22957,769717,3086v273934,26043,725347,328914,873889,416689e" filled="f" strokecolor="#1f4d78 [1604]" strokeweight="1pt">
+                <v:stroke joinstyle="miter"/>
+                <v:path arrowok="t" o:connecttype="custom" o:connectlocs="0,570224;1793612,6678;3829967,908350" o:connectangles="0,0,0"/>
+              </v:shape>
+            </w:pict>
+          </mc:Fallback>
+        </mc:AlternateContent>
+      </w:r>
+      <w:r>
+        <w:rPr>
+          <w:noProof/>
+          <w:lang w:eastAsia="es-ES"/>
+        </w:rPr>
+        <mc:AlternateContent>
+          <mc:Choice Requires="wps">
+            <w:drawing>
+              <wp:anchor distT="0" distB="0" distL="114300" distR="114300" simplePos="0" relativeHeight="251707392" behindDoc="0" locked="0" layoutInCell="1" allowOverlap="1" wp14:anchorId="5E4F5BDC" wp14:editId="25840075">
+                <wp:simplePos x="0" y="0"/>
+                <wp:positionH relativeFrom="column">
+                  <wp:posOffset>3172572</wp:posOffset>
+                </wp:positionH>
+                <wp:positionV relativeFrom="paragraph">
+                  <wp:posOffset>3297557</wp:posOffset>
+                </wp:positionV>
+                <wp:extent cx="1948648" cy="955260"/>
+                <wp:effectExtent l="477520" t="0" r="110490" b="0"/>
+                <wp:wrapNone/>
+                <wp:docPr id="25" name="Forma libre 25"/>
+                <wp:cNvGraphicFramePr/>
+                <a:graphic xmlns:a="http://schemas.openxmlformats.org/drawingml/2006/main">
+                  <a:graphicData uri="http://schemas.microsoft.com/office/word/2010/wordprocessingShape">
+                    <wps:wsp>
+                      <wps:cNvSpPr/>
+                      <wps:spPr>
+                        <a:xfrm rot="7488592">
+                          <a:off x="0" y="0"/>
+                          <a:ext cx="1948648" cy="955260"/>
+                        </a:xfrm>
+                        <a:custGeom>
+                          <a:avLst/>
+                          <a:gdLst>
+                            <a:gd name="connsiteX0" fmla="*/ 0 w 1643606"/>
+                            <a:gd name="connsiteY0" fmla="*/ 263517 h 419775"/>
+                            <a:gd name="connsiteX1" fmla="*/ 769717 w 1643606"/>
+                            <a:gd name="connsiteY1" fmla="*/ 3086 h 419775"/>
+                            <a:gd name="connsiteX2" fmla="*/ 1643606 w 1643606"/>
+                            <a:gd name="connsiteY2" fmla="*/ 419775 h 419775"/>
+                          </a:gdLst>
+                          <a:ahLst/>
+                          <a:cxnLst>
+                            <a:cxn ang="0">
+                              <a:pos x="connsiteX0" y="connsiteY0"/>
+                            </a:cxn>
+                            <a:cxn ang="0">
+                              <a:pos x="connsiteX1" y="connsiteY1"/>
+                            </a:cxn>
+                            <a:cxn ang="0">
+                              <a:pos x="connsiteX2" y="connsiteY2"/>
+                            </a:cxn>
+                          </a:cxnLst>
+                          <a:rect l="l" t="t" r="r" b="b"/>
+                          <a:pathLst>
+                            <a:path w="1643606" h="419775">
+                              <a:moveTo>
+                                <a:pt x="0" y="263517"/>
+                              </a:moveTo>
+                              <a:cubicBezTo>
+                                <a:pt x="247891" y="120280"/>
+                                <a:pt x="495783" y="-22957"/>
+                                <a:pt x="769717" y="3086"/>
+                              </a:cubicBezTo>
+                              <a:cubicBezTo>
+                                <a:pt x="1043651" y="29129"/>
+                                <a:pt x="1495064" y="332000"/>
+                                <a:pt x="1643606" y="419775"/>
+                              </a:cubicBezTo>
+                            </a:path>
+                          </a:pathLst>
+                        </a:custGeom>
+                        <a:noFill/>
+                      </wps:spPr>
+                      <wps:style>
+                        <a:lnRef idx="2">
+                          <a:schemeClr val="accent1">
+                            <a:shade val="50000"/>
+                          </a:schemeClr>
+                        </a:lnRef>
+                        <a:fillRef idx="1">
+                          <a:schemeClr val="accent1"/>
+                        </a:fillRef>
+                        <a:effectRef idx="0">
+                          <a:schemeClr val="accent1"/>
+                        </a:effectRef>
+                        <a:fontRef idx="minor">
+                          <a:schemeClr val="lt1"/>
+                        </a:fontRef>
+                      </wps:style>
+                      <wps:bodyPr rot="0" spcFirstLastPara="0" vertOverflow="overflow" horzOverflow="overflow" vert="horz" wrap="square" lIns="91440" tIns="45720" rIns="91440" bIns="45720" numCol="1" spcCol="0" rtlCol="0" fromWordArt="0" anchor="ctr" anchorCtr="0" forceAA="0" compatLnSpc="1">
+                        <a:prstTxWarp prst="textNoShape">
+                          <a:avLst/>
+                        </a:prstTxWarp>
+                        <a:noAutofit/>
+                      </wps:bodyPr>
+                    </wps:wsp>
+                  </a:graphicData>
+                </a:graphic>
+                <wp14:sizeRelH relativeFrom="margin">
+                  <wp14:pctWidth>0</wp14:pctWidth>
+                </wp14:sizeRelH>
+                <wp14:sizeRelV relativeFrom="margin">
+                  <wp14:pctHeight>0</wp14:pctHeight>
+                </wp14:sizeRelV>
+              </wp:anchor>
+            </w:drawing>
+          </mc:Choice>
+          <mc:Fallback>
+            <w:pict>
+              <v:shape w14:anchorId="2AEA98F1" id="Forma libre 25" o:spid="_x0000_s1026" style="position:absolute;margin-left:249.8pt;margin-top:259.65pt;width:153.45pt;height:75.2pt;rotation:8179539fd;z-index:251707392;visibility:visible;mso-wrap-style:square;mso-width-percent:0;mso-height-percent:0;mso-wrap-distance-left:9pt;mso-wrap-distance-top:0;mso-wrap-distance-right:9pt;mso-wrap-distance-bottom:0;mso-position-horizontal:absolute;mso-position-horizontal-relative:text;mso-position-vertical:absolute;mso-position-vertical-relative:text;mso-width-percent:0;mso-height-percent:0;mso-width-relative:margin;mso-height-relative:margin;v-text-anchor:middle" coordsize="1643606,419775" o:gfxdata="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" path="m,263517c247891,120280,495783,-22957,769717,3086v273934,26043,725347,328914,873889,416689e" filled="f" strokecolor="#1f4d78 [1604]" strokeweight="1pt">
+                <v:stroke joinstyle="miter"/>
+                <v:path arrowok="t" o:connecttype="custom" o:connectlocs="0,599672;912571,7023;1948648,955260" o:connectangles="0,0,0"/>
+              </v:shape>
+            </w:pict>
+          </mc:Fallback>
+        </mc:AlternateContent>
+      </w:r>
+      <w:r>
+        <w:rPr>
+          <w:noProof/>
+          <w:lang w:eastAsia="es-ES"/>
+        </w:rPr>
+        <mc:AlternateContent>
+          <mc:Choice Requires="wps">
+            <w:drawing>
+              <wp:anchor distT="0" distB="0" distL="114300" distR="114300" simplePos="0" relativeHeight="251705344" behindDoc="0" locked="0" layoutInCell="1" allowOverlap="1" wp14:anchorId="541253CE" wp14:editId="5E25F4BA">
+                <wp:simplePos x="0" y="0"/>
+                <wp:positionH relativeFrom="column">
+                  <wp:posOffset>1879053</wp:posOffset>
+                </wp:positionH>
+                <wp:positionV relativeFrom="paragraph">
+                  <wp:posOffset>2292990</wp:posOffset>
+                </wp:positionV>
+                <wp:extent cx="3771040" cy="256450"/>
+                <wp:effectExtent l="652462" t="0" r="806133" b="0"/>
+                <wp:wrapNone/>
+                <wp:docPr id="24" name="Forma libre 24"/>
+                <wp:cNvGraphicFramePr/>
+                <a:graphic xmlns:a="http://schemas.openxmlformats.org/drawingml/2006/main">
+                  <a:graphicData uri="http://schemas.microsoft.com/office/word/2010/wordprocessingShape">
+                    <wps:wsp>
+                      <wps:cNvSpPr/>
+                      <wps:spPr>
+                        <a:xfrm rot="17693873">
+                          <a:off x="0" y="0"/>
+                          <a:ext cx="3771040" cy="256450"/>
+                        </a:xfrm>
+                        <a:custGeom>
+                          <a:avLst/>
+                          <a:gdLst>
+                            <a:gd name="connsiteX0" fmla="*/ 0 w 1643606"/>
+                            <a:gd name="connsiteY0" fmla="*/ 263517 h 419775"/>
+                            <a:gd name="connsiteX1" fmla="*/ 769717 w 1643606"/>
+                            <a:gd name="connsiteY1" fmla="*/ 3086 h 419775"/>
+                            <a:gd name="connsiteX2" fmla="*/ 1643606 w 1643606"/>
+                            <a:gd name="connsiteY2" fmla="*/ 419775 h 419775"/>
+                          </a:gdLst>
+                          <a:ahLst/>
+                          <a:cxnLst>
+                            <a:cxn ang="0">
+                              <a:pos x="connsiteX0" y="connsiteY0"/>
+                            </a:cxn>
+                            <a:cxn ang="0">
+                              <a:pos x="connsiteX1" y="connsiteY1"/>
+                            </a:cxn>
+                            <a:cxn ang="0">
+                              <a:pos x="connsiteX2" y="connsiteY2"/>
+                            </a:cxn>
+                          </a:cxnLst>
+                          <a:rect l="l" t="t" r="r" b="b"/>
+                          <a:pathLst>
+                            <a:path w="1643606" h="419775">
+                              <a:moveTo>
+                                <a:pt x="0" y="263517"/>
+                              </a:moveTo>
+                              <a:cubicBezTo>
+                                <a:pt x="247891" y="120280"/>
+                                <a:pt x="495783" y="-22957"/>
+                                <a:pt x="769717" y="3086"/>
+                              </a:cubicBezTo>
+                              <a:cubicBezTo>
+                                <a:pt x="1043651" y="29129"/>
+                                <a:pt x="1495064" y="332000"/>
+                                <a:pt x="1643606" y="419775"/>
+                              </a:cubicBezTo>
+                            </a:path>
+                          </a:pathLst>
+                        </a:custGeom>
+                        <a:noFill/>
+                      </wps:spPr>
+                      <wps:style>
+                        <a:lnRef idx="2">
+                          <a:schemeClr val="accent1">
+                            <a:shade val="50000"/>
+                          </a:schemeClr>
+                        </a:lnRef>
+                        <a:fillRef idx="1">
+                          <a:schemeClr val="accent1"/>
+                        </a:fillRef>
+                        <a:effectRef idx="0">
+                          <a:schemeClr val="accent1"/>
+                        </a:effectRef>
+                        <a:fontRef idx="minor">
+                          <a:schemeClr val="lt1"/>
+                        </a:fontRef>
+                      </wps:style>
+                      <wps:txbx>
+                        <w:txbxContent>
+                          <w:p>
+                            <w:pPr>
+                              <w:jc w:val="center"/>
+                            </w:pPr>
+                          </w:p>
+                        </w:txbxContent>
+                      </wps:txbx>
+                      <wps:bodyPr rot="0" spcFirstLastPara="0" vertOverflow="overflow" horzOverflow="overflow" vert="horz" wrap="square" lIns="91440" tIns="45720" rIns="91440" bIns="45720" numCol="1" spcCol="0" rtlCol="0" fromWordArt="0" anchor="ctr" anchorCtr="0" forceAA="0" compatLnSpc="1">
+                        <a:prstTxWarp prst="textNoShape">
+                          <a:avLst/>
+                        </a:prstTxWarp>
+                        <a:noAutofit/>
+                      </wps:bodyPr>
+                    </wps:wsp>
+                  </a:graphicData>
+                </a:graphic>
+                <wp14:sizeRelH relativeFrom="margin">
+                  <wp14:pctWidth>0</wp14:pctWidth>
+                </wp14:sizeRelH>
+                <wp14:sizeRelV relativeFrom="margin">
+                  <wp14:pctHeight>0</wp14:pctHeight>
+                </wp14:sizeRelV>
+              </wp:anchor>
+            </w:drawing>
+          </mc:Choice>
+          <mc:Fallback>
+            <w:pict>
+              <v:shape w14:anchorId="541253CE" id="Forma libre 24" o:spid="_x0000_s1027" style="position:absolute;margin-left:147.95pt;margin-top:180.55pt;width:296.95pt;height:20.2pt;rotation:-4266532fd;z-index:251705344;visibility:visible;mso-wrap-style:square;mso-width-percent:0;mso-height-percent:0;mso-wrap-distance-left:9pt;mso-wrap-distance-top:0;mso-wrap-distance-right:9pt;mso-wrap-distance-bottom:0;mso-position-horizontal:absolute;mso-position-horizontal-relative:text;mso-position-vertical:absolute;mso-position-vertical-relative:text;mso-width-percent:0;mso-height-percent:0;mso-width-relative:margin;mso-height-relative:margin;v-text-anchor:middle" coordsize="1643606,419775" o:spt="100" o:gfxdata="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" adj="-11796480,,5400" path="m,263517c247891,120280,495783,-22957,769717,3086v273934,26043,725347,328914,873889,416689e" filled="f" strokecolor="#1f4d78 [1604]" strokeweight="1pt">
+                <v:stroke joinstyle="miter"/>
+                <v:formulas/>
+                <v:path arrowok="t" o:connecttype="custom" o:connectlocs="0,160988;1766015,1885;3771040,256450" o:connectangles="0,0,0" textboxrect="0,0,1643606,419775"/>
+                <v:textbox>
+                  <w:txbxContent>
+                    <w:p>
+                      <w:pPr>
+                        <w:jc w:val="center"/>
+                      </w:pPr>
+                    </w:p>
+                  </w:txbxContent>
+                </v:textbox>
+              </v:shape>
+            </w:pict>
+          </mc:Fallback>
+        </mc:AlternateContent>
+      </w:r>
+      <w:r>
+        <w:rPr>
+          <w:noProof/>
+          <w:lang w:eastAsia="es-ES"/>
+        </w:rPr>
+        <mc:AlternateContent>
+          <mc:Choice Requires="wps">
+            <w:drawing>
+              <wp:anchor distT="0" distB="0" distL="114300" distR="114300" simplePos="0" relativeHeight="251701248" behindDoc="0" locked="0" layoutInCell="1" allowOverlap="1" wp14:anchorId="0FCA7AAC" wp14:editId="65D0D8D9">
+                <wp:simplePos x="0" y="0"/>
+                <wp:positionH relativeFrom="column">
+                  <wp:posOffset>-980444</wp:posOffset>
+                </wp:positionH>
+                <wp:positionV relativeFrom="paragraph">
+                  <wp:posOffset>2542063</wp:posOffset>
+                </wp:positionV>
+                <wp:extent cx="3579141" cy="893974"/>
+                <wp:effectExtent l="390207" t="0" r="811848" b="0"/>
+                <wp:wrapNone/>
+                <wp:docPr id="22" name="Forma libre 22"/>
+                <wp:cNvGraphicFramePr/>
+                <a:graphic xmlns:a="http://schemas.openxmlformats.org/drawingml/2006/main">
+                  <a:graphicData uri="http://schemas.microsoft.com/office/word/2010/wordprocessingShape">
+                    <wps:wsp>
+                      <wps:cNvSpPr/>
+                      <wps:spPr>
+                        <a:xfrm rot="13772470">
+                          <a:off x="0" y="0"/>
+                          <a:ext cx="3579141" cy="893974"/>
+                        </a:xfrm>
+                        <a:custGeom>
+                          <a:avLst/>
+                          <a:gdLst>
+                            <a:gd name="connsiteX0" fmla="*/ 0 w 1643606"/>
+                            <a:gd name="connsiteY0" fmla="*/ 263517 h 419775"/>
+                            <a:gd name="connsiteX1" fmla="*/ 769717 w 1643606"/>
+                            <a:gd name="connsiteY1" fmla="*/ 3086 h 419775"/>
+                            <a:gd name="connsiteX2" fmla="*/ 1643606 w 1643606"/>
+                            <a:gd name="connsiteY2" fmla="*/ 419775 h 419775"/>
+                          </a:gdLst>
+                          <a:ahLst/>
+                          <a:cxnLst>
+                            <a:cxn ang="0">
+                              <a:pos x="connsiteX0" y="connsiteY0"/>
+                            </a:cxn>
+                            <a:cxn ang="0">
+                              <a:pos x="connsiteX1" y="connsiteY1"/>
+                            </a:cxn>
+                            <a:cxn ang="0">
+                              <a:pos x="connsiteX2" y="connsiteY2"/>
+                            </a:cxn>
+                          </a:cxnLst>
+                          <a:rect l="l" t="t" r="r" b="b"/>
+                          <a:pathLst>
+                            <a:path w="1643606" h="419775">
+                              <a:moveTo>
+                                <a:pt x="0" y="263517"/>
+                              </a:moveTo>
+                              <a:cubicBezTo>
+                                <a:pt x="247891" y="120280"/>
+                                <a:pt x="495783" y="-22957"/>
+                                <a:pt x="769717" y="3086"/>
+                              </a:cubicBezTo>
+                              <a:cubicBezTo>
+                                <a:pt x="1043651" y="29129"/>
+                                <a:pt x="1495064" y="332000"/>
+                                <a:pt x="1643606" y="419775"/>
+                              </a:cubicBezTo>
+                            </a:path>
+                          </a:pathLst>
+                        </a:custGeom>
+                        <a:noFill/>
+                      </wps:spPr>
+                      <wps:style>
+                        <a:lnRef idx="2">
+                          <a:schemeClr val="accent1">
+                            <a:shade val="50000"/>
+                          </a:schemeClr>
+                        </a:lnRef>
+                        <a:fillRef idx="1">
+                          <a:schemeClr val="accent1"/>
+                        </a:fillRef>
+                        <a:effectRef idx="0">
+                          <a:schemeClr val="accent1"/>
+                        </a:effectRef>
+                        <a:fontRef idx="minor">
+                          <a:schemeClr val="lt1"/>
+                        </a:fontRef>
+                      </wps:style>
+                      <wps:txbx>
+                        <w:txbxContent>
+                          <w:p>
+                            <w:pPr>
+                              <w:jc w:val="center"/>
+                            </w:pPr>
+                          </w:p>
+                        </w:txbxContent>
+                      </wps:txbx>
+                      <wps:bodyPr rot="0" spcFirstLastPara="0" vertOverflow="overflow" horzOverflow="overflow" vert="horz" wrap="square" lIns="91440" tIns="45720" rIns="91440" bIns="45720" numCol="1" spcCol="0" rtlCol="0" fromWordArt="0" anchor="ctr" anchorCtr="0" forceAA="0" compatLnSpc="1">
+                        <a:prstTxWarp prst="textNoShape">
+                          <a:avLst/>
+                        </a:prstTxWarp>
+                        <a:noAutofit/>
+                      </wps:bodyPr>
+                    </wps:wsp>
+                  </a:graphicData>
+                </a:graphic>
+                <wp14:sizeRelH relativeFrom="margin">
+                  <wp14:pctWidth>0</wp14:pctWidth>
+                </wp14:sizeRelH>
+                <wp14:sizeRelV relativeFrom="margin">
+                  <wp14:pctHeight>0</wp14:pctHeight>
+                </wp14:sizeRelV>
+              </wp:anchor>
+            </w:drawing>
+          </mc:Choice>
+          <mc:Fallback>
+            <w:pict>
+              <v:shape w14:anchorId="0FCA7AAC" id="Forma libre 22" o:spid="_x0000_s1028" style="position:absolute;margin-left:-77.2pt;margin-top:200.15pt;width:281.8pt;height:70.4pt;rotation:-8549750fd;z-index:251701248;visibility:visible;mso-wrap-style:square;mso-width-percent:0;mso-height-percent:0;mso-wrap-distance-left:9pt;mso-wrap-distance-top:0;mso-wrap-distance-right:9pt;mso-wrap-distance-bottom:0;mso-position-horizontal:absolute;mso-position-horizontal-relative:text;mso-position-vertical:absolute;mso-position-vertical-relative:text;mso-width-percent:0;mso-height-percent:0;mso-width-relative:margin;mso-height-relative:margin;v-text-anchor:middle" coordsize="1643606,419775" o:spt="100" o:gfxdata="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" adj="-11796480,,5400" path="m,263517c247891,120280,495783,-22957,769717,3086v273934,26043,725347,328914,873889,416689e" filled="f" strokecolor="#1f4d78 [1604]" strokeweight="1pt">
+                <v:stroke joinstyle="miter"/>
+                <v:formulas/>
+                <v:path arrowok="t" o:connecttype="custom" o:connectlocs="0,561199;1676147,6572;3579141,893974" o:connectangles="0,0,0" textboxrect="0,0,1643606,419775"/>
+                <v:textbox>
+                  <w:txbxContent>
+                    <w:p>
+                      <w:pPr>
+                        <w:jc w:val="center"/>
+                      </w:pPr>
+                    </w:p>
+                  </w:txbxContent>
+                </v:textbox>
+              </v:shape>
+            </w:pict>
+          </mc:Fallback>
+        </mc:AlternateContent>
+      </w:r>
+      <w:r>
+        <w:rPr>
+          <w:noProof/>
+          <w:lang w:eastAsia="es-ES"/>
+        </w:rPr>
+        <mc:AlternateContent>
+          <mc:Choice Requires="wps">
+            <w:drawing>
+              <wp:anchor distT="0" distB="0" distL="114300" distR="114300" simplePos="0" relativeHeight="251673600" behindDoc="0" locked="0" layoutInCell="1" allowOverlap="1" wp14:anchorId="181BD7CC" wp14:editId="7F327436">
+                <wp:simplePos x="0" y="0"/>
+                <wp:positionH relativeFrom="column">
+                  <wp:posOffset>2028190</wp:posOffset>
+                </wp:positionH>
+                <wp:positionV relativeFrom="paragraph">
+                  <wp:posOffset>4060941</wp:posOffset>
+                </wp:positionV>
+                <wp:extent cx="1163782" cy="631767"/>
+                <wp:effectExtent l="38100" t="38100" r="113030" b="111760"/>
+                <wp:wrapNone/>
+                <wp:docPr id="10" name="Elipse 10"/>
+                <wp:cNvGraphicFramePr/>
+                <a:graphic xmlns:a="http://schemas.openxmlformats.org/drawingml/2006/main">
+                  <a:graphicData uri="http://schemas.microsoft.com/office/word/2010/wordprocessingShape">
+                    <wps:wsp>
+                      <wps:cNvSpPr/>
+                      <wps:spPr>
+                        <a:xfrm>
+                          <a:off x="0" y="0"/>
+                          <a:ext cx="1163782" cy="631767"/>
+                        </a:xfrm>
+                        <a:prstGeom prst="ellipse">
+                          <a:avLst/>
+                        </a:prstGeom>
+                        <a:solidFill>
+                          <a:schemeClr val="bg1"/>
+                        </a:solidFill>
+                        <a:ln>
+                          <a:solidFill>
+                            <a:schemeClr val="accent1"/>
+                          </a:solidFill>
+                        </a:ln>
+                        <a:effectLst>
+                          <a:outerShdw blurRad="50800" dist="38100" dir="2700000" algn="tl" rotWithShape="0">
+                            <a:prstClr val="black">
+                              <a:alpha val="40000"/>
+                            </a:prstClr>
+                          </a:outerShdw>
+                        </a:effectLst>
+                      </wps:spPr>
+                      <wps:style>
+                        <a:lnRef idx="2">
+                          <a:schemeClr val="accent1">
+                            <a:shade val="50000"/>
+                          </a:schemeClr>
+                        </a:lnRef>
+                        <a:fillRef idx="1">
+                          <a:schemeClr val="accent1"/>
+                        </a:fillRef>
+                        <a:effectRef idx="0">
+                          <a:schemeClr val="accent1"/>
+                        </a:effectRef>
+                        <a:fontRef idx="minor">
+                          <a:schemeClr val="lt1"/>
+                        </a:fontRef>
+                      </wps:style>
+                      <wps:txbx>
+                        <w:txbxContent>
+                          <w:p>
+                            <w:pPr>
+                              <w:rPr>
+                                <w:b/>
+                                <w:color w:val="000000" w:themeColor="text1"/>
+                                <w:sz w:val="16"/>
+                              </w:rPr>
+                            </w:pPr>
+                            <w:r>
+                              <w:rPr>
+                                <w:b/>
+                                <w:color w:val="000000" w:themeColor="text1"/>
+                                <w:sz w:val="16"/>
+                              </w:rPr>
+                              <w:t>4: ATERRIZAJE</w:t>
+                            </w:r>
+                          </w:p>
+                          <w:p>
+                            <w:pPr>
+                              <w:rPr>
+                                <w:b/>
+                                <w:color w:val="000000" w:themeColor="text1"/>
+                              </w:rPr>
+                            </w:pPr>
+                          </w:p>
+                        </w:txbxContent>
+                      </wps:txbx>
+                      <wps:bodyPr rot="0" spcFirstLastPara="0" vertOverflow="overflow" horzOverflow="overflow" vert="horz" wrap="square" lIns="91440" tIns="45720" rIns="91440" bIns="45720" numCol="1" spcCol="0" rtlCol="0" fromWordArt="0" anchor="ctr" anchorCtr="0" forceAA="0" compatLnSpc="1">
+                        <a:prstTxWarp prst="textNoShape">
+                          <a:avLst/>
+                        </a:prstTxWarp>
+                        <a:noAutofit/>
+                      </wps:bodyPr>
+                    </wps:wsp>
+                  </a:graphicData>
+                </a:graphic>
+                <wp14:sizeRelH relativeFrom="margin">
+                  <wp14:pctWidth>0</wp14:pctWidth>
+                </wp14:sizeRelH>
+                <wp14:sizeRelV relativeFrom="margin">
+                  <wp14:pctHeight>0</wp14:pctHeight>
+                </wp14:sizeRelV>
+              </wp:anchor>
+            </w:drawing>
+          </mc:Choice>
+          <mc:Fallback>
+            <w:pict>
+              <v:oval w14:anchorId="181BD7CC" id="Elipse 10" o:spid="_x0000_s1029" style="position:absolute;margin-left:159.7pt;margin-top:319.75pt;width:91.65pt;height:49.75pt;z-index:251673600;visibility:visible;mso-wrap-style:square;mso-width-percent:0;mso-height-percent:0;mso-wrap-distance-left:9pt;mso-wrap-distance-top:0;mso-wrap-distance-right:9pt;mso-wrap-distance-bottom:0;mso-position-horizontal:absolute;mso-position-horizontal-relative:text;mso-position-vertical:absolute;mso-position-vertical-relative:text;mso-width-percent:0;mso-height-percent:0;mso-width-relative:margin;mso-height-relative:margin;v-text-anchor:middle" o:gfxdata="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" fillcolor="white [3212]" strokecolor="#5b9bd5 [3204]" strokeweight="1pt">
+                <v:stroke joinstyle="miter"/>
+                <v:shadow on="t" color="black" opacity="26214f" origin="-.5,-.5" offset=".74836mm,.74836mm"/>
+                <v:textbox>
+                  <w:txbxContent>
+                    <w:p>
+                      <w:pPr>
+                        <w:rPr>
+                          <w:b/>
+                          <w:color w:val="000000" w:themeColor="text1"/>
+                          <w:sz w:val="16"/>
+                        </w:rPr>
+                      </w:pPr>
+                      <w:r>
+                        <w:rPr>
+                          <w:b/>
+                          <w:color w:val="000000" w:themeColor="text1"/>
+                          <w:sz w:val="16"/>
+                        </w:rPr>
+                        <w:t>4: ATERRIZAJE</w:t>
+                      </w:r>
+                    </w:p>
+                    <w:p>
+                      <w:pPr>
+                        <w:rPr>
+                          <w:b/>
+                          <w:color w:val="000000" w:themeColor="text1"/>
+                        </w:rPr>
+                      </w:pPr>
+                    </w:p>
+                  </w:txbxContent>
+                </v:textbox>
+              </v:oval>
+            </w:pict>
+          </mc:Fallback>
+        </mc:AlternateContent>
+      </w:r>
+      <w:r>
+        <w:rPr>
+          <w:noProof/>
+          <w:lang w:eastAsia="es-ES"/>
+        </w:rPr>
+        <mc:AlternateContent>
+          <mc:Choice Requires="wps">
+            <w:drawing>
+              <wp:anchor distT="0" distB="0" distL="114300" distR="114300" simplePos="0" relativeHeight="251699200" behindDoc="0" locked="0" layoutInCell="1" allowOverlap="1" wp14:anchorId="4DA14A48" wp14:editId="3FAB8000">
+                <wp:simplePos x="0" y="0"/>
+                <wp:positionH relativeFrom="column">
+                  <wp:posOffset>1759922</wp:posOffset>
+                </wp:positionH>
+                <wp:positionV relativeFrom="paragraph">
+                  <wp:posOffset>1238606</wp:posOffset>
+                </wp:positionV>
+                <wp:extent cx="1177436" cy="332478"/>
+                <wp:effectExtent l="22542" t="15558" r="0" b="26352"/>
+                <wp:wrapNone/>
+                <wp:docPr id="21" name="Forma libre 21"/>
+                <wp:cNvGraphicFramePr/>
+                <a:graphic xmlns:a="http://schemas.openxmlformats.org/drawingml/2006/main">
+                  <a:graphicData uri="http://schemas.microsoft.com/office/word/2010/wordprocessingShape">
+                    <wps:wsp>
+                      <wps:cNvSpPr/>
+                      <wps:spPr>
+                        <a:xfrm rot="16731118">
+                          <a:off x="0" y="0"/>
+                          <a:ext cx="1177436" cy="332478"/>
+                        </a:xfrm>
+                        <a:custGeom>
+                          <a:avLst/>
+                          <a:gdLst>
+                            <a:gd name="connsiteX0" fmla="*/ 0 w 1512916"/>
+                            <a:gd name="connsiteY0" fmla="*/ 566590 h 566590"/>
+                            <a:gd name="connsiteX1" fmla="*/ 581891 w 1512916"/>
+                            <a:gd name="connsiteY1" fmla="*/ 42888 h 566590"/>
+                            <a:gd name="connsiteX2" fmla="*/ 1512916 w 1512916"/>
+                            <a:gd name="connsiteY2" fmla="*/ 67826 h 566590"/>
+                          </a:gdLst>
+                          <a:ahLst/>
+                          <a:cxnLst>
+                            <a:cxn ang="0">
+                              <a:pos x="connsiteX0" y="connsiteY0"/>
+                            </a:cxn>
+                            <a:cxn ang="0">
+                              <a:pos x="connsiteX1" y="connsiteY1"/>
+                            </a:cxn>
+                            <a:cxn ang="0">
+                              <a:pos x="connsiteX2" y="connsiteY2"/>
+                            </a:cxn>
+                          </a:cxnLst>
+                          <a:rect l="l" t="t" r="r" b="b"/>
+                          <a:pathLst>
+                            <a:path w="1512916" h="566590">
+                              <a:moveTo>
+                                <a:pt x="0" y="566590"/>
+                              </a:moveTo>
+                              <a:cubicBezTo>
+                                <a:pt x="164869" y="346302"/>
+                                <a:pt x="329738" y="126015"/>
+                                <a:pt x="581891" y="42888"/>
+                              </a:cubicBezTo>
+                              <a:cubicBezTo>
+                                <a:pt x="834044" y="-40239"/>
+                                <a:pt x="1173480" y="13793"/>
+                                <a:pt x="1512916" y="67826"/>
+                              </a:cubicBezTo>
+                            </a:path>
+                          </a:pathLst>
+                        </a:custGeom>
+                        <a:noFill/>
+                      </wps:spPr>
+                      <wps:style>
+                        <a:lnRef idx="2">
+                          <a:schemeClr val="accent1">
+                            <a:shade val="50000"/>
+                          </a:schemeClr>
+                        </a:lnRef>
+                        <a:fillRef idx="1">
+                          <a:schemeClr val="accent1"/>
+                        </a:fillRef>
+                        <a:effectRef idx="0">
+                          <a:schemeClr val="accent1"/>
+                        </a:effectRef>
+                        <a:fontRef idx="minor">
+                          <a:schemeClr val="lt1"/>
+                        </a:fontRef>
+                      </wps:style>
+                      <wps:bodyPr rot="0" spcFirstLastPara="0" vertOverflow="overflow" horzOverflow="overflow" vert="horz" wrap="square" lIns="91440" tIns="45720" rIns="91440" bIns="45720" numCol="1" spcCol="0" rtlCol="0" fromWordArt="0" anchor="ctr" anchorCtr="0" forceAA="0" compatLnSpc="1">
+                        <a:prstTxWarp prst="textNoShape">
+                          <a:avLst/>
+                        </a:prstTxWarp>
+                        <a:noAutofit/>
+                      </wps:bodyPr>
+                    </wps:wsp>
+                  </a:graphicData>
+                </a:graphic>
+                <wp14:sizeRelH relativeFrom="margin">
+                  <wp14:pctWidth>0</wp14:pctWidth>
+                </wp14:sizeRelH>
+                <wp14:sizeRelV relativeFrom="margin">
+                  <wp14:pctHeight>0</wp14:pctHeight>
+                </wp14:sizeRelV>
+              </wp:anchor>
+            </w:drawing>
+          </mc:Choice>
+          <mc:Fallback>
+            <w:pict>
+              <v:shape w14:anchorId="287E836B" id="Forma libre 21" o:spid="_x0000_s1026" style="position:absolute;margin-left:138.6pt;margin-top:97.55pt;width:92.7pt;height:26.2pt;rotation:-5318118fd;z-index:251699200;visibility:visible;mso-wrap-style:square;mso-width-percent:0;mso-height-percent:0;mso-wrap-distance-left:9pt;mso-wrap-distance-top:0;mso-wrap-distance-right:9pt;mso-wrap-distance-bottom:0;mso-position-horizontal:absolute;mso-position-horizontal-relative:text;mso-position-vertical:absolute;mso-position-vertical-relative:text;mso-width-percent:0;mso-height-percent:0;mso-width-relative:margin;mso-height-relative:margin;v-text-anchor:middle" coordsize="1512916,566590" o:gfxdata="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" path="m,566590c164869,346302,329738,126015,581891,42888v252153,-83127,591589,-29095,931025,24938e" filled="f" strokecolor="#1f4d78 [1604]" strokeweight="1pt">
+                <v:stroke joinstyle="miter"/>
+                <v:path arrowok="t" o:connecttype="custom" o:connectlocs="0,332478;452860,25167;1177436,39801" o:connectangles="0,0,0"/>
+              </v:shape>
+            </w:pict>
+          </mc:Fallback>
+        </mc:AlternateContent>
+      </w:r>
+      <w:r>
+        <w:rPr>
+          <w:noProof/>
+          <w:lang w:eastAsia="es-ES"/>
+        </w:rPr>
+        <mc:AlternateContent>
+          <mc:Choice Requires="wps">
+            <w:drawing>
+              <wp:anchor distT="0" distB="0" distL="114300" distR="114300" simplePos="0" relativeHeight="251695104" behindDoc="0" locked="0" layoutInCell="1" allowOverlap="1" wp14:anchorId="315A63A8" wp14:editId="73ADEDD5">
+                <wp:simplePos x="0" y="0"/>
+                <wp:positionH relativeFrom="column">
+                  <wp:posOffset>4525405</wp:posOffset>
+                </wp:positionH>
+                <wp:positionV relativeFrom="paragraph">
+                  <wp:posOffset>884116</wp:posOffset>
+                </wp:positionV>
+                <wp:extent cx="281530" cy="1396800"/>
+                <wp:effectExtent l="19050" t="0" r="23495" b="13335"/>
+                <wp:wrapNone/>
+                <wp:docPr id="19" name="Forma libre 19"/>
+                <wp:cNvGraphicFramePr/>
+                <a:graphic xmlns:a="http://schemas.openxmlformats.org/drawingml/2006/main">
+                  <a:graphicData uri="http://schemas.microsoft.com/office/word/2010/wordprocessingShape">
+                    <wps:wsp>
+                      <wps:cNvSpPr/>
+                      <wps:spPr>
+                        <a:xfrm>
+                          <a:off x="0" y="0"/>
+                          <a:ext cx="281530" cy="1396800"/>
+                        </a:xfrm>
+                        <a:custGeom>
+                          <a:avLst/>
+                          <a:gdLst>
+                            <a:gd name="connsiteX0" fmla="*/ 18764 w 529752"/>
+                            <a:gd name="connsiteY0" fmla="*/ 871369 h 871369"/>
+                            <a:gd name="connsiteX1" fmla="*/ 61794 w 529752"/>
+                            <a:gd name="connsiteY1" fmla="*/ 322729 h 871369"/>
+                            <a:gd name="connsiteX2" fmla="*/ 529752 w 529752"/>
+                            <a:gd name="connsiteY2" fmla="*/ 0 h 871369"/>
+                          </a:gdLst>
+                          <a:ahLst/>
+                          <a:cxnLst>
+                            <a:cxn ang="0">
+                              <a:pos x="connsiteX0" y="connsiteY0"/>
+                            </a:cxn>
+                            <a:cxn ang="0">
+                              <a:pos x="connsiteX1" y="connsiteY1"/>
+                            </a:cxn>
+                            <a:cxn ang="0">
+                              <a:pos x="connsiteX2" y="connsiteY2"/>
+                            </a:cxn>
+                          </a:cxnLst>
+                          <a:rect l="l" t="t" r="r" b="b"/>
+                          <a:pathLst>
+                            <a:path w="529752" h="871369">
+                              <a:moveTo>
+                                <a:pt x="18764" y="871369"/>
+                              </a:moveTo>
+                              <a:cubicBezTo>
+                                <a:pt x="-2304" y="669663"/>
+                                <a:pt x="-23371" y="467957"/>
+                                <a:pt x="61794" y="322729"/>
+                              </a:cubicBezTo>
+                              <a:cubicBezTo>
+                                <a:pt x="146959" y="177501"/>
+                                <a:pt x="444587" y="32273"/>
+                                <a:pt x="529752" y="0"/>
+                              </a:cubicBezTo>
+                            </a:path>
+                          </a:pathLst>
+                        </a:custGeom>
+                        <a:noFill/>
+                      </wps:spPr>
+                      <wps:style>
+                        <a:lnRef idx="2">
+                          <a:schemeClr val="accent1">
+                            <a:shade val="50000"/>
+                          </a:schemeClr>
+                        </a:lnRef>
+                        <a:fillRef idx="1">
+                          <a:schemeClr val="accent1"/>
+                        </a:fillRef>
+                        <a:effectRef idx="0">
+                          <a:schemeClr val="accent1"/>
+                        </a:effectRef>
+                        <a:fontRef idx="minor">
+                          <a:schemeClr val="lt1"/>
+                        </a:fontRef>
+                      </wps:style>
+                      <wps:txbx>
+                        <w:txbxContent>
+                          <w:p>
+                            <w:pPr>
+                              <w:jc w:val="center"/>
+                            </w:pPr>
+                          </w:p>
+                        </w:txbxContent>
+                      </wps:txbx>
+                      <wps:bodyPr rot="0" spcFirstLastPara="0" vertOverflow="overflow" horzOverflow="overflow" vert="horz" wrap="square" lIns="91440" tIns="45720" rIns="91440" bIns="45720" numCol="1" spcCol="0" rtlCol="0" fromWordArt="0" anchor="ctr" anchorCtr="0" forceAA="0" compatLnSpc="1">
+                        <a:prstTxWarp prst="textNoShape">
+                          <a:avLst/>
+                        </a:prstTxWarp>
+                        <a:noAutofit/>
+                      </wps:bodyPr>
+                    </wps:wsp>
+                  </a:graphicData>
+                </a:graphic>
+                <wp14:sizeRelH relativeFrom="margin">
+                  <wp14:pctWidth>0</wp14:pctWidth>
+                </wp14:sizeRelH>
+                <wp14:sizeRelV relativeFrom="margin">
+                  <wp14:pctHeight>0</wp14:pctHeight>
+                </wp14:sizeRelV>
+              </wp:anchor>
+            </w:drawing>
+          </mc:Choice>
+          <mc:Fallback>
+            <w:pict>
+              <v:shape w14:anchorId="315A63A8" id="Forma libre 19" o:spid="_x0000_s1030" style="position:absolute;margin-left:356.35pt;margin-top:69.6pt;width:22.15pt;height:110pt;z-index:251695104;visibility:visible;mso-wrap-style:square;mso-width-percent:0;mso-height-percent:0;mso-wrap-distance-left:9pt;mso-wrap-distance-top:0;mso-wrap-distance-right:9pt;mso-wrap-distance-bottom:0;mso-position-horizontal:absolute;mso-position-horizontal-relative:text;mso-position-vertical:absolute;mso-position-vertical-relative:text;mso-width-percent:0;mso-height-percent:0;mso-width-relative:margin;mso-height-relative:margin;v-text-anchor:middle" coordsize="529752,871369" o:spt="100" o:gfxdata="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" adj="-11796480,,5400" path="m18764,871369c-2304,669663,-23371,467957,61794,322729,146959,177501,444587,32273,529752,e" filled="f" strokecolor="#1f4d78 [1604]" strokeweight="1pt">
+                <v:stroke joinstyle="miter"/>
+                <v:formulas/>
+                <v:path arrowok="t" o:connecttype="custom" o:connectlocs="9972,1396800;32840,517333;281530,0" o:connectangles="0,0,0" textboxrect="0,0,529752,871369"/>
+                <v:textbox>
+                  <w:txbxContent>
+                    <w:p>
+                      <w:pPr>
+                        <w:jc w:val="center"/>
+                      </w:pPr>
+                    </w:p>
+                  </w:txbxContent>
+                </v:textbox>
+              </v:shape>
+            </w:pict>
+          </mc:Fallback>
+        </mc:AlternateContent>
+      </w:r>
+      <w:r>
+        <w:rPr>
+          <w:noProof/>
+          <w:lang w:eastAsia="es-ES"/>
+        </w:rPr>
+        <mc:AlternateContent>
+          <mc:Choice Requires="wps">
+            <w:drawing>
+              <wp:anchor distT="0" distB="0" distL="114300" distR="114300" simplePos="0" relativeHeight="251675648" behindDoc="0" locked="0" layoutInCell="1" allowOverlap="1" wp14:anchorId="728A015B" wp14:editId="3362FF5D">
+                <wp:simplePos x="0" y="0"/>
+                <wp:positionH relativeFrom="column">
+                  <wp:posOffset>4138385</wp:posOffset>
+                </wp:positionH>
+                <wp:positionV relativeFrom="paragraph">
+                  <wp:posOffset>2286400</wp:posOffset>
+                </wp:positionV>
+                <wp:extent cx="1163782" cy="631767"/>
+                <wp:effectExtent l="38100" t="38100" r="113030" b="111760"/>
+                <wp:wrapNone/>
+                <wp:docPr id="11" name="Elipse 11"/>
+                <wp:cNvGraphicFramePr/>
+                <a:graphic xmlns:a="http://schemas.openxmlformats.org/drawingml/2006/main">
+                  <a:graphicData uri="http://schemas.microsoft.com/office/word/2010/wordprocessingShape">
+                    <wps:wsp>
+                      <wps:cNvSpPr/>
+                      <wps:spPr>
+                        <a:xfrm>
+                          <a:off x="0" y="0"/>
+                          <a:ext cx="1163782" cy="631767"/>
+                        </a:xfrm>
+                        <a:prstGeom prst="ellipse">
+                          <a:avLst/>
+                        </a:prstGeom>
+                        <a:solidFill>
+                          <a:schemeClr val="bg1"/>
+                        </a:solidFill>
+                        <a:ln>
+                          <a:solidFill>
+                            <a:schemeClr val="accent1"/>
+                          </a:solidFill>
+                        </a:ln>
+                        <a:effectLst>
+                          <a:outerShdw blurRad="50800" dist="38100" dir="2700000" algn="tl" rotWithShape="0">
+                            <a:prstClr val="black">
+                              <a:alpha val="40000"/>
+                            </a:prstClr>
+                          </a:outerShdw>
+                        </a:effectLst>
+                      </wps:spPr>
+                      <wps:style>
+                        <a:lnRef idx="2">
+                          <a:schemeClr val="accent1">
+                            <a:shade val="50000"/>
+                          </a:schemeClr>
+                        </a:lnRef>
+                        <a:fillRef idx="1">
+                          <a:schemeClr val="accent1"/>
+                        </a:fillRef>
+                        <a:effectRef idx="0">
+                          <a:schemeClr val="accent1"/>
+                        </a:effectRef>
+                        <a:fontRef idx="minor">
+                          <a:schemeClr val="lt1"/>
+                        </a:fontRef>
+                      </wps:style>
+                      <wps:txbx>
+                        <w:txbxContent>
+                          <w:p>
+                            <w:pPr>
+                              <w:rPr>
+                                <w:b/>
+                                <w:color w:val="000000" w:themeColor="text1"/>
+                              </w:rPr>
+                            </w:pPr>
+                            <w:r>
+                              <w:rPr>
+                                <w:b/>
+                                <w:color w:val="000000" w:themeColor="text1"/>
+                              </w:rPr>
+                              <w:t>5: SUBIR</w:t>
+                            </w:r>
+                          </w:p>
+                          <w:p>
+                            <w:pPr>
+                              <w:rPr>
+                                <w:b/>
+                                <w:color w:val="000000" w:themeColor="text1"/>
+                              </w:rPr>
+                            </w:pPr>
+                          </w:p>
+                        </w:txbxContent>
+                      </wps:txbx>
+                      <wps:bodyPr rot="0" spcFirstLastPara="0" vertOverflow="overflow" horzOverflow="overflow" vert="horz" wrap="square" lIns="91440" tIns="45720" rIns="91440" bIns="45720" numCol="1" spcCol="0" rtlCol="0" fromWordArt="0" anchor="ctr" anchorCtr="0" forceAA="0" compatLnSpc="1">
+                        <a:prstTxWarp prst="textNoShape">
+                          <a:avLst/>
+                        </a:prstTxWarp>
+                        <a:noAutofit/>
+                      </wps:bodyPr>
+                    </wps:wsp>
+                  </a:graphicData>
+                </a:graphic>
+                <wp14:sizeRelH relativeFrom="margin">
+                  <wp14:pctWidth>0</wp14:pctWidth>
+                </wp14:sizeRelH>
+                <wp14:sizeRelV relativeFrom="margin">
+                  <wp14:pctHeight>0</wp14:pctHeight>
+                </wp14:sizeRelV>
+              </wp:anchor>
+            </w:drawing>
+          </mc:Choice>
+          <mc:Fallback>
+            <w:pict>
+              <v:oval w14:anchorId="728A015B" id="Elipse 11" o:spid="_x0000_s1031" style="position:absolute;margin-left:325.85pt;margin-top:180.05pt;width:91.65pt;height:49.75pt;z-index:251675648;visibility:visible;mso-wrap-style:square;mso-width-percent:0;mso-height-percent:0;mso-wrap-distance-left:9pt;mso-wrap-distance-top:0;mso-wrap-distance-right:9pt;mso-wrap-distance-bottom:0;mso-position-horizontal:absolute;mso-position-horizontal-relative:text;mso-position-vertical:absolute;mso-position-vertical-relative:text;mso-width-percent:0;mso-height-percent:0;mso-width-relative:margin;mso-height-relative:margin;v-text-anchor:middle" o:gfxdata="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" fillcolor="white [3212]" strokecolor="#5b9bd5 [3204]" strokeweight="1pt">
+                <v:stroke joinstyle="miter"/>
+                <v:shadow on="t" color="black" opacity="26214f" origin="-.5,-.5" offset=".74836mm,.74836mm"/>
+                <v:textbox>
+                  <w:txbxContent>
+                    <w:p>
+                      <w:pPr>
+                        <w:rPr>
+                          <w:b/>
+                          <w:color w:val="000000" w:themeColor="text1"/>
+                        </w:rPr>
+                      </w:pPr>
+                      <w:r>
+                        <w:rPr>
+                          <w:b/>
+                          <w:color w:val="000000" w:themeColor="text1"/>
+                        </w:rPr>
+                        <w:t>5: SUBIR</w:t>
+                      </w:r>
+                    </w:p>
+                    <w:p>
+                      <w:pPr>
+                        <w:rPr>
+                          <w:b/>
+                          <w:color w:val="000000" w:themeColor="text1"/>
+                        </w:rPr>
+                      </w:pPr>
+                    </w:p>
+                  </w:txbxContent>
+                </v:textbox>
+              </v:oval>
+            </w:pict>
+          </mc:Fallback>
+        </mc:AlternateContent>
+      </w:r>
+      <w:r>
+        <w:rPr>
+          <w:noProof/>
+          <w:lang w:eastAsia="es-ES"/>
+        </w:rPr>
+        <mc:AlternateContent>
+          <mc:Choice Requires="wps">
+            <w:drawing>
+              <wp:anchor distT="0" distB="0" distL="114300" distR="114300" simplePos="0" relativeHeight="251697152" behindDoc="0" locked="0" layoutInCell="1" allowOverlap="1" wp14:anchorId="77EB5DA3" wp14:editId="1B7421AA">
+                <wp:simplePos x="0" y="0"/>
+                <wp:positionH relativeFrom="column">
+                  <wp:posOffset>4921405</wp:posOffset>
+                </wp:positionH>
+                <wp:positionV relativeFrom="paragraph">
+                  <wp:posOffset>981315</wp:posOffset>
+                </wp:positionV>
+                <wp:extent cx="281530" cy="1339200"/>
+                <wp:effectExtent l="0" t="0" r="42545" b="13970"/>
+                <wp:wrapNone/>
+                <wp:docPr id="20" name="Forma libre 20"/>
+                <wp:cNvGraphicFramePr/>
+                <a:graphic xmlns:a="http://schemas.openxmlformats.org/drawingml/2006/main">
+                  <a:graphicData uri="http://schemas.microsoft.com/office/word/2010/wordprocessingShape">
+                    <wps:wsp>
+                      <wps:cNvSpPr/>
+                      <wps:spPr>
+                        <a:xfrm rot="10800000">
+                          <a:off x="0" y="0"/>
+                          <a:ext cx="281530" cy="1339200"/>
+                        </a:xfrm>
+                        <a:custGeom>
+                          <a:avLst/>
+                          <a:gdLst>
+                            <a:gd name="connsiteX0" fmla="*/ 18764 w 529752"/>
+                            <a:gd name="connsiteY0" fmla="*/ 871369 h 871369"/>
+                            <a:gd name="connsiteX1" fmla="*/ 61794 w 529752"/>
+                            <a:gd name="connsiteY1" fmla="*/ 322729 h 871369"/>
+                            <a:gd name="connsiteX2" fmla="*/ 529752 w 529752"/>
+                            <a:gd name="connsiteY2" fmla="*/ 0 h 871369"/>
+                          </a:gdLst>
+                          <a:ahLst/>
+                          <a:cxnLst>
+                            <a:cxn ang="0">
+                              <a:pos x="connsiteX0" y="connsiteY0"/>
+                            </a:cxn>
+                            <a:cxn ang="0">
+                              <a:pos x="connsiteX1" y="connsiteY1"/>
+                            </a:cxn>
+                            <a:cxn ang="0">
+                              <a:pos x="connsiteX2" y="connsiteY2"/>
+                            </a:cxn>
+                          </a:cxnLst>
+                          <a:rect l="l" t="t" r="r" b="b"/>
+                          <a:pathLst>
+                            <a:path w="529752" h="871369">
+                              <a:moveTo>
+                                <a:pt x="18764" y="871369"/>
+                              </a:moveTo>
+                              <a:cubicBezTo>
+                                <a:pt x="-2304" y="669663"/>
+                                <a:pt x="-23371" y="467957"/>
+                                <a:pt x="61794" y="322729"/>
+                              </a:cubicBezTo>
+                              <a:cubicBezTo>
+                                <a:pt x="146959" y="177501"/>
+                                <a:pt x="444587" y="32273"/>
+                                <a:pt x="529752" y="0"/>
+                              </a:cubicBezTo>
+                            </a:path>
+                          </a:pathLst>
+                        </a:custGeom>
+                        <a:noFill/>
+                      </wps:spPr>
+                      <wps:style>
+                        <a:lnRef idx="2">
+                          <a:schemeClr val="accent1">
+                            <a:shade val="50000"/>
+                          </a:schemeClr>
+                        </a:lnRef>
+                        <a:fillRef idx="1">
+                          <a:schemeClr val="accent1"/>
+                        </a:fillRef>
+                        <a:effectRef idx="0">
+                          <a:schemeClr val="accent1"/>
+                        </a:effectRef>
+                        <a:fontRef idx="minor">
+                          <a:schemeClr val="lt1"/>
+                        </a:fontRef>
+                      </wps:style>
+                      <wps:txbx>
+                        <w:txbxContent>
+                          <w:p>
+                            <w:pPr>
+                              <w:jc w:val="center"/>
+                            </w:pPr>
+                          </w:p>
+                        </w:txbxContent>
+                      </wps:txbx>
+                      <wps:bodyPr rot="0" spcFirstLastPara="0" vertOverflow="overflow" horzOverflow="overflow" vert="horz" wrap="square" lIns="91440" tIns="45720" rIns="91440" bIns="45720" numCol="1" spcCol="0" rtlCol="0" fromWordArt="0" anchor="ctr" anchorCtr="0" forceAA="0" compatLnSpc="1">
+                        <a:prstTxWarp prst="textNoShape">
+                          <a:avLst/>
+                        </a:prstTxWarp>
+                        <a:noAutofit/>
+                      </wps:bodyPr>
+                    </wps:wsp>
+                  </a:graphicData>
+                </a:graphic>
+                <wp14:sizeRelH relativeFrom="margin">
+                  <wp14:pctWidth>0</wp14:pctWidth>
+                </wp14:sizeRelH>
+                <wp14:sizeRelV relativeFrom="margin">
+                  <wp14:pctHeight>0</wp14:pctHeight>
+                </wp14:sizeRelV>
+              </wp:anchor>
+            </w:drawing>
+          </mc:Choice>
+          <mc:Fallback>
+            <w:pict>
+              <v:shape w14:anchorId="77EB5DA3" id="Forma libre 20" o:spid="_x0000_s1032" style="position:absolute;margin-left:387.5pt;margin-top:77.25pt;width:22.15pt;height:105.45pt;rotation:180;z-index:251697152;visibility:visible;mso-wrap-style:square;mso-width-percent:0;mso-height-percent:0;mso-wrap-distance-left:9pt;mso-wrap-distance-top:0;mso-wrap-distance-right:9pt;mso-wrap-distance-bottom:0;mso-position-horizontal:absolute;mso-position-horizontal-relative:text;mso-position-vertical:absolute;mso-position-vertical-relative:text;mso-width-percent:0;mso-height-percent:0;mso-width-relative:margin;mso-height-relative:margin;v-text-anchor:middle" coordsize="529752,871369" o:spt="100" o:gfxdata="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" adj="-11796480,,5400" path="m18764,871369c-2304,669663,-23371,467957,61794,322729,146959,177501,444587,32273,529752,e" filled="f" strokecolor="#1f4d78 [1604]" strokeweight="1pt">
+                <v:stroke joinstyle="miter"/>
+                <v:formulas/>
+                <v:path arrowok="t" o:connecttype="custom" o:connectlocs="9972,1339200;32840,496000;281530,0" o:connectangles="0,0,0" textboxrect="0,0,529752,871369"/>
+                <v:textbox>
+                  <w:txbxContent>
+                    <w:p>
+                      <w:pPr>
+                        <w:jc w:val="center"/>
+                      </w:pPr>
+                    </w:p>
+                  </w:txbxContent>
+                </v:textbox>
+              </v:shape>
+            </w:pict>
+          </mc:Fallback>
+        </mc:AlternateContent>
+      </w:r>
+      <w:r>
+        <w:rPr>
+          <w:noProof/>
+          <w:lang w:eastAsia="es-ES"/>
+        </w:rPr>
+        <mc:AlternateContent>
+          <mc:Choice Requires="wps">
+            <w:drawing>
+              <wp:anchor distT="0" distB="0" distL="114300" distR="114300" simplePos="0" relativeHeight="251693056" behindDoc="0" locked="0" layoutInCell="1" allowOverlap="1" wp14:anchorId="513C3C84" wp14:editId="0EEA71EB">
+                <wp:simplePos x="0" y="0"/>
+                <wp:positionH relativeFrom="column">
+                  <wp:posOffset>5699107</wp:posOffset>
+                </wp:positionH>
+                <wp:positionV relativeFrom="paragraph">
+                  <wp:posOffset>827705</wp:posOffset>
+                </wp:positionV>
+                <wp:extent cx="382039" cy="1377382"/>
+                <wp:effectExtent l="0" t="364490" r="0" b="358775"/>
+                <wp:wrapNone/>
+                <wp:docPr id="18" name="Forma libre 18"/>
+                <wp:cNvGraphicFramePr/>
+                <a:graphic xmlns:a="http://schemas.openxmlformats.org/drawingml/2006/main">
+                  <a:graphicData uri="http://schemas.microsoft.com/office/word/2010/wordprocessingShape">
+                    <wps:wsp>
+                      <wps:cNvSpPr/>
+                      <wps:spPr>
+                        <a:xfrm rot="18284848">
+                          <a:off x="0" y="0"/>
+                          <a:ext cx="382039" cy="1377382"/>
+                        </a:xfrm>
+                        <a:custGeom>
+                          <a:avLst/>
+                          <a:gdLst>
+                            <a:gd name="connsiteX0" fmla="*/ 18764 w 529752"/>
+                            <a:gd name="connsiteY0" fmla="*/ 871369 h 871369"/>
+                            <a:gd name="connsiteX1" fmla="*/ 61794 w 529752"/>
+                            <a:gd name="connsiteY1" fmla="*/ 322729 h 871369"/>
+                            <a:gd name="connsiteX2" fmla="*/ 529752 w 529752"/>
+                            <a:gd name="connsiteY2" fmla="*/ 0 h 871369"/>
+                          </a:gdLst>
+                          <a:ahLst/>
+                          <a:cxnLst>
+                            <a:cxn ang="0">
+                              <a:pos x="connsiteX0" y="connsiteY0"/>
+                            </a:cxn>
+                            <a:cxn ang="0">
+                              <a:pos x="connsiteX1" y="connsiteY1"/>
+                            </a:cxn>
+                            <a:cxn ang="0">
+                              <a:pos x="connsiteX2" y="connsiteY2"/>
+                            </a:cxn>
+                          </a:cxnLst>
+                          <a:rect l="l" t="t" r="r" b="b"/>
+                          <a:pathLst>
+                            <a:path w="529752" h="871369">
+                              <a:moveTo>
+                                <a:pt x="18764" y="871369"/>
+                              </a:moveTo>
+                              <a:cubicBezTo>
+                                <a:pt x="-2304" y="669663"/>
+                                <a:pt x="-23371" y="467957"/>
+                                <a:pt x="61794" y="322729"/>
+                              </a:cubicBezTo>
+                              <a:cubicBezTo>
+                                <a:pt x="146959" y="177501"/>
+                                <a:pt x="444587" y="32273"/>
+                                <a:pt x="529752" y="0"/>
+                              </a:cubicBezTo>
+                            </a:path>
+                          </a:pathLst>
+                        </a:custGeom>
+                        <a:noFill/>
+                      </wps:spPr>
+                      <wps:style>
+                        <a:lnRef idx="2">
+                          <a:schemeClr val="accent1">
+                            <a:shade val="50000"/>
+                          </a:schemeClr>
+                        </a:lnRef>
+                        <a:fillRef idx="1">
+                          <a:schemeClr val="accent1"/>
+                        </a:fillRef>
+                        <a:effectRef idx="0">
+                          <a:schemeClr val="accent1"/>
+                        </a:effectRef>
+                        <a:fontRef idx="minor">
+                          <a:schemeClr val="lt1"/>
+                        </a:fontRef>
+                      </wps:style>
+                      <wps:txbx>
+                        <w:txbxContent>
+                          <w:p>
+                            <w:pPr>
+                              <w:jc w:val="center"/>
+                            </w:pPr>
+                          </w:p>
+                        </w:txbxContent>
+                      </wps:txbx>
+                      <wps:bodyPr rot="0" spcFirstLastPara="0" vertOverflow="overflow" horzOverflow="overflow" vert="horz" wrap="square" lIns="91440" tIns="45720" rIns="91440" bIns="45720" numCol="1" spcCol="0" rtlCol="0" fromWordArt="0" anchor="ctr" anchorCtr="0" forceAA="0" compatLnSpc="1">
+                        <a:prstTxWarp prst="textNoShape">
+                          <a:avLst/>
+                        </a:prstTxWarp>
+                        <a:noAutofit/>
+                      </wps:bodyPr>
+                    </wps:wsp>
+                  </a:graphicData>
+                </a:graphic>
+                <wp14:sizeRelH relativeFrom="margin">
+                  <wp14:pctWidth>0</wp14:pctWidth>
+                </wp14:sizeRelH>
+                <wp14:sizeRelV relativeFrom="margin">
+                  <wp14:pctHeight>0</wp14:pctHeight>
+                </wp14:sizeRelV>
+              </wp:anchor>
+            </w:drawing>
+          </mc:Choice>
+          <mc:Fallback>
+            <w:pict>
+              <v:shape w14:anchorId="513C3C84" id="Forma libre 18" o:spid="_x0000_s1033" style="position:absolute;margin-left:448.75pt;margin-top:65.15pt;width:30.1pt;height:108.45pt;rotation:-3621030fd;z-index:251693056;visibility:visible;mso-wrap-style:square;mso-width-percent:0;mso-height-percent:0;mso-wrap-distance-left:9pt;mso-wrap-distance-top:0;mso-wrap-distance-right:9pt;mso-wrap-distance-bottom:0;mso-position-horizontal:absolute;mso-position-horizontal-relative:text;mso-position-vertical:absolute;mso-position-vertical-relative:text;mso-width-percent:0;mso-height-percent:0;mso-width-relative:margin;mso-height-relative:margin;v-text-anchor:middle" coordsize="529752,871369" o:spt="100" o:gfxdata="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" adj="-11796480,,5400" path="m18764,871369c-2304,669663,-23371,467957,61794,322729,146959,177501,444587,32273,529752,e" filled="f" strokecolor="#1f4d78 [1604]" strokeweight="1pt">
+                <v:stroke joinstyle="miter"/>
+                <v:formulas/>
+                <v:path arrowok="t" o:connecttype="custom" o:connectlocs="13532,1377382;44564,510141;382039,0" o:connectangles="0,0,0" textboxrect="0,0,529752,871369"/>
+                <v:textbox>
+                  <w:txbxContent>
+                    <w:p>
+                      <w:pPr>
+                        <w:jc w:val="center"/>
+                      </w:pPr>
+                    </w:p>
+                  </w:txbxContent>
+                </v:textbox>
+              </v:shape>
+            </w:pict>
+          </mc:Fallback>
+        </mc:AlternateContent>
+      </w:r>
+      <w:r>
+        <w:rPr>
+          <w:noProof/>
+          <w:lang w:eastAsia="es-ES"/>
+        </w:rPr>
+        <mc:AlternateContent>
+          <mc:Choice Requires="wps">
+            <w:drawing>
+              <wp:anchor distT="0" distB="0" distL="114300" distR="114300" simplePos="0" relativeHeight="251691008" behindDoc="0" locked="0" layoutInCell="1" allowOverlap="1" wp14:anchorId="5320EF4E" wp14:editId="31896040">
+                <wp:simplePos x="0" y="0"/>
+                <wp:positionH relativeFrom="column">
+                  <wp:posOffset>5949329</wp:posOffset>
+                </wp:positionH>
+                <wp:positionV relativeFrom="paragraph">
+                  <wp:posOffset>708064</wp:posOffset>
+                </wp:positionV>
+                <wp:extent cx="390784" cy="1395427"/>
+                <wp:effectExtent l="0" t="292735" r="0" b="307340"/>
+                <wp:wrapNone/>
+                <wp:docPr id="17" name="Forma libre 17"/>
+                <wp:cNvGraphicFramePr/>
+                <a:graphic xmlns:a="http://schemas.openxmlformats.org/drawingml/2006/main">
+                  <a:graphicData uri="http://schemas.microsoft.com/office/word/2010/wordprocessingShape">
+                    <wps:wsp>
+                      <wps:cNvSpPr/>
+                      <wps:spPr>
+                        <a:xfrm rot="6990993">
+                          <a:off x="0" y="0"/>
+                          <a:ext cx="390784" cy="1395427"/>
+                        </a:xfrm>
+                        <a:custGeom>
+                          <a:avLst/>
+                          <a:gdLst>
+                            <a:gd name="connsiteX0" fmla="*/ 18764 w 529752"/>
+                            <a:gd name="connsiteY0" fmla="*/ 871369 h 871369"/>
+                            <a:gd name="connsiteX1" fmla="*/ 61794 w 529752"/>
+                            <a:gd name="connsiteY1" fmla="*/ 322729 h 871369"/>
+                            <a:gd name="connsiteX2" fmla="*/ 529752 w 529752"/>
+                            <a:gd name="connsiteY2" fmla="*/ 0 h 871369"/>
+                          </a:gdLst>
+                          <a:ahLst/>
+                          <a:cxnLst>
+                            <a:cxn ang="0">
+                              <a:pos x="connsiteX0" y="connsiteY0"/>
+                            </a:cxn>
+                            <a:cxn ang="0">
+                              <a:pos x="connsiteX1" y="connsiteY1"/>
+                            </a:cxn>
+                            <a:cxn ang="0">
+                              <a:pos x="connsiteX2" y="connsiteY2"/>
+                            </a:cxn>
+                          </a:cxnLst>
+                          <a:rect l="l" t="t" r="r" b="b"/>
+                          <a:pathLst>
+                            <a:path w="529752" h="871369">
+                              <a:moveTo>
+                                <a:pt x="18764" y="871369"/>
+                              </a:moveTo>
+                              <a:cubicBezTo>
+                                <a:pt x="-2304" y="669663"/>
+                                <a:pt x="-23371" y="467957"/>
+                                <a:pt x="61794" y="322729"/>
+                              </a:cubicBezTo>
+                              <a:cubicBezTo>
+                                <a:pt x="146959" y="177501"/>
+                                <a:pt x="444587" y="32273"/>
+                                <a:pt x="529752" y="0"/>
+                              </a:cubicBezTo>
+                            </a:path>
+                          </a:pathLst>
+                        </a:custGeom>
+                        <a:noFill/>
+                      </wps:spPr>
+                      <wps:style>
+                        <a:lnRef idx="2">
+                          <a:schemeClr val="accent1">
+                            <a:shade val="50000"/>
+                          </a:schemeClr>
+                        </a:lnRef>
+                        <a:fillRef idx="1">
+                          <a:schemeClr val="accent1"/>
+                        </a:fillRef>
+                        <a:effectRef idx="0">
+                          <a:schemeClr val="accent1"/>
+                        </a:effectRef>
+                        <a:fontRef idx="minor">
+                          <a:schemeClr val="lt1"/>
+                        </a:fontRef>
+                      </wps:style>
+                      <wps:txbx>
+                        <w:txbxContent>
+                          <w:p>
+                            <w:pPr>
+                              <w:jc w:val="center"/>
+                            </w:pPr>
+                          </w:p>
+                        </w:txbxContent>
+                      </wps:txbx>
+                      <wps:bodyPr rot="0" spcFirstLastPara="0" vertOverflow="overflow" horzOverflow="overflow" vert="horz" wrap="square" lIns="91440" tIns="45720" rIns="91440" bIns="45720" numCol="1" spcCol="0" rtlCol="0" fromWordArt="0" anchor="ctr" anchorCtr="0" forceAA="0" compatLnSpc="1">
+                        <a:prstTxWarp prst="textNoShape">
+                          <a:avLst/>
+                        </a:prstTxWarp>
+                        <a:noAutofit/>
+                      </wps:bodyPr>
+                    </wps:wsp>
+                  </a:graphicData>
+                </a:graphic>
+                <wp14:sizeRelH relativeFrom="margin">
+                  <wp14:pctWidth>0</wp14:pctWidth>
+                </wp14:sizeRelH>
+                <wp14:sizeRelV relativeFrom="margin">
+                  <wp14:pctHeight>0</wp14:pctHeight>
+                </wp14:sizeRelV>
+              </wp:anchor>
+            </w:drawing>
+          </mc:Choice>
+          <mc:Fallback>
+            <w:pict>
+              <v:shape w14:anchorId="5320EF4E" id="Forma libre 17" o:spid="_x0000_s1034" style="position:absolute;margin-left:468.45pt;margin-top:55.75pt;width:30.75pt;height:109.9pt;rotation:7636029fd;z-index:251691008;visibility:visible;mso-wrap-style:square;mso-width-percent:0;mso-height-percent:0;mso-wrap-distance-left:9pt;mso-wrap-distance-top:0;mso-wrap-distance-right:9pt;mso-wrap-distance-bottom:0;mso-position-horizontal:absolute;mso-position-horizontal-relative:text;mso-position-vertical:absolute;mso-position-vertical-relative:text;mso-width-percent:0;mso-height-percent:0;mso-width-relative:margin;mso-height-relative:margin;v-text-anchor:middle" coordsize="529752,871369" o:spt="100" o:gfxdata="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" adj="-11796480,,5400" path="m18764,871369c-2304,669663,-23371,467957,61794,322729,146959,177501,444587,32273,529752,e" filled="f" strokecolor="#1f4d78 [1604]" strokeweight="1pt">
+                <v:stroke joinstyle="miter"/>
+                <v:formulas/>
+                <v:path arrowok="t" o:connecttype="custom" o:connectlocs="13842,1395427;45584,516824;390784,0" o:connectangles="0,0,0" textboxrect="0,0,529752,871369"/>
+                <v:textbox>
+                  <w:txbxContent>
+                    <w:p>
+                      <w:pPr>
+                        <w:jc w:val="center"/>
+                      </w:pPr>
+                    </w:p>
+                  </w:txbxContent>
+                </v:textbox>
+              </v:shape>
+            </w:pict>
+          </mc:Fallback>
+        </mc:AlternateContent>
+      </w:r>
+      <w:r>
+        <w:rPr>
+          <w:noProof/>
+          <w:lang w:eastAsia="es-ES"/>
+        </w:rPr>
+        <mc:AlternateContent>
+          <mc:Choice Requires="wps">
+            <w:drawing>
+              <wp:anchor distT="0" distB="0" distL="114300" distR="114300" simplePos="0" relativeHeight="251665408" behindDoc="0" locked="0" layoutInCell="1" allowOverlap="1" wp14:anchorId="7E3E33B7" wp14:editId="3352E3B9">
+                <wp:simplePos x="0" y="0"/>
+                <wp:positionH relativeFrom="column">
+                  <wp:posOffset>6310923</wp:posOffset>
+                </wp:positionH>
+                <wp:positionV relativeFrom="paragraph">
+                  <wp:posOffset>1872615</wp:posOffset>
+                </wp:positionV>
+                <wp:extent cx="1163782" cy="631767"/>
+                <wp:effectExtent l="38100" t="38100" r="113030" b="111760"/>
+                <wp:wrapNone/>
+                <wp:docPr id="6" name="Elipse 6"/>
+                <wp:cNvGraphicFramePr/>
+                <a:graphic xmlns:a="http://schemas.openxmlformats.org/drawingml/2006/main">
+                  <a:graphicData uri="http://schemas.microsoft.com/office/word/2010/wordprocessingShape">
+                    <wps:wsp>
+                      <wps:cNvSpPr/>
+                      <wps:spPr>
+                        <a:xfrm>
+                          <a:off x="0" y="0"/>
+                          <a:ext cx="1163782" cy="631767"/>
+                        </a:xfrm>
+                        <a:prstGeom prst="ellipse">
+                          <a:avLst/>
+                        </a:prstGeom>
+                        <a:solidFill>
+                          <a:schemeClr val="bg1"/>
+                        </a:solidFill>
+                        <a:ln>
+                          <a:solidFill>
+                            <a:schemeClr val="accent1"/>
+                          </a:solidFill>
+                        </a:ln>
+                        <a:effectLst>
+                          <a:outerShdw blurRad="50800" dist="38100" dir="2700000" algn="tl" rotWithShape="0">
+                            <a:prstClr val="black">
+                              <a:alpha val="40000"/>
+                            </a:prstClr>
+                          </a:outerShdw>
+                        </a:effectLst>
+                      </wps:spPr>
+                      <wps:style>
+                        <a:lnRef idx="2">
+                          <a:schemeClr val="accent1">
+                            <a:shade val="50000"/>
+                          </a:schemeClr>
+                        </a:lnRef>
+                        <a:fillRef idx="1">
+                          <a:schemeClr val="accent1"/>
+                        </a:fillRef>
+                        <a:effectRef idx="0">
+                          <a:schemeClr val="accent1"/>
+                        </a:effectRef>
+                        <a:fontRef idx="minor">
+                          <a:schemeClr val="lt1"/>
+                        </a:fontRef>
+                      </wps:style>
+                      <wps:txbx>
+                        <w:txbxContent>
+                          <w:p>
+                            <w:pPr>
+                              <w:rPr>
+                                <w:b/>
+                                <w:color w:val="000000" w:themeColor="text1"/>
+                              </w:rPr>
+                            </w:pPr>
+                            <w:r>
+                              <w:rPr>
+                                <w:b/>
+                                <w:color w:val="000000" w:themeColor="text1"/>
+                              </w:rPr>
+                              <w:t>6: BAJAR</w:t>
+                            </w:r>
+                          </w:p>
+                          <w:p>
+                            <w:pPr>
+                              <w:rPr>
+                                <w:b/>
+                                <w:color w:val="000000" w:themeColor="text1"/>
+                              </w:rPr>
+                            </w:pPr>
+                          </w:p>
+                        </w:txbxContent>
+                      </wps:txbx>
+                      <wps:bodyPr rot="0" spcFirstLastPara="0" vertOverflow="overflow" horzOverflow="overflow" vert="horz" wrap="square" lIns="91440" tIns="45720" rIns="91440" bIns="45720" numCol="1" spcCol="0" rtlCol="0" fromWordArt="0" anchor="ctr" anchorCtr="0" forceAA="0" compatLnSpc="1">
+                        <a:prstTxWarp prst="textNoShape">
+                          <a:avLst/>
+                        </a:prstTxWarp>
+                        <a:noAutofit/>
+                      </wps:bodyPr>
+                    </wps:wsp>
+                  </a:graphicData>
+                </a:graphic>
+                <wp14:sizeRelH relativeFrom="margin">
+                  <wp14:pctWidth>0</wp14:pctWidth>
+                </wp14:sizeRelH>
+                <wp14:sizeRelV relativeFrom="margin">
+                  <wp14:pctHeight>0</wp14:pctHeight>
+                </wp14:sizeRelV>
+              </wp:anchor>
+            </w:drawing>
+          </mc:Choice>
+          <mc:Fallback>
+            <w:pict>
+              <v:oval w14:anchorId="7E3E33B7" id="Elipse 6" o:spid="_x0000_s1035" style="position:absolute;margin-left:496.9pt;margin-top:147.45pt;width:91.65pt;height:49.75pt;z-index:251665408;visibility:visible;mso-wrap-style:square;mso-width-percent:0;mso-height-percent:0;mso-wrap-distance-left:9pt;mso-wrap-distance-top:0;mso-wrap-distance-right:9pt;mso-wrap-distance-bottom:0;mso-position-horizontal:absolute;mso-position-horizontal-relative:text;mso-position-vertical:absolute;mso-position-vertical-relative:text;mso-width-percent:0;mso-height-percent:0;mso-width-relative:margin;mso-height-relative:margin;v-text-anchor:middle" o:gfxdata="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" fillcolor="white [3212]" strokecolor="#5b9bd5 [3204]" strokeweight="1pt">
+                <v:stroke joinstyle="miter"/>
+                <v:shadow on="t" color="black" opacity="26214f" origin="-.5,-.5" offset=".74836mm,.74836mm"/>
+                <v:textbox>
+                  <w:txbxContent>
+                    <w:p>
+                      <w:pPr>
+                        <w:rPr>
+                          <w:b/>
+                          <w:color w:val="000000" w:themeColor="text1"/>
+                        </w:rPr>
+                      </w:pPr>
+                      <w:r>
+                        <w:rPr>
+                          <w:b/>
+                          <w:color w:val="000000" w:themeColor="text1"/>
+                        </w:rPr>
+                        <w:t>6: BAJAR</w:t>
+                      </w:r>
+                    </w:p>
+                    <w:p>
+                      <w:pPr>
+                        <w:rPr>
+                          <w:b/>
+                          <w:color w:val="000000" w:themeColor="text1"/>
+                        </w:rPr>
+                      </w:pPr>
+                    </w:p>
+                  </w:txbxContent>
+                </v:textbox>
+              </v:oval>
+            </w:pict>
+          </mc:Fallback>
+        </mc:AlternateContent>
+      </w:r>
+      <w:r>
+        <w:rPr>
+          <w:noProof/>
+          <w:lang w:eastAsia="es-ES"/>
+        </w:rPr>
+        <mc:AlternateContent>
+          <mc:Choice Requires="wps">
+            <w:drawing>
+              <wp:anchor distT="0" distB="0" distL="114300" distR="114300" simplePos="0" relativeHeight="251688960" behindDoc="0" locked="0" layoutInCell="1" allowOverlap="1" wp14:anchorId="0DF70DF2" wp14:editId="59DEB94E">
+                <wp:simplePos x="0" y="0"/>
+                <wp:positionH relativeFrom="column">
+                  <wp:posOffset>6327151</wp:posOffset>
+                </wp:positionH>
+                <wp:positionV relativeFrom="paragraph">
+                  <wp:posOffset>119772</wp:posOffset>
+                </wp:positionV>
+                <wp:extent cx="363124" cy="1493450"/>
+                <wp:effectExtent l="44450" t="0" r="0" b="5715"/>
+                <wp:wrapNone/>
+                <wp:docPr id="16" name="Forma libre 16"/>
+                <wp:cNvGraphicFramePr/>
+                <a:graphic xmlns:a="http://schemas.openxmlformats.org/drawingml/2006/main">
+                  <a:graphicData uri="http://schemas.microsoft.com/office/word/2010/wordprocessingShape">
+                    <wps:wsp>
+                      <wps:cNvSpPr/>
+                      <wps:spPr>
+                        <a:xfrm rot="15495620">
+                          <a:off x="0" y="0"/>
+                          <a:ext cx="363124" cy="1493450"/>
+                        </a:xfrm>
+                        <a:custGeom>
+                          <a:avLst/>
+                          <a:gdLst>
+                            <a:gd name="connsiteX0" fmla="*/ 18764 w 529752"/>
+                            <a:gd name="connsiteY0" fmla="*/ 871369 h 871369"/>
+                            <a:gd name="connsiteX1" fmla="*/ 61794 w 529752"/>
+                            <a:gd name="connsiteY1" fmla="*/ 322729 h 871369"/>
+                            <a:gd name="connsiteX2" fmla="*/ 529752 w 529752"/>
+                            <a:gd name="connsiteY2" fmla="*/ 0 h 871369"/>
+                          </a:gdLst>
+                          <a:ahLst/>
+                          <a:cxnLst>
+                            <a:cxn ang="0">
+                              <a:pos x="connsiteX0" y="connsiteY0"/>
+                            </a:cxn>
+                            <a:cxn ang="0">
+                              <a:pos x="connsiteX1" y="connsiteY1"/>
+                            </a:cxn>
+                            <a:cxn ang="0">
+                              <a:pos x="connsiteX2" y="connsiteY2"/>
+                            </a:cxn>
+                          </a:cxnLst>
+                          <a:rect l="l" t="t" r="r" b="b"/>
+                          <a:pathLst>
+                            <a:path w="529752" h="871369">
+                              <a:moveTo>
+                                <a:pt x="18764" y="871369"/>
+                              </a:moveTo>
+                              <a:cubicBezTo>
+                                <a:pt x="-2304" y="669663"/>
+                                <a:pt x="-23371" y="467957"/>
+                                <a:pt x="61794" y="322729"/>
+                              </a:cubicBezTo>
+                              <a:cubicBezTo>
+                                <a:pt x="146959" y="177501"/>
+                                <a:pt x="444587" y="32273"/>
+                                <a:pt x="529752" y="0"/>
+                              </a:cubicBezTo>
+                            </a:path>
+                          </a:pathLst>
+                        </a:custGeom>
+                        <a:noFill/>
+                      </wps:spPr>
+                      <wps:style>
+                        <a:lnRef idx="2">
+                          <a:schemeClr val="accent1">
+                            <a:shade val="50000"/>
+                          </a:schemeClr>
+                        </a:lnRef>
+                        <a:fillRef idx="1">
+                          <a:schemeClr val="accent1"/>
+                        </a:fillRef>
+                        <a:effectRef idx="0">
+                          <a:schemeClr val="accent1"/>
+                        </a:effectRef>
+                        <a:fontRef idx="minor">
+                          <a:schemeClr val="lt1"/>
+                        </a:fontRef>
+                      </wps:style>
+                      <wps:txbx>
+                        <w:txbxContent>
+                          <w:p>
+                            <w:pPr>
+                              <w:jc w:val="center"/>
+                            </w:pPr>
+                          </w:p>
+                        </w:txbxContent>
+                      </wps:txbx>
+                      <wps:bodyPr rot="0" spcFirstLastPara="0" vertOverflow="overflow" horzOverflow="overflow" vert="horz" wrap="square" lIns="91440" tIns="45720" rIns="91440" bIns="45720" numCol="1" spcCol="0" rtlCol="0" fromWordArt="0" anchor="ctr" anchorCtr="0" forceAA="0" compatLnSpc="1">
+                        <a:prstTxWarp prst="textNoShape">
+                          <a:avLst/>
+                        </a:prstTxWarp>
+                        <a:noAutofit/>
+                      </wps:bodyPr>
+                    </wps:wsp>
+                  </a:graphicData>
+                </a:graphic>
+                <wp14:sizeRelH relativeFrom="margin">
+                  <wp14:pctWidth>0</wp14:pctWidth>
+                </wp14:sizeRelH>
+                <wp14:sizeRelV relativeFrom="margin">
+                  <wp14:pctHeight>0</wp14:pctHeight>
+                </wp14:sizeRelV>
+              </wp:anchor>
+            </w:drawing>
+          </mc:Choice>
+          <mc:Fallback>
+            <w:pict>
+              <v:shape w14:anchorId="0DF70DF2" id="Forma libre 16" o:spid="_x0000_s1036" style="position:absolute;margin-left:498.2pt;margin-top:9.45pt;width:28.6pt;height:117.6pt;rotation:-6667611fd;z-index:251688960;visibility:visible;mso-wrap-style:square;mso-width-percent:0;mso-height-percent:0;mso-wrap-distance-left:9pt;mso-wrap-distance-top:0;mso-wrap-distance-right:9pt;mso-wrap-distance-bottom:0;mso-position-horizontal:absolute;mso-position-horizontal-relative:text;mso-position-vertical:absolute;mso-position-vertical-relative:text;mso-width-percent:0;mso-height-percent:0;mso-width-relative:margin;mso-height-relative:margin;v-text-anchor:middle" coordsize="529752,871369" o:spt="100" o:gfxdata="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" adj="-11796480,,5400" path="m18764,871369c-2304,669663,-23371,467957,61794,322729,146959,177501,444587,32273,529752,e" filled="f" strokecolor="#1f4d78 [1604]" strokeweight="1pt">
+                <v:stroke joinstyle="miter"/>
+                <v:formulas/>
+                <v:path arrowok="t" o:connecttype="custom" o:connectlocs="12862,1493450;42357,553129;363124,0" o:connectangles="0,0,0" textboxrect="0,0,529752,871369"/>
+                <v:textbox>
+                  <w:txbxContent>
+                    <w:p>
+                      <w:pPr>
+                        <w:jc w:val="center"/>
+                      </w:pPr>
+                    </w:p>
+                  </w:txbxContent>
+                </v:textbox>
+              </v:shape>
+            </w:pict>
+          </mc:Fallback>
+        </mc:AlternateContent>
+      </w:r>
+      <w:r>
+        <w:rPr>
+          <w:noProof/>
+          <w:lang w:eastAsia="es-ES"/>
+        </w:rPr>
+        <mc:AlternateContent>
+          <mc:Choice Requires="wps">
+            <w:drawing>
+              <wp:anchor distT="0" distB="0" distL="114300" distR="114300" simplePos="0" relativeHeight="251684864" behindDoc="0" locked="0" layoutInCell="1" allowOverlap="1" wp14:anchorId="5077CE9C" wp14:editId="1F3E1861">
+                <wp:simplePos x="0" y="0"/>
+                <wp:positionH relativeFrom="column">
+                  <wp:posOffset>5775232</wp:posOffset>
+                </wp:positionH>
+                <wp:positionV relativeFrom="paragraph">
+                  <wp:posOffset>-316521</wp:posOffset>
+                </wp:positionV>
+                <wp:extent cx="288230" cy="850884"/>
+                <wp:effectExtent l="95250" t="0" r="93345" b="0"/>
+                <wp:wrapNone/>
+                <wp:docPr id="14" name="Forma libre 14"/>
+                <wp:cNvGraphicFramePr/>
+                <a:graphic xmlns:a="http://schemas.openxmlformats.org/drawingml/2006/main">
+                  <a:graphicData uri="http://schemas.microsoft.com/office/word/2010/wordprocessingShape">
+                    <wps:wsp>
+                      <wps:cNvSpPr/>
+                      <wps:spPr>
+                        <a:xfrm rot="11471445">
+                          <a:off x="0" y="0"/>
+                          <a:ext cx="288230" cy="850884"/>
+                        </a:xfrm>
+                        <a:custGeom>
+                          <a:avLst/>
+                          <a:gdLst>
+                            <a:gd name="connsiteX0" fmla="*/ 18764 w 529752"/>
+                            <a:gd name="connsiteY0" fmla="*/ 871369 h 871369"/>
+                            <a:gd name="connsiteX1" fmla="*/ 61794 w 529752"/>
+                            <a:gd name="connsiteY1" fmla="*/ 322729 h 871369"/>
+                            <a:gd name="connsiteX2" fmla="*/ 529752 w 529752"/>
+                            <a:gd name="connsiteY2" fmla="*/ 0 h 871369"/>
+                          </a:gdLst>
+                          <a:ahLst/>
+                          <a:cxnLst>
+                            <a:cxn ang="0">
+                              <a:pos x="connsiteX0" y="connsiteY0"/>
+                            </a:cxn>
+                            <a:cxn ang="0">
+                              <a:pos x="connsiteX1" y="connsiteY1"/>
+                            </a:cxn>
+                            <a:cxn ang="0">
+                              <a:pos x="connsiteX2" y="connsiteY2"/>
+                            </a:cxn>
+                          </a:cxnLst>
+                          <a:rect l="l" t="t" r="r" b="b"/>
+                          <a:pathLst>
+                            <a:path w="529752" h="871369">
+                              <a:moveTo>
+                                <a:pt x="18764" y="871369"/>
+                              </a:moveTo>
+                              <a:cubicBezTo>
+                                <a:pt x="-2304" y="669663"/>
+                                <a:pt x="-23371" y="467957"/>
+                                <a:pt x="61794" y="322729"/>
+                              </a:cubicBezTo>
+                              <a:cubicBezTo>
+                                <a:pt x="146959" y="177501"/>
+                                <a:pt x="444587" y="32273"/>
+                                <a:pt x="529752" y="0"/>
+                              </a:cubicBezTo>
+                            </a:path>
+                          </a:pathLst>
+                        </a:custGeom>
+                        <a:noFill/>
+                      </wps:spPr>
+                      <wps:style>
+                        <a:lnRef idx="2">
+                          <a:schemeClr val="accent1">
+                            <a:shade val="50000"/>
+                          </a:schemeClr>
+                        </a:lnRef>
+                        <a:fillRef idx="1">
+                          <a:schemeClr val="accent1"/>
+                        </a:fillRef>
+                        <a:effectRef idx="0">
+                          <a:schemeClr val="accent1"/>
+                        </a:effectRef>
+                        <a:fontRef idx="minor">
+                          <a:schemeClr val="lt1"/>
+                        </a:fontRef>
+                      </wps:style>
+                      <wps:txbx>
+                        <w:txbxContent>
+                          <w:p>
+                            <w:pPr>
+                              <w:jc w:val="center"/>
+                            </w:pPr>
+                          </w:p>
+                        </w:txbxContent>
+                      </wps:txbx>
+                      <wps:bodyPr rot="0" spcFirstLastPara="0" vertOverflow="overflow" horzOverflow="overflow" vert="horz" wrap="square" lIns="91440" tIns="45720" rIns="91440" bIns="45720" numCol="1" spcCol="0" rtlCol="0" fromWordArt="0" anchor="ctr" anchorCtr="0" forceAA="0" compatLnSpc="1">
+                        <a:prstTxWarp prst="textNoShape">
+                          <a:avLst/>
+                        </a:prstTxWarp>
+                        <a:noAutofit/>
+                      </wps:bodyPr>
+                    </wps:wsp>
+                  </a:graphicData>
+                </a:graphic>
+                <wp14:sizeRelH relativeFrom="margin">
+                  <wp14:pctWidth>0</wp14:pctWidth>
+                </wp14:sizeRelH>
+                <wp14:sizeRelV relativeFrom="margin">
+                  <wp14:pctHeight>0</wp14:pctHeight>
+                </wp14:sizeRelV>
+              </wp:anchor>
+            </w:drawing>
+          </mc:Choice>
+          <mc:Fallback>
+            <w:pict>
+              <v:shape w14:anchorId="5077CE9C" id="Forma libre 14" o:spid="_x0000_s1037" style="position:absolute;margin-left:454.75pt;margin-top:-24.9pt;width:22.7pt;height:67pt;rotation:-11063083fd;z-index:251684864;visibility:visible;mso-wrap-style:square;mso-width-percent:0;mso-height-percent:0;mso-wrap-distance-left:9pt;mso-wrap-distance-top:0;mso-wrap-distance-right:9pt;mso-wrap-distance-bottom:0;mso-position-horizontal:absolute;mso-position-horizontal-relative:text;mso-position-vertical:absolute;mso-position-vertical-relative:text;mso-width-percent:0;mso-height-percent:0;mso-width-relative:margin;mso-height-relative:margin;v-text-anchor:middle" coordsize="529752,871369" o:spt="100" o:gfxdata="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" adj="-11796480,,5400" path="m18764,871369c-2304,669663,-23371,467957,61794,322729,146959,177501,444587,32273,529752,e" filled="f" strokecolor="#1f4d78 [1604]" strokeweight="1pt">
+                <v:stroke joinstyle="miter"/>
+                <v:formulas/>
+                <v:path arrowok="t" o:connecttype="custom" o:connectlocs="10209,850884;33621,315142;288230,0" o:connectangles="0,0,0" textboxrect="0,0,529752,871369"/>
+                <v:textbox>
+                  <w:txbxContent>
+                    <w:p>
+                      <w:pPr>
+                        <w:jc w:val="center"/>
+                      </w:pPr>
+                    </w:p>
+                  </w:txbxContent>
+                </v:textbox>
+              </v:shape>
+            </w:pict>
+          </mc:Fallback>
+        </mc:AlternateContent>
+      </w:r>
+      <w:r>
+        <w:rPr>
+          <w:noProof/>
+          <w:lang w:eastAsia="es-ES"/>
+        </w:rPr>
+        <mc:AlternateContent>
+          <mc:Choice Requires="wps">
+            <w:drawing>
+              <wp:anchor distT="0" distB="0" distL="114300" distR="114300" simplePos="0" relativeHeight="251680768" behindDoc="0" locked="0" layoutInCell="1" allowOverlap="1" wp14:anchorId="2C3A15AF" wp14:editId="4B5EA940">
+                <wp:simplePos x="0" y="0"/>
+                <wp:positionH relativeFrom="column">
+                  <wp:posOffset>5482859</wp:posOffset>
+                </wp:positionH>
+                <wp:positionV relativeFrom="paragraph">
+                  <wp:posOffset>-584608</wp:posOffset>
+                </wp:positionV>
+                <wp:extent cx="292961" cy="987636"/>
+                <wp:effectExtent l="114300" t="0" r="107315" b="0"/>
+                <wp:wrapNone/>
+                <wp:docPr id="12" name="Forma libre 12"/>
+                <wp:cNvGraphicFramePr/>
+                <a:graphic xmlns:a="http://schemas.openxmlformats.org/drawingml/2006/main">
+                  <a:graphicData uri="http://schemas.microsoft.com/office/word/2010/wordprocessingShape">
+                    <wps:wsp>
+                      <wps:cNvSpPr/>
+                      <wps:spPr>
+                        <a:xfrm rot="725457">
+                          <a:off x="0" y="0"/>
+                          <a:ext cx="292961" cy="987636"/>
+                        </a:xfrm>
+                        <a:custGeom>
+                          <a:avLst/>
+                          <a:gdLst>
+                            <a:gd name="connsiteX0" fmla="*/ 18764 w 529752"/>
+                            <a:gd name="connsiteY0" fmla="*/ 871369 h 871369"/>
+                            <a:gd name="connsiteX1" fmla="*/ 61794 w 529752"/>
+                            <a:gd name="connsiteY1" fmla="*/ 322729 h 871369"/>
+                            <a:gd name="connsiteX2" fmla="*/ 529752 w 529752"/>
+                            <a:gd name="connsiteY2" fmla="*/ 0 h 871369"/>
+                          </a:gdLst>
+                          <a:ahLst/>
+                          <a:cxnLst>
+                            <a:cxn ang="0">
+                              <a:pos x="connsiteX0" y="connsiteY0"/>
+                            </a:cxn>
+                            <a:cxn ang="0">
+                              <a:pos x="connsiteX1" y="connsiteY1"/>
+                            </a:cxn>
+                            <a:cxn ang="0">
+                              <a:pos x="connsiteX2" y="connsiteY2"/>
+                            </a:cxn>
+                          </a:cxnLst>
+                          <a:rect l="l" t="t" r="r" b="b"/>
+                          <a:pathLst>
+                            <a:path w="529752" h="871369">
+                              <a:moveTo>
+                                <a:pt x="18764" y="871369"/>
+                              </a:moveTo>
+                              <a:cubicBezTo>
+                                <a:pt x="-2304" y="669663"/>
+                                <a:pt x="-23371" y="467957"/>
+                                <a:pt x="61794" y="322729"/>
+                              </a:cubicBezTo>
+                              <a:cubicBezTo>
+                                <a:pt x="146959" y="177501"/>
+                                <a:pt x="444587" y="32273"/>
+                                <a:pt x="529752" y="0"/>
+                              </a:cubicBezTo>
+                            </a:path>
+                          </a:pathLst>
+                        </a:custGeom>
+                        <a:noFill/>
+                      </wps:spPr>
+                      <wps:style>
+                        <a:lnRef idx="2">
+                          <a:schemeClr val="accent1">
+                            <a:shade val="50000"/>
+                          </a:schemeClr>
+                        </a:lnRef>
+                        <a:fillRef idx="1">
+                          <a:schemeClr val="accent1"/>
+                        </a:fillRef>
+                        <a:effectRef idx="0">
+                          <a:schemeClr val="accent1"/>
+                        </a:effectRef>
+                        <a:fontRef idx="minor">
+                          <a:schemeClr val="lt1"/>
+                        </a:fontRef>
+                      </wps:style>
+                      <wps:txbx>
+                        <w:txbxContent>
+                          <w:p>
+                            <w:pPr>
+                              <w:jc w:val="center"/>
+                            </w:pPr>
+                          </w:p>
+                        </w:txbxContent>
+                      </wps:txbx>
+                      <wps:bodyPr rot="0" spcFirstLastPara="0" vertOverflow="overflow" horzOverflow="overflow" vert="horz" wrap="square" lIns="91440" tIns="45720" rIns="91440" bIns="45720" numCol="1" spcCol="0" rtlCol="0" fromWordArt="0" anchor="ctr" anchorCtr="0" forceAA="0" compatLnSpc="1">
+                        <a:prstTxWarp prst="textNoShape">
+                          <a:avLst/>
+                        </a:prstTxWarp>
+                        <a:noAutofit/>
+                      </wps:bodyPr>
+                    </wps:wsp>
+                  </a:graphicData>
+                </a:graphic>
+                <wp14:sizeRelH relativeFrom="margin">
+                  <wp14:pctWidth>0</wp14:pctWidth>
+                </wp14:sizeRelH>
+                <wp14:sizeRelV relativeFrom="margin">
+                  <wp14:pctHeight>0</wp14:pctHeight>
+                </wp14:sizeRelV>
+              </wp:anchor>
+            </w:drawing>
+          </mc:Choice>
+          <mc:Fallback>
+            <w:pict>
+              <v:shape w14:anchorId="2C3A15AF" id="Forma libre 12" o:spid="_x0000_s1038" style="position:absolute;margin-left:431.7pt;margin-top:-46.05pt;width:23.05pt;height:77.75pt;rotation:792392fd;z-index:251680768;visibility:visible;mso-wrap-style:square;mso-width-percent:0;mso-height-percent:0;mso-wrap-distance-left:9pt;mso-wrap-distance-top:0;mso-wrap-distance-right:9pt;mso-wrap-distance-bottom:0;mso-position-horizontal:absolute;mso-position-horizontal-relative:text;mso-position-vertical:absolute;mso-position-vertical-relative:text;mso-width-percent:0;mso-height-percent:0;mso-width-relative:margin;mso-height-relative:margin;v-text-anchor:middle" coordsize="529752,871369" o:spt="100" o:gfxdata="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" adj="-11796480,,5400" path="m18764,871369c-2304,669663,-23371,467957,61794,322729,146959,177501,444587,32273,529752,e" filled="f" strokecolor="#1f4d78 [1604]" strokeweight="1pt">
+                <v:stroke joinstyle="miter"/>
+                <v:formulas/>
+                <v:path arrowok="t" o:connecttype="custom" o:connectlocs="10377,987636;34173,365791;292961,0" o:connectangles="0,0,0" textboxrect="0,0,529752,871369"/>
+                <v:textbox>
+                  <w:txbxContent>
+                    <w:p>
+                      <w:pPr>
+                        <w:jc w:val="center"/>
+                      </w:pPr>
+                    </w:p>
+                  </w:txbxContent>
+                </v:textbox>
+              </v:shape>
+            </w:pict>
+          </mc:Fallback>
+        </mc:AlternateContent>
+      </w:r>
+      <w:r>
+        <w:rPr>
+          <w:noProof/>
+          <w:lang w:eastAsia="es-ES"/>
+        </w:rPr>
+        <mc:AlternateContent>
+          <mc:Choice Requires="wps">
+            <w:drawing>
+              <wp:anchor distT="0" distB="0" distL="114300" distR="114300" simplePos="0" relativeHeight="251679744" behindDoc="0" locked="0" layoutInCell="1" allowOverlap="1" wp14:anchorId="098FCB74" wp14:editId="6C7CD464">
+                <wp:simplePos x="0" y="0"/>
+                <wp:positionH relativeFrom="column">
+                  <wp:posOffset>4558436</wp:posOffset>
+                </wp:positionH>
+                <wp:positionV relativeFrom="paragraph">
+                  <wp:posOffset>382472</wp:posOffset>
+                </wp:positionV>
+                <wp:extent cx="190681" cy="117008"/>
+                <wp:effectExtent l="0" t="0" r="76200" b="54610"/>
+                <wp:wrapNone/>
+                <wp:docPr id="31" name="Conector recto de flecha 31"/>
+                <wp:cNvGraphicFramePr/>
+                <a:graphic xmlns:a="http://schemas.openxmlformats.org/drawingml/2006/main">
+                  <a:graphicData uri="http://schemas.microsoft.com/office/word/2010/wordprocessingShape">
+                    <wps:wsp>
+                      <wps:cNvCnPr/>
+                      <wps:spPr>
+                        <a:xfrm>
+                          <a:off x="0" y="0"/>
+                          <a:ext cx="190681" cy="117008"/>
+                        </a:xfrm>
+                        <a:prstGeom prst="straightConnector1">
+                          <a:avLst/>
+                        </a:prstGeom>
+                        <a:ln>
+                          <a:solidFill>
+                            <a:schemeClr val="tx2"/>
+                          </a:solidFill>
+                          <a:tailEnd type="triangle"/>
+                        </a:ln>
+                      </wps:spPr>
+                      <wps:style>
+                        <a:lnRef idx="1">
+                          <a:schemeClr val="accent1"/>
+                        </a:lnRef>
+                        <a:fillRef idx="0">
+                          <a:schemeClr val="accent1"/>
+                        </a:fillRef>
+                        <a:effectRef idx="0">
+                          <a:schemeClr val="accent1"/>
+                        </a:effectRef>
+                        <a:fontRef idx="minor">
+                          <a:schemeClr val="tx1"/>
+                        </a:fontRef>
+                      </wps:style>
+                      <wps:bodyPr/>
+                    </wps:wsp>
+                  </a:graphicData>
+                </a:graphic>
+                <wp14:sizeRelH relativeFrom="margin">
+                  <wp14:pctWidth>0</wp14:pctWidth>
+                </wp14:sizeRelH>
+                <wp14:sizeRelV relativeFrom="margin">
+                  <wp14:pctHeight>0</wp14:pctHeight>
+                </wp14:sizeRelV>
+              </wp:anchor>
+            </w:drawing>
+          </mc:Choice>
+          <mc:Fallback>
+            <w:pict>
+              <v:shape w14:anchorId="099CD743" id="Conector recto de flecha 31" o:spid="_x0000_s1026" type="#_x0000_t32" style="position:absolute;margin-left:358.95pt;margin-top:30.1pt;width:15pt;height:9.2pt;z-index:251679744;visibility:visible;mso-wrap-style:square;mso-width-percent:0;mso-height-percent:0;mso-wrap-distance-left:9pt;mso-wrap-distance-top:0;mso-wrap-distance-right:9pt;mso-wrap-distance-bottom:0;mso-position-horizontal:absolute;mso-position-horizontal-relative:text;mso-position-vertical:absolute;mso-position-vertical-relative:text;mso-width-percent:0;mso-height-percent:0;mso-width-relative:margin;mso-height-relative:margin" o:gfxdata="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" strokecolor="#44546a [3215]" strokeweight=".5pt">
+                <v:stroke endarrow="block" joinstyle="miter"/>
+              </v:shape>
+            </w:pict>
+          </mc:Fallback>
+        </mc:AlternateContent>
+      </w:r>
+      <w:r>
+        <w:rPr>
+          <w:noProof/>
+          <w:lang w:eastAsia="es-ES"/>
+        </w:rPr>
+        <mc:AlternateContent>
+          <mc:Choice Requires="wps">
+            <w:drawing>
+              <wp:anchor distT="0" distB="0" distL="114300" distR="114300" simplePos="0" relativeHeight="251678720" behindDoc="0" locked="0" layoutInCell="1" allowOverlap="1" wp14:anchorId="0BECE376" wp14:editId="19DEE556">
+                <wp:simplePos x="0" y="0"/>
+                <wp:positionH relativeFrom="column">
+                  <wp:posOffset>3098945</wp:posOffset>
+                </wp:positionH>
+                <wp:positionV relativeFrom="paragraph">
+                  <wp:posOffset>74094</wp:posOffset>
+                </wp:positionV>
+                <wp:extent cx="1643606" cy="419775"/>
+                <wp:effectExtent l="0" t="0" r="13970" b="18415"/>
+                <wp:wrapNone/>
+                <wp:docPr id="30" name="Forma libre 30"/>
+                <wp:cNvGraphicFramePr/>
+                <a:graphic xmlns:a="http://schemas.openxmlformats.org/drawingml/2006/main">
+                  <a:graphicData uri="http://schemas.microsoft.com/office/word/2010/wordprocessingShape">
+                    <wps:wsp>
+                      <wps:cNvSpPr/>
+                      <wps:spPr>
+                        <a:xfrm>
+                          <a:off x="0" y="0"/>
+                          <a:ext cx="1643606" cy="419775"/>
+                        </a:xfrm>
+                        <a:custGeom>
+                          <a:avLst/>
+                          <a:gdLst>
+                            <a:gd name="connsiteX0" fmla="*/ 0 w 1643606"/>
+                            <a:gd name="connsiteY0" fmla="*/ 263517 h 419775"/>
+                            <a:gd name="connsiteX1" fmla="*/ 769717 w 1643606"/>
+                            <a:gd name="connsiteY1" fmla="*/ 3086 h 419775"/>
+                            <a:gd name="connsiteX2" fmla="*/ 1643606 w 1643606"/>
+                            <a:gd name="connsiteY2" fmla="*/ 419775 h 419775"/>
+                          </a:gdLst>
+                          <a:ahLst/>
+                          <a:cxnLst>
+                            <a:cxn ang="0">
+                              <a:pos x="connsiteX0" y="connsiteY0"/>
+                            </a:cxn>
+                            <a:cxn ang="0">
+                              <a:pos x="connsiteX1" y="connsiteY1"/>
+                            </a:cxn>
+                            <a:cxn ang="0">
+                              <a:pos x="connsiteX2" y="connsiteY2"/>
+                            </a:cxn>
+                          </a:cxnLst>
+                          <a:rect l="l" t="t" r="r" b="b"/>
+                          <a:pathLst>
+                            <a:path w="1643606" h="419775">
+                              <a:moveTo>
+                                <a:pt x="0" y="263517"/>
+                              </a:moveTo>
+                              <a:cubicBezTo>
+                                <a:pt x="247891" y="120280"/>
+                                <a:pt x="495783" y="-22957"/>
+                                <a:pt x="769717" y="3086"/>
+                              </a:cubicBezTo>
+                              <a:cubicBezTo>
+                                <a:pt x="1043651" y="29129"/>
+                                <a:pt x="1495064" y="332000"/>
+                                <a:pt x="1643606" y="419775"/>
+                              </a:cubicBezTo>
+                            </a:path>
+                          </a:pathLst>
+                        </a:custGeom>
+                        <a:noFill/>
+                      </wps:spPr>
+                      <wps:style>
+                        <a:lnRef idx="2">
+                          <a:schemeClr val="accent1">
+                            <a:shade val="50000"/>
+                          </a:schemeClr>
+                        </a:lnRef>
+                        <a:fillRef idx="1">
+                          <a:schemeClr val="accent1"/>
+                        </a:fillRef>
+                        <a:effectRef idx="0">
+                          <a:schemeClr val="accent1"/>
+                        </a:effectRef>
+                        <a:fontRef idx="minor">
+                          <a:schemeClr val="lt1"/>
+                        </a:fontRef>
+                      </wps:style>
+                      <wps:bodyPr rot="0" spcFirstLastPara="0" vertOverflow="overflow" horzOverflow="overflow" vert="horz" wrap="square" lIns="91440" tIns="45720" rIns="91440" bIns="45720" numCol="1" spcCol="0" rtlCol="0" fromWordArt="0" anchor="ctr" anchorCtr="0" forceAA="0" compatLnSpc="1">
+                        <a:prstTxWarp prst="textNoShape">
+                          <a:avLst/>
+                        </a:prstTxWarp>
+                        <a:noAutofit/>
+                      </wps:bodyPr>
+                    </wps:wsp>
+                  </a:graphicData>
+                </a:graphic>
+              </wp:anchor>
+            </w:drawing>
+          </mc:Choice>
+          <mc:Fallback>
+            <w:pict>
+              <v:shape w14:anchorId="47613036" id="Forma libre 30" o:spid="_x0000_s1026" style="position:absolute;margin-left:244pt;margin-top:5.85pt;width:129.4pt;height:33.05pt;z-index:251678720;visibility:visible;mso-wrap-style:square;mso-wrap-distance-left:9pt;mso-wrap-distance-top:0;mso-wrap-distance-right:9pt;mso-wrap-distance-bottom:0;mso-position-horizontal:absolute;mso-position-horizontal-relative:text;mso-position-vertical:absolute;mso-position-vertical-relative:text;v-text-anchor:middle" coordsize="1643606,419775" o:gfxdata="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" path="m,263517c247891,120280,495783,-22957,769717,3086v273934,26043,725347,328914,873889,416689e" filled="f" strokecolor="#1f4d78 [1604]" strokeweight="1pt">
+                <v:stroke joinstyle="miter"/>
+                <v:path arrowok="t" o:connecttype="custom" o:connectlocs="0,263517;769717,3086;1643606,419775" o:connectangles="0,0,0"/>
+              </v:shape>
+            </w:pict>
+          </mc:Fallback>
+        </mc:AlternateContent>
+      </w:r>
+      <w:r>
+        <w:rPr>
+          <w:noProof/>
+          <w:lang w:eastAsia="es-ES"/>
+        </w:rPr>
+        <mc:AlternateContent>
+          <mc:Choice Requires="wps">
+            <w:drawing>
+              <wp:anchor distT="0" distB="0" distL="114300" distR="114300" simplePos="0" relativeHeight="251677696" behindDoc="0" locked="0" layoutInCell="1" allowOverlap="1" wp14:anchorId="4A019C81" wp14:editId="3ADDDA8E">
+                <wp:simplePos x="0" y="0"/>
+                <wp:positionH relativeFrom="column">
+                  <wp:posOffset>1794067</wp:posOffset>
+                </wp:positionH>
+                <wp:positionV relativeFrom="paragraph">
+                  <wp:posOffset>350671</wp:posOffset>
+                </wp:positionV>
+                <wp:extent cx="224570" cy="78941"/>
+                <wp:effectExtent l="0" t="0" r="42545" b="73660"/>
+                <wp:wrapNone/>
+                <wp:docPr id="29" name="Conector recto de flecha 29"/>
+                <wp:cNvGraphicFramePr/>
+                <a:graphic xmlns:a="http://schemas.openxmlformats.org/drawingml/2006/main">
+                  <a:graphicData uri="http://schemas.microsoft.com/office/word/2010/wordprocessingShape">
+                    <wps:wsp>
+                      <wps:cNvCnPr/>
+                      <wps:spPr>
+                        <a:xfrm>
+                          <a:off x="0" y="0"/>
+                          <a:ext cx="224570" cy="78941"/>
+                        </a:xfrm>
+                        <a:prstGeom prst="straightConnector1">
+                          <a:avLst/>
+                        </a:prstGeom>
+                        <a:ln>
+                          <a:solidFill>
+                            <a:schemeClr val="tx2"/>
+                          </a:solidFill>
+                          <a:tailEnd type="triangle"/>
+                        </a:ln>
+                      </wps:spPr>
+                      <wps:style>
+                        <a:lnRef idx="1">
+                          <a:schemeClr val="accent1"/>
+                        </a:lnRef>
+                        <a:fillRef idx="0">
+                          <a:schemeClr val="accent1"/>
+                        </a:fillRef>
+                        <a:effectRef idx="0">
+                          <a:schemeClr val="accent1"/>
+                        </a:effectRef>
+                        <a:fontRef idx="minor">
+                          <a:schemeClr val="tx1"/>
+                        </a:fontRef>
+                      </wps:style>
+                      <wps:bodyPr/>
+                    </wps:wsp>
+                  </a:graphicData>
+                </a:graphic>
+                <wp14:sizeRelH relativeFrom="margin">
+                  <wp14:pctWidth>0</wp14:pctWidth>
+                </wp14:sizeRelH>
+                <wp14:sizeRelV relativeFrom="margin">
+                  <wp14:pctHeight>0</wp14:pctHeight>
+                </wp14:sizeRelV>
+              </wp:anchor>
+            </w:drawing>
+          </mc:Choice>
+          <mc:Fallback>
+            <w:pict>
+              <v:shape w14:anchorId="4AAE4445" id="Conector recto de flecha 29" o:spid="_x0000_s1026" type="#_x0000_t32" style="position:absolute;margin-left:141.25pt;margin-top:27.6pt;width:17.7pt;height:6.2pt;z-index:251677696;visibility:visible;mso-wrap-style:square;mso-width-percent:0;mso-height-percent:0;mso-wrap-distance-left:9pt;mso-wrap-distance-top:0;mso-wrap-distance-right:9pt;mso-wrap-distance-bottom:0;mso-position-horizontal:absolute;mso-position-horizontal-relative:text;mso-position-vertical:absolute;mso-position-vertical-relative:text;mso-width-percent:0;mso-height-percent:0;mso-width-relative:margin;mso-height-relative:margin" o:gfxdata="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" strokecolor="#44546a [3215]" strokeweight=".5pt">
+                <v:stroke endarrow="block" joinstyle="miter"/>
+              </v:shape>
+            </w:pict>
+          </mc:Fallback>
+        </mc:AlternateContent>
+      </w:r>
+      <w:r>
+        <w:rPr>
+          <w:noProof/>
+          <w:lang w:eastAsia="es-ES"/>
+        </w:rPr>
+        <mc:AlternateContent>
+          <mc:Choice Requires="wps">
+            <w:drawing>
+              <wp:anchor distT="0" distB="0" distL="114300" distR="114300" simplePos="0" relativeHeight="251676672" behindDoc="0" locked="0" layoutInCell="1" allowOverlap="1" wp14:anchorId="3927C1BF" wp14:editId="45409660">
+                <wp:simplePos x="0" y="0"/>
+                <wp:positionH relativeFrom="column">
+                  <wp:posOffset>338341</wp:posOffset>
+                </wp:positionH>
+                <wp:positionV relativeFrom="paragraph">
+                  <wp:posOffset>224848</wp:posOffset>
+                </wp:positionV>
+                <wp:extent cx="1645920" cy="607984"/>
+                <wp:effectExtent l="57150" t="19050" r="11430" b="0"/>
+                <wp:wrapNone/>
+                <wp:docPr id="28" name="Forma libre 28"/>
+                <wp:cNvGraphicFramePr/>
+                <a:graphic xmlns:a="http://schemas.openxmlformats.org/drawingml/2006/main">
+                  <a:graphicData uri="http://schemas.microsoft.com/office/word/2010/wordprocessingShape">
+                    <wps:wsp>
+                      <wps:cNvSpPr/>
+                      <wps:spPr>
+                        <a:xfrm rot="508036">
+                          <a:off x="0" y="0"/>
+                          <a:ext cx="1645920" cy="607984"/>
+                        </a:xfrm>
+                        <a:custGeom>
+                          <a:avLst/>
+                          <a:gdLst>
+                            <a:gd name="connsiteX0" fmla="*/ 0 w 1512916"/>
+                            <a:gd name="connsiteY0" fmla="*/ 566590 h 566590"/>
+                            <a:gd name="connsiteX1" fmla="*/ 581891 w 1512916"/>
+                            <a:gd name="connsiteY1" fmla="*/ 42888 h 566590"/>
+                            <a:gd name="connsiteX2" fmla="*/ 1512916 w 1512916"/>
+                            <a:gd name="connsiteY2" fmla="*/ 67826 h 566590"/>
+                          </a:gdLst>
+                          <a:ahLst/>
+                          <a:cxnLst>
+                            <a:cxn ang="0">
+                              <a:pos x="connsiteX0" y="connsiteY0"/>
+                            </a:cxn>
+                            <a:cxn ang="0">
+                              <a:pos x="connsiteX1" y="connsiteY1"/>
+                            </a:cxn>
+                            <a:cxn ang="0">
+                              <a:pos x="connsiteX2" y="connsiteY2"/>
+                            </a:cxn>
+                          </a:cxnLst>
+                          <a:rect l="l" t="t" r="r" b="b"/>
+                          <a:pathLst>
+                            <a:path w="1512916" h="566590">
+                              <a:moveTo>
+                                <a:pt x="0" y="566590"/>
+                              </a:moveTo>
+                              <a:cubicBezTo>
+                                <a:pt x="164869" y="346302"/>
+                                <a:pt x="329738" y="126015"/>
+                                <a:pt x="581891" y="42888"/>
+                              </a:cubicBezTo>
+                              <a:cubicBezTo>
+                                <a:pt x="834044" y="-40239"/>
+                                <a:pt x="1173480" y="13793"/>
+                                <a:pt x="1512916" y="67826"/>
+                              </a:cubicBezTo>
+                            </a:path>
+                          </a:pathLst>
+                        </a:custGeom>
+                        <a:noFill/>
+                      </wps:spPr>
+                      <wps:style>
+                        <a:lnRef idx="2">
+                          <a:schemeClr val="accent1">
+                            <a:shade val="50000"/>
+                          </a:schemeClr>
+                        </a:lnRef>
+                        <a:fillRef idx="1">
+                          <a:schemeClr val="accent1"/>
+                        </a:fillRef>
+                        <a:effectRef idx="0">
+                          <a:schemeClr val="accent1"/>
+                        </a:effectRef>
+                        <a:fontRef idx="minor">
+                          <a:schemeClr val="lt1"/>
+                        </a:fontRef>
+                      </wps:style>
+                      <wps:bodyPr rot="0" spcFirstLastPara="0" vertOverflow="overflow" horzOverflow="overflow" vert="horz" wrap="square" lIns="91440" tIns="45720" rIns="91440" bIns="45720" numCol="1" spcCol="0" rtlCol="0" fromWordArt="0" anchor="ctr" anchorCtr="0" forceAA="0" compatLnSpc="1">
+                        <a:prstTxWarp prst="textNoShape">
+                          <a:avLst/>
+                        </a:prstTxWarp>
+                        <a:noAutofit/>
+                      </wps:bodyPr>
+                    </wps:wsp>
+                  </a:graphicData>
+                </a:graphic>
+                <wp14:sizeRelH relativeFrom="margin">
+                  <wp14:pctWidth>0</wp14:pctWidth>
+                </wp14:sizeRelH>
+                <wp14:sizeRelV relativeFrom="margin">
+                  <wp14:pctHeight>0</wp14:pctHeight>
+                </wp14:sizeRelV>
+              </wp:anchor>
+            </w:drawing>
+          </mc:Choice>
+          <mc:Fallback>
+            <w:pict>
               <v:shape w14:anchorId="56064E18" id="Forma libre 28" o:spid="_x0000_s1026" style="position:absolute;margin-left:26.65pt;margin-top:17.7pt;width:129.6pt;height:47.85pt;rotation:554911fd;z-index:251676672;visibility:visible;mso-wrap-style:square;mso-width-percent:0;mso-height-percent:0;mso-wrap-distance-left:9pt;mso-wrap-distance-top:0;mso-wrap-distance-right:9pt;mso-wrap-distance-bottom:0;mso-position-horizontal:absolute;mso-position-horizontal-relative:text;mso-position-vertical:absolute;mso-position-vertical-relative:text;mso-width-percent:0;mso-height-percent:0;mso-width-relative:margin;mso-height-relative:margin;v-text-anchor:middle" coordsize="1512916,566590" o:gfxdata="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" path="m,566590c164869,346302,329738,126015,581891,42888v252153,-83127,591589,-29095,931025,24938e" filled="f" strokecolor="#1f4d78 [1604]" strokeweight="1pt">
                 <v:stroke joinstyle="miter"/>
                 <v:path arrowok="t" o:connecttype="custom" o:connectlocs="0,607984;633046,46021;1645920,72781" o:connectangles="0,0,0"/>
@@ -397,7 +4139,7 @@
         <mc:AlternateContent>
           <mc:Choice Requires="wps">
             <w:drawing>
-              <wp:anchor distT="0" distB="0" distL="114300" distR="114300" simplePos="0" relativeHeight="251659264" behindDoc="0" locked="0" layoutInCell="1" allowOverlap="1" wp14:anchorId="7D47A1E3" wp14:editId="401A699E">
+              <wp:anchor distT="0" distB="0" distL="114300" distR="114300" simplePos="0" relativeHeight="251659264" behindDoc="0" locked="0" layoutInCell="1" allowOverlap="1" wp14:anchorId="59D5C07B" wp14:editId="78462631">
                 <wp:simplePos x="0" y="0"/>
                 <wp:positionH relativeFrom="column">
                   <wp:posOffset>-550660</wp:posOffset>
@@ -501,7 +4243,7 @@
           </mc:Choice>
           <mc:Fallback>
             <w:pict>
-              <v:oval w14:anchorId="7D47A1E3" id="Elipse 1" o:spid="_x0000_s1026" style="position:absolute;margin-left:-43.35pt;margin-top:53.7pt;width:91.6pt;height:49.7pt;z-index:251659264;visibility:visible;mso-wrap-style:square;mso-width-percent:0;mso-height-percent:0;mso-wrap-distance-left:9pt;mso-wrap-distance-top:0;mso-wrap-distance-right:9pt;mso-wrap-distance-bottom:0;mso-position-horizontal:absolute;mso-position-horizontal-relative:text;mso-position-vertical:absolute;mso-position-vertical-relative:text;mso-width-percent:0;mso-height-percent:0;mso-width-relative:margin;mso-height-relative:margin;v-text-anchor:middle" o:gfxdata="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" fillcolor="white [3212]" strokecolor="#5b9bd5 [3204]" strokeweight="1pt">
+              <v:oval w14:anchorId="59D5C07B" id="Elipse 1" o:spid="_x0000_s1039" style="position:absolute;margin-left:-43.35pt;margin-top:53.7pt;width:91.6pt;height:49.7pt;z-index:251659264;visibility:visible;mso-wrap-style:square;mso-width-percent:0;mso-height-percent:0;mso-wrap-distance-left:9pt;mso-wrap-distance-top:0;mso-wrap-distance-right:9pt;mso-wrap-distance-bottom:0;mso-position-horizontal:absolute;mso-position-horizontal-relative:text;mso-position-vertical:absolute;mso-position-vertical-relative:text;mso-width-percent:0;mso-height-percent:0;mso-width-relative:margin;mso-height-relative:margin;v-text-anchor:middle" o:gfxdata="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" fillcolor="white [3212]" strokecolor="#5b9bd5 [3204]" strokeweight="1pt">
                 <v:stroke joinstyle="miter"/>
                 <v:shadow on="t" color="black" opacity="26214f" origin="-.5,-.5" offset=".74836mm,.74836mm"/>
                 <v:textbox>
@@ -544,7 +4286,7 @@
         <mc:AlternateContent>
           <mc:Choice Requires="wps">
             <w:drawing>
-              <wp:anchor distT="0" distB="0" distL="114300" distR="114300" simplePos="0" relativeHeight="251661312" behindDoc="0" locked="0" layoutInCell="1" allowOverlap="1" wp14:anchorId="45340009" wp14:editId="76F23CD9">
+              <wp:anchor distT="0" distB="0" distL="114300" distR="114300" simplePos="0" relativeHeight="251661312" behindDoc="0" locked="0" layoutInCell="1" allowOverlap="1" wp14:anchorId="36341B24" wp14:editId="0801F8F1">
                 <wp:simplePos x="0" y="0"/>
                 <wp:positionH relativeFrom="column">
                   <wp:posOffset>1993034</wp:posOffset>
@@ -652,7 +4394,7 @@
           </mc:Choice>
           <mc:Fallback>
             <w:pict>
-              <v:oval w14:anchorId="45340009" id="Elipse 4" o:spid="_x0000_s1027" style="position:absolute;margin-left:156.95pt;margin-top:17.05pt;width:98.15pt;height:49.7pt;z-index:251661312;visibility:visible;mso-wrap-style:square;mso-width-percent:0;mso-height-percent:0;mso-wrap-distance-left:9pt;mso-wrap-distance-top:0;mso-wrap-distance-right:9pt;mso-wrap-distance-bottom:0;mso-position-horizontal:absolute;mso-position-horizontal-relative:text;mso-position-vertical:absolute;mso-position-vertical-relative:text;mso-width-percent:0;mso-height-percent:0;mso-width-relative:margin;mso-height-relative:margin;v-text-anchor:middle" o:gfxdata="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" fillcolor="white [3212]" strokecolor="#5b9bd5 [3204]" strokeweight="1pt">
+              <v:oval w14:anchorId="36341B24" id="Elipse 4" o:spid="_x0000_s1040" style="position:absolute;margin-left:156.95pt;margin-top:17.05pt;width:98.15pt;height:49.7pt;z-index:251661312;visibility:visible;mso-wrap-style:square;mso-width-percent:0;mso-height-percent:0;mso-wrap-distance-left:9pt;mso-wrap-distance-top:0;mso-wrap-distance-right:9pt;mso-wrap-distance-bottom:0;mso-position-horizontal:absolute;mso-position-horizontal-relative:text;mso-position-vertical:absolute;mso-position-vertical-relative:text;mso-width-percent:0;mso-height-percent:0;mso-width-relative:margin;mso-height-relative:margin;v-text-anchor:middle" o:gfxdata="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" fillcolor="white [3212]" strokecolor="#5b9bd5 [3204]" strokeweight="1pt">
                 <v:stroke joinstyle="miter"/>
                 <v:shadow on="t" color="black" opacity="26214f" origin="-.5,-.5" offset=".74836mm,.74836mm"/>
                 <v:textbox>
@@ -699,305 +4441,7 @@
         <mc:AlternateContent>
           <mc:Choice Requires="wps">
             <w:drawing>
-              <wp:anchor distT="0" distB="0" distL="114300" distR="114300" simplePos="0" relativeHeight="251673600" behindDoc="0" locked="0" layoutInCell="1" allowOverlap="1" wp14:anchorId="46153A08" wp14:editId="37601FA5">
-                <wp:simplePos x="0" y="0"/>
-                <wp:positionH relativeFrom="column">
-                  <wp:posOffset>2119745</wp:posOffset>
-                </wp:positionH>
-                <wp:positionV relativeFrom="paragraph">
-                  <wp:posOffset>4227714</wp:posOffset>
-                </wp:positionV>
-                <wp:extent cx="1163782" cy="631767"/>
-                <wp:effectExtent l="38100" t="38100" r="113030" b="111760"/>
-                <wp:wrapNone/>
-                <wp:docPr id="10" name="Elipse 10"/>
-                <wp:cNvGraphicFramePr/>
-                <a:graphic xmlns:a="http://schemas.openxmlformats.org/drawingml/2006/main">
-                  <a:graphicData uri="http://schemas.microsoft.com/office/word/2010/wordprocessingShape">
-                    <wps:wsp>
-                      <wps:cNvSpPr/>
-                      <wps:spPr>
-                        <a:xfrm>
-                          <a:off x="0" y="0"/>
-                          <a:ext cx="1163782" cy="631767"/>
-                        </a:xfrm>
-                        <a:prstGeom prst="ellipse">
-                          <a:avLst/>
-                        </a:prstGeom>
-                        <a:solidFill>
-                          <a:schemeClr val="bg1"/>
-                        </a:solidFill>
-                        <a:ln>
-                          <a:solidFill>
-                            <a:schemeClr val="accent1"/>
-                          </a:solidFill>
-                        </a:ln>
-                        <a:effectLst>
-                          <a:outerShdw blurRad="50800" dist="38100" dir="2700000" algn="tl" rotWithShape="0">
-                            <a:prstClr val="black">
-                              <a:alpha val="40000"/>
-                            </a:prstClr>
-                          </a:outerShdw>
-                        </a:effectLst>
-                      </wps:spPr>
-                      <wps:style>
-                        <a:lnRef idx="2">
-                          <a:schemeClr val="accent1">
-                            <a:shade val="50000"/>
-                          </a:schemeClr>
-                        </a:lnRef>
-                        <a:fillRef idx="1">
-                          <a:schemeClr val="accent1"/>
-                        </a:fillRef>
-                        <a:effectRef idx="0">
-                          <a:schemeClr val="accent1"/>
-                        </a:effectRef>
-                        <a:fontRef idx="minor">
-                          <a:schemeClr val="lt1"/>
-                        </a:fontRef>
-                      </wps:style>
-                      <wps:txbx>
-                        <w:txbxContent>
-                          <w:p>
-                            <w:pPr>
-                              <w:rPr>
-                                <w:b/>
-                                <w:color w:val="000000" w:themeColor="text1"/>
-                                <w:sz w:val="16"/>
-                              </w:rPr>
-                            </w:pPr>
-                            <w:r>
-                              <w:rPr>
-                                <w:b/>
-                                <w:color w:val="000000" w:themeColor="text1"/>
-                                <w:sz w:val="16"/>
-                              </w:rPr>
-                              <w:t>4: ATERRIZAJE</w:t>
-                            </w:r>
-                          </w:p>
-                          <w:p>
-                            <w:pPr>
-                              <w:rPr>
-                                <w:b/>
-                                <w:color w:val="000000" w:themeColor="text1"/>
-                              </w:rPr>
-                            </w:pPr>
-                          </w:p>
-                        </w:txbxContent>
-                      </wps:txbx>
-                      <wps:bodyPr rot="0" spcFirstLastPara="0" vertOverflow="overflow" horzOverflow="overflow" vert="horz" wrap="square" lIns="91440" tIns="45720" rIns="91440" bIns="45720" numCol="1" spcCol="0" rtlCol="0" fromWordArt="0" anchor="ctr" anchorCtr="0" forceAA="0" compatLnSpc="1">
-                        <a:prstTxWarp prst="textNoShape">
-                          <a:avLst/>
-                        </a:prstTxWarp>
-                        <a:noAutofit/>
-                      </wps:bodyPr>
-                    </wps:wsp>
-                  </a:graphicData>
-                </a:graphic>
-                <wp14:sizeRelH relativeFrom="margin">
-                  <wp14:pctWidth>0</wp14:pctWidth>
-                </wp14:sizeRelH>
-                <wp14:sizeRelV relativeFrom="margin">
-                  <wp14:pctHeight>0</wp14:pctHeight>
-                </wp14:sizeRelV>
-              </wp:anchor>
-            </w:drawing>
-          </mc:Choice>
-          <mc:Fallback>
-            <w:pict>
-              <v:oval w14:anchorId="46153A08" id="Elipse 10" o:spid="_x0000_s1028" style="position:absolute;margin-left:166.9pt;margin-top:332.9pt;width:91.65pt;height:49.75pt;z-index:251673600;visibility:visible;mso-wrap-style:square;mso-width-percent:0;mso-height-percent:0;mso-wrap-distance-left:9pt;mso-wrap-distance-top:0;mso-wrap-distance-right:9pt;mso-wrap-distance-bottom:0;mso-position-horizontal:absolute;mso-position-horizontal-relative:text;mso-position-vertical:absolute;mso-position-vertical-relative:text;mso-width-percent:0;mso-height-percent:0;mso-width-relative:margin;mso-height-relative:margin;v-text-anchor:middle" o:gfxdata="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" fillcolor="white [3212]" strokecolor="#5b9bd5 [3204]" strokeweight="1pt">
-                <v:stroke joinstyle="miter"/>
-                <v:shadow on="t" color="black" opacity="26214f" origin="-.5,-.5" offset=".74836mm,.74836mm"/>
-                <v:textbox>
-                  <w:txbxContent>
-                    <w:p>
-                      <w:pPr>
-                        <w:rPr>
-                          <w:b/>
-                          <w:color w:val="000000" w:themeColor="text1"/>
-                          <w:sz w:val="16"/>
-                        </w:rPr>
-                      </w:pPr>
-                      <w:r>
-                        <w:rPr>
-                          <w:b/>
-                          <w:color w:val="000000" w:themeColor="text1"/>
-                          <w:sz w:val="16"/>
-                        </w:rPr>
-                        <w:t>4: ATERRIZAJE</w:t>
-                      </w:r>
-                    </w:p>
-                    <w:p>
-                      <w:pPr>
-                        <w:rPr>
-                          <w:b/>
-                          <w:color w:val="000000" w:themeColor="text1"/>
-                        </w:rPr>
-                      </w:pPr>
-                    </w:p>
-                  </w:txbxContent>
-                </v:textbox>
-              </v:oval>
-            </w:pict>
-          </mc:Fallback>
-        </mc:AlternateContent>
-      </w:r>
-      <w:r>
-        <w:rPr>
-          <w:noProof/>
-          <w:lang w:eastAsia="es-ES"/>
-        </w:rPr>
-        <mc:AlternateContent>
-          <mc:Choice Requires="wps">
-            <w:drawing>
-              <wp:anchor distT="0" distB="0" distL="114300" distR="114300" simplePos="0" relativeHeight="251675648" behindDoc="0" locked="0" layoutInCell="1" allowOverlap="1" wp14:anchorId="7DAAD581" wp14:editId="1DCDAA87">
-                <wp:simplePos x="0" y="0"/>
-                <wp:positionH relativeFrom="column">
-                  <wp:posOffset>4904682</wp:posOffset>
-                </wp:positionH>
-                <wp:positionV relativeFrom="paragraph">
-                  <wp:posOffset>2347306</wp:posOffset>
-                </wp:positionV>
-                <wp:extent cx="1163782" cy="631767"/>
-                <wp:effectExtent l="38100" t="38100" r="113030" b="111760"/>
-                <wp:wrapNone/>
-                <wp:docPr id="11" name="Elipse 11"/>
-                <wp:cNvGraphicFramePr/>
-                <a:graphic xmlns:a="http://schemas.openxmlformats.org/drawingml/2006/main">
-                  <a:graphicData uri="http://schemas.microsoft.com/office/word/2010/wordprocessingShape">
-                    <wps:wsp>
-                      <wps:cNvSpPr/>
-                      <wps:spPr>
-                        <a:xfrm>
-                          <a:off x="0" y="0"/>
-                          <a:ext cx="1163782" cy="631767"/>
-                        </a:xfrm>
-                        <a:prstGeom prst="ellipse">
-                          <a:avLst/>
-                        </a:prstGeom>
-                        <a:solidFill>
-                          <a:schemeClr val="bg1"/>
-                        </a:solidFill>
-                        <a:ln>
-                          <a:solidFill>
-                            <a:schemeClr val="accent1"/>
-                          </a:solidFill>
-                        </a:ln>
-                        <a:effectLst>
-                          <a:outerShdw blurRad="50800" dist="38100" dir="2700000" algn="tl" rotWithShape="0">
-                            <a:prstClr val="black">
-                              <a:alpha val="40000"/>
-                            </a:prstClr>
-                          </a:outerShdw>
-                        </a:effectLst>
-                      </wps:spPr>
-                      <wps:style>
-                        <a:lnRef idx="2">
-                          <a:schemeClr val="accent1">
-                            <a:shade val="50000"/>
-                          </a:schemeClr>
-                        </a:lnRef>
-                        <a:fillRef idx="1">
-                          <a:schemeClr val="accent1"/>
-                        </a:fillRef>
-                        <a:effectRef idx="0">
-                          <a:schemeClr val="accent1"/>
-                        </a:effectRef>
-                        <a:fontRef idx="minor">
-                          <a:schemeClr val="lt1"/>
-                        </a:fontRef>
-                      </wps:style>
-                      <wps:txbx>
-                        <w:txbxContent>
-                          <w:p>
-                            <w:pPr>
-                              <w:rPr>
-                                <w:b/>
-                                <w:color w:val="000000" w:themeColor="text1"/>
-                              </w:rPr>
-                            </w:pPr>
-                            <w:r>
-                              <w:rPr>
-                                <w:b/>
-                                <w:color w:val="000000" w:themeColor="text1"/>
-                              </w:rPr>
-                              <w:t>5: SUBIR</w:t>
-                            </w:r>
-                          </w:p>
-                          <w:p>
-                            <w:pPr>
-                              <w:rPr>
-                                <w:b/>
-                                <w:color w:val="000000" w:themeColor="text1"/>
-                              </w:rPr>
-                            </w:pPr>
-                          </w:p>
-                        </w:txbxContent>
-                      </wps:txbx>
-                      <wps:bodyPr rot="0" spcFirstLastPara="0" vertOverflow="overflow" horzOverflow="overflow" vert="horz" wrap="square" lIns="91440" tIns="45720" rIns="91440" bIns="45720" numCol="1" spcCol="0" rtlCol="0" fromWordArt="0" anchor="ctr" anchorCtr="0" forceAA="0" compatLnSpc="1">
-                        <a:prstTxWarp prst="textNoShape">
-                          <a:avLst/>
-                        </a:prstTxWarp>
-                        <a:noAutofit/>
-                      </wps:bodyPr>
-                    </wps:wsp>
-                  </a:graphicData>
-                </a:graphic>
-                <wp14:sizeRelH relativeFrom="margin">
-                  <wp14:pctWidth>0</wp14:pctWidth>
-                </wp14:sizeRelH>
-                <wp14:sizeRelV relativeFrom="margin">
-                  <wp14:pctHeight>0</wp14:pctHeight>
-                </wp14:sizeRelV>
-              </wp:anchor>
-            </w:drawing>
-          </mc:Choice>
-          <mc:Fallback>
-            <w:pict>
-              <v:oval w14:anchorId="7DAAD581" id="Elipse 11" o:spid="_x0000_s1029" style="position:absolute;margin-left:386.2pt;margin-top:184.85pt;width:91.65pt;height:49.75pt;z-index:251675648;visibility:visible;mso-wrap-style:square;mso-width-percent:0;mso-height-percent:0;mso-wrap-distance-left:9pt;mso-wrap-distance-top:0;mso-wrap-distance-right:9pt;mso-wrap-distance-bottom:0;mso-position-horizontal:absolute;mso-position-horizontal-relative:text;mso-position-vertical:absolute;mso-position-vertical-relative:text;mso-width-percent:0;mso-height-percent:0;mso-width-relative:margin;mso-height-relative:margin;v-text-anchor:middle" o:gfxdata="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" fillcolor="white [3212]" strokecolor="#5b9bd5 [3204]" strokeweight="1pt">
-                <v:stroke joinstyle="miter"/>
-                <v:shadow on="t" color="black" opacity="26214f" origin="-.5,-.5" offset=".74836mm,.74836mm"/>
-                <v:textbox>
-                  <w:txbxContent>
-                    <w:p>
-                      <w:pPr>
-                        <w:rPr>
-                          <w:b/>
-                          <w:color w:val="000000" w:themeColor="text1"/>
-                        </w:rPr>
-                      </w:pPr>
-                      <w:r>
-                        <w:rPr>
-                          <w:b/>
-                          <w:color w:val="000000" w:themeColor="text1"/>
-                        </w:rPr>
-                        <w:t>5: SUBIR</w:t>
-                      </w:r>
-                    </w:p>
-                    <w:p>
-                      <w:pPr>
-                        <w:rPr>
-                          <w:b/>
-                          <w:color w:val="000000" w:themeColor="text1"/>
-                        </w:rPr>
-                      </w:pPr>
-                    </w:p>
-                  </w:txbxContent>
-                </v:textbox>
-              </v:oval>
-            </w:pict>
-          </mc:Fallback>
-        </mc:AlternateContent>
-      </w:r>
-      <w:r>
-        <w:rPr>
-          <w:noProof/>
-          <w:lang w:eastAsia="es-ES"/>
-        </w:rPr>
-        <mc:AlternateContent>
-          <mc:Choice Requires="wps">
-            <w:drawing>
-              <wp:anchor distT="0" distB="0" distL="114300" distR="114300" simplePos="0" relativeHeight="251663360" behindDoc="0" locked="0" layoutInCell="1" allowOverlap="1" wp14:anchorId="7613CFD6" wp14:editId="711939ED">
+              <wp:anchor distT="0" distB="0" distL="114300" distR="114300" simplePos="0" relativeHeight="251663360" behindDoc="0" locked="0" layoutInCell="1" allowOverlap="1" wp14:anchorId="3AC846EE" wp14:editId="3055FB98">
                 <wp:simplePos x="0" y="0"/>
                 <wp:positionH relativeFrom="column">
                   <wp:posOffset>2128058</wp:posOffset>
@@ -1103,7 +4547,7 @@
           </mc:Choice>
           <mc:Fallback>
             <w:pict>
-              <v:oval w14:anchorId="7613CFD6" id="Elipse 5" o:spid="_x0000_s1030" style="position:absolute;margin-left:167.55pt;margin-top:154.7pt;width:91.65pt;height:49.75pt;z-index:251663360;visibility:visible;mso-wrap-style:square;mso-width-percent:0;mso-height-percent:0;mso-wrap-distance-left:9pt;mso-wrap-distance-top:0;mso-wrap-distance-right:9pt;mso-wrap-distance-bottom:0;mso-position-horizontal:absolute;mso-position-horizontal-relative:text;mso-position-vertical:absolute;mso-position-vertical-relative:text;mso-width-percent:0;mso-height-percent:0;mso-width-relative:margin;mso-height-relative:margin;v-text-anchor:middle" o:gfxdata="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" fillcolor="white [3212]" strokecolor="#5b9bd5 [3204]" strokeweight="1pt">
+              <v:oval w14:anchorId="3AC846EE" id="Elipse 5" o:spid="_x0000_s1041" style="position:absolute;margin-left:167.55pt;margin-top:154.7pt;width:91.65pt;height:49.75pt;z-index:251663360;visibility:visible;mso-wrap-style:square;mso-width-percent:0;mso-height-percent:0;mso-wrap-distance-left:9pt;mso-wrap-distance-top:0;mso-wrap-distance-right:9pt;mso-wrap-distance-bottom:0;mso-position-horizontal:absolute;mso-position-horizontal-relative:text;mso-position-vertical:absolute;mso-position-vertical-relative:text;mso-width-percent:0;mso-height-percent:0;mso-width-relative:margin;mso-height-relative:margin;v-text-anchor:middle" o:gfxdata="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" fillcolor="white [3212]" strokecolor="#5b9bd5 [3204]" strokeweight="1pt">
                 <v:stroke joinstyle="miter"/>
                 <v:shadow on="t" color="black" opacity="26214f" origin="-.5,-.5" offset=".74836mm,.74836mm"/>
                 <v:textbox>
@@ -1123,153 +4567,6 @@
                           <w:sz w:val="20"/>
                         </w:rPr>
                         <w:t>3: MANUAL</w:t>
-                      </w:r>
-                    </w:p>
-                    <w:p>
-                      <w:pPr>
-                        <w:rPr>
-                          <w:b/>
-                          <w:color w:val="000000" w:themeColor="text1"/>
-                        </w:rPr>
-                      </w:pPr>
-                    </w:p>
-                  </w:txbxContent>
-                </v:textbox>
-              </v:oval>
-            </w:pict>
-          </mc:Fallback>
-        </mc:AlternateContent>
-      </w:r>
-      <w:r>
-        <w:rPr>
-          <w:noProof/>
-          <w:lang w:eastAsia="es-ES"/>
-        </w:rPr>
-        <mc:AlternateContent>
-          <mc:Choice Requires="wps">
-            <w:drawing>
-              <wp:anchor distT="0" distB="0" distL="114300" distR="114300" simplePos="0" relativeHeight="251665408" behindDoc="0" locked="0" layoutInCell="1" allowOverlap="1" wp14:anchorId="6FD03C98" wp14:editId="22B18B08">
-                <wp:simplePos x="0" y="0"/>
-                <wp:positionH relativeFrom="column">
-                  <wp:posOffset>6909088</wp:posOffset>
-                </wp:positionH>
-                <wp:positionV relativeFrom="paragraph">
-                  <wp:posOffset>1873192</wp:posOffset>
-                </wp:positionV>
-                <wp:extent cx="1163782" cy="631767"/>
-                <wp:effectExtent l="38100" t="38100" r="113030" b="111760"/>
-                <wp:wrapNone/>
-                <wp:docPr id="6" name="Elipse 6"/>
-                <wp:cNvGraphicFramePr/>
-                <a:graphic xmlns:a="http://schemas.openxmlformats.org/drawingml/2006/main">
-                  <a:graphicData uri="http://schemas.microsoft.com/office/word/2010/wordprocessingShape">
-                    <wps:wsp>
-                      <wps:cNvSpPr/>
-                      <wps:spPr>
-                        <a:xfrm>
-                          <a:off x="0" y="0"/>
-                          <a:ext cx="1163782" cy="631767"/>
-                        </a:xfrm>
-                        <a:prstGeom prst="ellipse">
-                          <a:avLst/>
-                        </a:prstGeom>
-                        <a:solidFill>
-                          <a:schemeClr val="bg1"/>
-                        </a:solidFill>
-                        <a:ln>
-                          <a:solidFill>
-                            <a:schemeClr val="accent1"/>
-                          </a:solidFill>
-                        </a:ln>
-                        <a:effectLst>
-                          <a:outerShdw blurRad="50800" dist="38100" dir="2700000" algn="tl" rotWithShape="0">
-                            <a:prstClr val="black">
-                              <a:alpha val="40000"/>
-                            </a:prstClr>
-                          </a:outerShdw>
-                        </a:effectLst>
-                      </wps:spPr>
-                      <wps:style>
-                        <a:lnRef idx="2">
-                          <a:schemeClr val="accent1">
-                            <a:shade val="50000"/>
-                          </a:schemeClr>
-                        </a:lnRef>
-                        <a:fillRef idx="1">
-                          <a:schemeClr val="accent1"/>
-                        </a:fillRef>
-                        <a:effectRef idx="0">
-                          <a:schemeClr val="accent1"/>
-                        </a:effectRef>
-                        <a:fontRef idx="minor">
-                          <a:schemeClr val="lt1"/>
-                        </a:fontRef>
-                      </wps:style>
-                      <wps:txbx>
-                        <w:txbxContent>
-                          <w:p>
-                            <w:pPr>
-                              <w:rPr>
-                                <w:b/>
-                                <w:color w:val="000000" w:themeColor="text1"/>
-                              </w:rPr>
-                            </w:pPr>
-                            <w:r>
-                              <w:rPr>
-                                <w:b/>
-                                <w:color w:val="000000" w:themeColor="text1"/>
-                              </w:rPr>
-                              <w:t>6: BAJAR</w:t>
-                            </w:r>
-                          </w:p>
-                          <w:p>
-                            <w:pPr>
-                              <w:rPr>
-                                <w:b/>
-                                <w:color w:val="000000" w:themeColor="text1"/>
-                              </w:rPr>
-                            </w:pPr>
-                          </w:p>
-                        </w:txbxContent>
-                      </wps:txbx>
-                      <wps:bodyPr rot="0" spcFirstLastPara="0" vertOverflow="overflow" horzOverflow="overflow" vert="horz" wrap="square" lIns="91440" tIns="45720" rIns="91440" bIns="45720" numCol="1" spcCol="0" rtlCol="0" fromWordArt="0" anchor="ctr" anchorCtr="0" forceAA="0" compatLnSpc="1">
-                        <a:prstTxWarp prst="textNoShape">
-                          <a:avLst/>
-                        </a:prstTxWarp>
-                        <a:noAutofit/>
-                      </wps:bodyPr>
-                    </wps:wsp>
-                  </a:graphicData>
-                </a:graphic>
-                <wp14:sizeRelH relativeFrom="margin">
-                  <wp14:pctWidth>0</wp14:pctWidth>
-                </wp14:sizeRelH>
-                <wp14:sizeRelV relativeFrom="margin">
-                  <wp14:pctHeight>0</wp14:pctHeight>
-                </wp14:sizeRelV>
-              </wp:anchor>
-            </w:drawing>
-          </mc:Choice>
-          <mc:Fallback>
-            <w:pict>
-              <v:oval w14:anchorId="6FD03C98" id="Elipse 6" o:spid="_x0000_s1031" style="position:absolute;margin-left:544pt;margin-top:147.5pt;width:91.65pt;height:49.75pt;z-index:251665408;visibility:visible;mso-wrap-style:square;mso-width-percent:0;mso-height-percent:0;mso-wrap-distance-left:9pt;mso-wrap-distance-top:0;mso-wrap-distance-right:9pt;mso-wrap-distance-bottom:0;mso-position-horizontal:absolute;mso-position-horizontal-relative:text;mso-position-vertical:absolute;mso-position-vertical-relative:text;mso-width-percent:0;mso-height-percent:0;mso-width-relative:margin;mso-height-relative:margin;v-text-anchor:middle" o:gfxdata="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" fillcolor="white [3212]" strokecolor="#5b9bd5 [3204]" strokeweight="1pt">
-                <v:stroke joinstyle="miter"/>
-                <v:shadow on="t" color="black" opacity="26214f" origin="-.5,-.5" offset=".74836mm,.74836mm"/>
-                <v:textbox>
-                  <w:txbxContent>
-                    <w:p>
-                      <w:pPr>
-                        <w:rPr>
-                          <w:b/>
-                          <w:color w:val="000000" w:themeColor="text1"/>
-                        </w:rPr>
-                      </w:pPr>
-                      <w:r>
-                        <w:rPr>
-                          <w:b/>
-                          <w:color w:val="000000" w:themeColor="text1"/>
-                        </w:rPr>
-                        <w:t>6: BAJAR</w:t>
                       </w:r>
                     </w:p>
                     <w:p>
@@ -1411,7 +4708,7 @@
           </mc:Choice>
           <mc:Fallback>
             <w:pict>
-              <v:oval w14:anchorId="102F7678" id="Elipse 7" o:spid="_x0000_s1032" style="position:absolute;margin-left:570.8pt;margin-top:36.25pt;width:91.65pt;height:49.75pt;z-index:251667456;visibility:visible;mso-wrap-style:square;mso-width-percent:0;mso-height-percent:0;mso-wrap-distance-left:9pt;mso-wrap-distance-top:0;mso-wrap-distance-right:9pt;mso-wrap-distance-bottom:0;mso-position-horizontal:absolute;mso-position-horizontal-relative:text;mso-position-vertical:absolute;mso-position-vertical-relative:text;mso-width-percent:0;mso-height-percent:0;mso-width-relative:margin;mso-height-relative:margin;v-text-anchor:middle" o:gfxdata="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" fillcolor="white [3212]" strokecolor="#5b9bd5 [3204]" strokeweight="1pt">
+              <v:oval w14:anchorId="102F7678" id="Elipse 7" o:spid="_x0000_s1042" style="position:absolute;margin-left:570.8pt;margin-top:36.25pt;width:91.65pt;height:49.75pt;z-index:251667456;visibility:visible;mso-wrap-style:square;mso-width-percent:0;mso-height-percent:0;mso-wrap-distance-left:9pt;mso-wrap-distance-top:0;mso-wrap-distance-right:9pt;mso-wrap-distance-bottom:0;mso-position-horizontal:absolute;mso-position-horizontal-relative:text;mso-position-vertical:absolute;mso-position-vertical-relative:text;mso-width-percent:0;mso-height-percent:0;mso-width-relative:margin;mso-height-relative:margin;v-text-anchor:middle" o:gfxdata="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" fillcolor="white [3212]" strokecolor="#5b9bd5 [3204]" strokeweight="1pt">
                 <v:stroke joinstyle="miter"/>
                 <v:shadow on="t" color="black" opacity="26214f" origin="-.5,-.5" offset=".74836mm,.74836mm"/>
                 <v:textbox>
@@ -1582,7 +4879,7 @@
           </mc:Choice>
           <mc:Fallback>
             <w:pict>
-              <v:oval w14:anchorId="4DB8CFE4" id="Elipse 8" o:spid="_x0000_s1033" style="position:absolute;margin-left:462.75pt;margin-top:-68.45pt;width:91.65pt;height:49.75pt;z-index:251669504;visibility:visible;mso-wrap-style:square;mso-width-percent:0;mso-height-percent:0;mso-wrap-distance-left:9pt;mso-wrap-distance-top:0;mso-wrap-distance-right:9pt;mso-wrap-distance-bottom:0;mso-position-horizontal:absolute;mso-position-horizontal-relative:text;mso-position-vertical:absolute;mso-position-vertical-relative:text;mso-width-percent:0;mso-height-percent:0;mso-width-relative:margin;mso-height-relative:margin;v-text-anchor:middle" o:gfxdata="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" fillcolor="white [3212]" strokecolor="#5b9bd5 [3204]" strokeweight="1pt">
+              <v:oval w14:anchorId="4DB8CFE4" id="Elipse 8" o:spid="_x0000_s1043" style="position:absolute;margin-left:462.75pt;margin-top:-68.45pt;width:91.65pt;height:49.75pt;z-index:251669504;visibility:visible;mso-wrap-style:square;mso-width-percent:0;mso-height-percent:0;mso-wrap-distance-left:9pt;mso-wrap-distance-top:0;mso-wrap-distance-right:9pt;mso-wrap-distance-bottom:0;mso-position-horizontal:absolute;mso-position-horizontal-relative:text;mso-position-vertical:absolute;mso-position-vertical-relative:text;mso-width-percent:0;mso-height-percent:0;mso-width-relative:margin;mso-height-relative:margin;v-text-anchor:middle" o:gfxdata="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" fillcolor="white [3212]" strokecolor="#5b9bd5 [3204]" strokeweight="1pt">
                 <v:stroke joinstyle="miter"/>
                 <v:shadow on="t" color="black" opacity="26214f" origin="-.5,-.5" offset=".74836mm,.74836mm"/>
                 <v:textbox>
@@ -1742,7 +5039,7 @@
           </mc:Choice>
           <mc:Fallback>
             <w:pict>
-              <v:oval w14:anchorId="5D5051D6" id="Elipse 9" o:spid="_x0000_s1034" style="position:absolute;margin-left:366.55pt;margin-top:28.35pt;width:91.65pt;height:49.75pt;z-index:251671552;visibility:visible;mso-wrap-style:square;mso-width-percent:0;mso-height-percent:0;mso-wrap-distance-left:9pt;mso-wrap-distance-top:0;mso-wrap-distance-right:9pt;mso-wrap-distance-bottom:0;mso-position-horizontal:absolute;mso-position-horizontal-relative:text;mso-position-vertical:absolute;mso-position-vertical-relative:text;mso-width-percent:0;mso-height-percent:0;mso-width-relative:margin;mso-height-relative:margin;v-text-anchor:middle" o:gfxdata="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" fillcolor="white [3212]" strokecolor="#5b9bd5 [3204]" strokeweight="1pt">
+              <v:oval w14:anchorId="5D5051D6" id="Elipse 9" o:spid="_x0000_s1044" style="position:absolute;margin-left:366.55pt;margin-top:28.35pt;width:91.65pt;height:49.75pt;z-index:251671552;visibility:visible;mso-wrap-style:square;mso-width-percent:0;mso-height-percent:0;mso-wrap-distance-left:9pt;mso-wrap-distance-top:0;mso-wrap-distance-right:9pt;mso-wrap-distance-bottom:0;mso-position-horizontal:absolute;mso-position-horizontal-relative:text;mso-position-vertical:absolute;mso-position-vertical-relative:text;mso-width-percent:0;mso-height-percent:0;mso-width-relative:margin;mso-height-relative:margin;v-text-anchor:middle" o:gfxdata="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" fillcolor="white [3212]" strokecolor="#5b9bd5 [3204]" strokeweight="1pt">
                 <v:stroke joinstyle="miter"/>
                 <v:shadow on="t" color="black" opacity="26214f" origin="-.5,-.5" offset=".74836mm,.74836mm"/>
                 <v:textbox>
@@ -2182,7 +5479,7 @@
   <w:style w:type="paragraph" w:default="1" w:styleId="Normal">
     <w:name w:val="Normal"/>
     <w:qFormat/>
-    <w:rsid w:val="000862B6"/>
+    <w:rsid w:val="004C640E"/>
   </w:style>
   <w:style w:type="character" w:default="1" w:styleId="Fuentedeprrafopredeter">
     <w:name w:val="Default Paragraph Font"/>
@@ -2480,7 +5777,7 @@
 </file>
 
 <file path=customXml/itemProps1.xml><?xml version="1.0" encoding="utf-8"?>
-<ds:datastoreItem xmlns:ds="http://schemas.openxmlformats.org/officeDocument/2006/customXml" ds:itemID="{5F059299-C874-4405-8D76-6565B18606C1}">
+<ds:datastoreItem xmlns:ds="http://schemas.openxmlformats.org/officeDocument/2006/customXml" ds:itemID="{118A4CB3-5B8E-4F67-9604-5E8C611F6619}">
   <ds:schemaRefs>
     <ds:schemaRef ds:uri="http://schemas.openxmlformats.org/officeDocument/2006/bibliography"/>
   </ds:schemaRefs>

</xml_diff>